<commit_message>
bevezetés, felépítés (részlegesen), másik két modul spec. törölve
</commit_message>
<xml_diff>
--- a/documentation/MegoldásTerv.docx
+++ b/documentation/MegoldásTerv.docx
@@ -1,6 +1,6 @@
 
 <file path=word/document.xml><?xml version="1.0" encoding="utf-8"?>
-<w:document xmlns:wpc="http://schemas.microsoft.com/office/word/2010/wordprocessingCanvas" xmlns:mc="http://schemas.openxmlformats.org/markup-compatibility/2006" xmlns:o="urn:schemas-microsoft-com:office:office" xmlns:r="http://schemas.openxmlformats.org/officeDocument/2006/relationships" xmlns:m="http://schemas.openxmlformats.org/officeDocument/2006/math" xmlns:v="urn:schemas-microsoft-com:vml" xmlns:wp14="http://schemas.microsoft.com/office/word/2010/wordprocessingDrawing" xmlns:wp="http://schemas.openxmlformats.org/drawingml/2006/wordprocessingDrawing" xmlns:w10="urn:schemas-microsoft-com:office:word" xmlns:w="http://schemas.openxmlformats.org/wordprocessingml/2006/main" xmlns:w14="http://schemas.microsoft.com/office/word/2010/wordml" xmlns:w15="http://schemas.microsoft.com/office/word/2012/wordml" xmlns:wpg="http://schemas.microsoft.com/office/word/2010/wordprocessingGroup" xmlns:wpi="http://schemas.microsoft.com/office/word/2010/wordprocessingInk" xmlns:wne="http://schemas.microsoft.com/office/word/2006/wordml" xmlns:wps="http://schemas.microsoft.com/office/word/2010/wordprocessingShape" mc:Ignorable="w14 w15 wp14">
+<w:document xmlns:wpc="http://schemas.microsoft.com/office/word/2010/wordprocessingCanvas" xmlns:mc="http://schemas.openxmlformats.org/markup-compatibility/2006" xmlns:o="urn:schemas-microsoft-com:office:office" xmlns:r="http://schemas.openxmlformats.org/officeDocument/2006/relationships" xmlns:m="http://schemas.openxmlformats.org/officeDocument/2006/math" xmlns:v="urn:schemas-microsoft-com:vml" xmlns:wp14="http://schemas.microsoft.com/office/word/2010/wordprocessingDrawing" xmlns:wp="http://schemas.openxmlformats.org/drawingml/2006/wordprocessingDrawing" xmlns:w10="urn:schemas-microsoft-com:office:word" xmlns:w="http://schemas.openxmlformats.org/wordprocessingml/2006/main" xmlns:w14="http://schemas.microsoft.com/office/word/2010/wordml" xmlns:wpg="http://schemas.microsoft.com/office/word/2010/wordprocessingGroup" xmlns:wpi="http://schemas.microsoft.com/office/word/2010/wordprocessingInk" xmlns:wne="http://schemas.microsoft.com/office/word/2006/wordml" xmlns:wps="http://schemas.microsoft.com/office/word/2010/wordprocessingShape" mc:Ignorable="w14 wp14">
   <w:body>
     <w:sdt>
       <w:sdtPr>
@@ -36,7 +36,7 @@
                         <pic:cNvPicPr/>
                       </pic:nvPicPr>
                       <pic:blipFill>
-                        <a:blip r:embed="rId11" cstate="print">
+                        <a:blip r:embed="rId12" cstate="print">
                           <a:extLst>
                             <a:ext uri="{28A0092B-C50C-407E-A947-70E740481C1C}">
                               <a14:useLocalDpi xmlns:a14="http://schemas.microsoft.com/office/drawing/2010/main" val="0"/>
@@ -188,6 +188,9 @@
           <w:r>
             <w:t>Tököli Zoltán</w:t>
           </w:r>
+          <w:r>
+            <w:t>, Balla Márk</w:t>
+          </w:r>
         </w:sdtContent>
       </w:sdt>
     </w:p>
@@ -302,7 +305,7 @@
       <w:pPr>
         <w:pStyle w:val="Dokumentumadatok"/>
       </w:pPr>
-      <w:hyperlink r:id="rId12" w:history="1">
+      <w:hyperlink r:id="rId13" w:history="1">
         <w:r>
           <w:rPr>
             <w:rStyle w:val="Hiperhivatkozs"/>
@@ -352,11 +355,11 @@
         <w:tblLook w:val="0000" w:firstRow="0" w:lastRow="0" w:firstColumn="0" w:lastColumn="0" w:noHBand="0" w:noVBand="0"/>
       </w:tblPr>
       <w:tblGrid>
-        <w:gridCol w:w="998"/>
+        <w:gridCol w:w="1018"/>
         <w:gridCol w:w="1303"/>
-        <w:gridCol w:w="2184"/>
-        <w:gridCol w:w="2115"/>
-        <w:gridCol w:w="3028"/>
+        <w:gridCol w:w="2224"/>
+        <w:gridCol w:w="2153"/>
+        <w:gridCol w:w="3080"/>
       </w:tblGrid>
       <w:tr>
         <w:tc>
@@ -534,7 +537,7 @@
               </w:tcPr>
               <w:p>
                 <w:r>
-                  <w:t>Tököli Zoltán</w:t>
+                  <w:t>Tököli Zoltán, Balla Márk</w:t>
                 </w:r>
               </w:p>
             </w:tc>
@@ -563,8 +566,6 @@
             </w:r>
           </w:p>
         </w:tc>
-        <w:bookmarkStart w:id="1" w:name="_GoBack"/>
-        <w:bookmarkEnd w:id="1"/>
       </w:tr>
     </w:tbl>
     <w:p/>
@@ -572,11 +573,11 @@
       <w:pPr>
         <w:pStyle w:val="Cmsor1"/>
       </w:pPr>
-      <w:bookmarkStart w:id="2" w:name="_Toc426037971"/>
+      <w:bookmarkStart w:id="1" w:name="_Toc426037971"/>
       <w:r>
         <w:t>Tartalomjegyzék</w:t>
       </w:r>
-      <w:bookmarkEnd w:id="2"/>
+      <w:bookmarkEnd w:id="1"/>
     </w:p>
     <w:p>
       <w:pPr>
@@ -3172,18 +3173,13 @@
       <w:pPr>
         <w:pStyle w:val="Cmsor1"/>
       </w:pPr>
-      <w:bookmarkStart w:id="3" w:name="_Toc426037972"/>
+      <w:bookmarkStart w:id="2" w:name="_Toc426037972"/>
       <w:r>
         <w:t>Bevezetés</w:t>
       </w:r>
-      <w:bookmarkEnd w:id="3"/>
-    </w:p>
-    <w:p>
-      <w:pPr>
-        <w:rPr>
-          <w:rFonts w:cs="Arial"/>
-        </w:rPr>
-      </w:pPr>
+      <w:bookmarkEnd w:id="2"/>
+    </w:p>
+    <w:p>
       <w:r>
         <w:rPr>
           <w:rFonts w:cs="Arial"/>
@@ -3192,55 +3188,95 @@
       </w:r>
       <w:r>
         <w:rPr>
-          <w:rFonts w:cs="Arial"/>
           <w:b/>
+          <w:caps/>
         </w:rPr>
-        <w:t>JAVA EE</w:t>
+        <w:t xml:space="preserve">Web </w:t>
+      </w:r>
+      <w:r>
+        <w:rPr>
+          <w:b/>
+          <w:caps/>
+        </w:rPr>
+        <w:t>Á</w:t>
+      </w:r>
+      <w:r>
+        <w:rPr>
+          <w:b/>
+          <w:caps/>
+        </w:rPr>
+        <w:t>ruház és Self Care</w:t>
+      </w:r>
+      <w:r>
+        <w:t xml:space="preserve"> támogató </w:t>
+      </w:r>
+      <w:r>
+        <w:t>modul</w:t>
+      </w:r>
+      <w:r>
+        <w:t xml:space="preserve"> </w:t>
       </w:r>
       <w:r>
         <w:rPr>
           <w:rFonts w:cs="Arial"/>
         </w:rPr>
-        <w:t xml:space="preserve"> és verziókezelő, munkamódszerek és kapcsolódó technológiai képzés</w:t>
-      </w:r>
-      <w:r>
-        <w:rPr>
-          <w:rFonts w:cs="Arial"/>
-        </w:rPr>
-        <w:t>hez kapcsolódó</w:t>
-      </w:r>
-      <w:r>
-        <w:rPr>
-          <w:rFonts w:cs="Arial"/>
-        </w:rPr>
-        <w:t xml:space="preserve"> gyakorlati feladat funkcionális specifikációját tartalmazza.</w:t>
+        <w:t>elkészítéséhez szükséges specifikációt tartalmazza.</w:t>
       </w:r>
     </w:p>
     <w:p>
       <w:pPr>
         <w:pStyle w:val="Cmsor1"/>
       </w:pPr>
-      <w:bookmarkStart w:id="4" w:name="_Toc426037973"/>
+      <w:bookmarkStart w:id="3" w:name="_Toc426037973"/>
       <w:r>
         <w:t>A rendszer felépítése</w:t>
       </w:r>
+      <w:bookmarkEnd w:id="3"/>
+    </w:p>
+    <w:p>
+      <w:r>
+        <w:t>A</w:t>
+      </w:r>
+      <w:r>
+        <w:t xml:space="preserve"> </w:t>
+      </w:r>
+      <w:r>
+        <w:t xml:space="preserve"> </w:t>
+      </w:r>
+      <w:r>
+        <w:t xml:space="preserve">Web áruház és </w:t>
+      </w:r>
+      <w:r>
+        <w:t>Self Care</w:t>
+      </w:r>
+      <w:r>
+        <w:t xml:space="preserve"> támogató </w:t>
+      </w:r>
+      <w:r>
+        <w:t>modul</w:t>
+      </w:r>
+      <w:bookmarkStart w:id="4" w:name="_GoBack"/>
       <w:bookmarkEnd w:id="4"/>
-    </w:p>
-    <w:p>
-      <w:r>
-        <w:t>Az I</w:t>
-      </w:r>
-      <w:r>
-        <w:t xml:space="preserve">ntegrált </w:t>
-      </w:r>
-      <w:r>
-        <w:t>értékesítési rendszer három egymástól különálló</w:t>
-      </w:r>
-      <w:r>
-        <w:t>,</w:t>
-      </w:r>
-      <w:r>
-        <w:t xml:space="preserve"> lazán kapcsolt modulból épül fel:</w:t>
+      <w:r>
+        <w:t xml:space="preserve"> </w:t>
+      </w:r>
+      <w:r>
+        <w:t>_____</w:t>
+      </w:r>
+      <w:r>
+        <w:t xml:space="preserve"> egymás</w:t>
+      </w:r>
+      <w:r>
+        <w:t>hoz</w:t>
+      </w:r>
+      <w:r>
+        <w:t xml:space="preserve"> kapcsol</w:t>
+      </w:r>
+      <w:r>
+        <w:t>ódó</w:t>
+      </w:r>
+      <w:r>
+        <w:t xml:space="preserve"> modulból épül fel:</w:t>
       </w:r>
     </w:p>
     <w:p/>
@@ -3253,7 +3289,7 @@
         </w:numPr>
       </w:pPr>
       <w:r>
-        <w:t>Raktározási és készletkezelő modul</w:t>
+        <w:t>Web modul</w:t>
       </w:r>
     </w:p>
     <w:p>
@@ -3265,7 +3301,7 @@
         </w:numPr>
       </w:pPr>
       <w:r>
-        <w:t>Értékesítés támogató modul</w:t>
+        <w:t>Business modul</w:t>
       </w:r>
     </w:p>
     <w:p>
@@ -3277,29 +3313,19 @@
         </w:numPr>
       </w:pPr>
       <w:r>
-        <w:t>Web áruház</w:t>
-      </w:r>
-      <w:r>
-        <w:t xml:space="preserve"> és </w:t>
-      </w:r>
-      <w:proofErr w:type="spellStart"/>
-      <w:r>
-        <w:t>Self</w:t>
-      </w:r>
-      <w:proofErr w:type="spellEnd"/>
-      <w:r>
-        <w:t xml:space="preserve"> </w:t>
-      </w:r>
-      <w:proofErr w:type="spellStart"/>
-      <w:r>
-        <w:t>Care</w:t>
-      </w:r>
-      <w:proofErr w:type="spellEnd"/>
-      <w:r>
-        <w:t xml:space="preserve"> támogató</w:t>
-      </w:r>
-      <w:r>
-        <w:t xml:space="preserve"> modul</w:t>
+        <w:t>Core modul</w:t>
+      </w:r>
+    </w:p>
+    <w:p>
+      <w:pPr>
+        <w:pStyle w:val="Listaszerbekezds"/>
+        <w:numPr>
+          <w:ilvl w:val="0"/>
+          <w:numId w:val="23"/>
+        </w:numPr>
+      </w:pPr>
+      <w:r>
+        <w:t>EAR modulok</w:t>
       </w:r>
     </w:p>
     <w:p>
@@ -3439,19 +3465,9 @@
       <w:r>
         <w:t xml:space="preserve"> Web áruház és </w:t>
       </w:r>
-      <w:proofErr w:type="spellStart"/>
-      <w:r>
-        <w:t>Self</w:t>
-      </w:r>
-      <w:proofErr w:type="spellEnd"/>
-      <w:r>
-        <w:t xml:space="preserve"> </w:t>
-      </w:r>
-      <w:proofErr w:type="spellStart"/>
-      <w:r>
-        <w:t>Care</w:t>
-      </w:r>
-      <w:proofErr w:type="spellEnd"/>
+      <w:r>
+        <w:t>Self Care</w:t>
+      </w:r>
       <w:r>
         <w:t xml:space="preserve"> modulba tud belépni és nem rendelkezik különböző jogokkal. Egy ügyfél két úton kerülhet be a rendszerbe:</w:t>
       </w:r>
@@ -3467,19 +3483,9 @@
       <w:r>
         <w:t xml:space="preserve">Beregisztrálta önmagát a Web áruház és </w:t>
       </w:r>
-      <w:proofErr w:type="spellStart"/>
-      <w:r>
-        <w:t>Self</w:t>
-      </w:r>
-      <w:proofErr w:type="spellEnd"/>
-      <w:r>
-        <w:t xml:space="preserve"> </w:t>
-      </w:r>
-      <w:proofErr w:type="spellStart"/>
-      <w:r>
-        <w:t>Care</w:t>
-      </w:r>
-      <w:proofErr w:type="spellEnd"/>
+      <w:r>
+        <w:t>Self Care</w:t>
+      </w:r>
       <w:r>
         <w:t xml:space="preserve"> modulon keresztül</w:t>
       </w:r>
@@ -3644,6 +3650,7 @@
         </w:numPr>
       </w:pPr>
       <w:r>
+        <w:lastRenderedPageBreak/>
         <w:t>Utca</w:t>
       </w:r>
     </w:p>
@@ -3656,7 +3663,6 @@
         </w:numPr>
       </w:pPr>
       <w:r>
-        <w:lastRenderedPageBreak/>
         <w:t xml:space="preserve">Házszám </w:t>
       </w:r>
     </w:p>
@@ -3748,12 +3754,9 @@
       <w:pPr>
         <w:pStyle w:val="Cmsor2"/>
       </w:pPr>
-      <w:r>
-        <w:t xml:space="preserve">  </w:t>
-      </w:r>
-      <w:bookmarkStart w:id="10" w:name="_Toc426037979"/>
-      <w:r>
-        <w:t>Raktározási és készletkezelő modul</w:t>
+      <w:bookmarkStart w:id="10" w:name="_Toc426037994"/>
+      <w:r>
+        <w:t>Web áruház és Self Care támogató modul</w:t>
       </w:r>
       <w:bookmarkEnd w:id="10"/>
     </w:p>
@@ -3762,1512 +3765,7 @@
         <w:t xml:space="preserve">A </w:t>
       </w:r>
       <w:r>
-        <w:t xml:space="preserve">Raktározási és készletkezelő modul legyen képes </w:t>
-      </w:r>
-      <w:r>
-        <w:t>terméke</w:t>
-      </w:r>
-      <w:r>
-        <w:t xml:space="preserve">ket kezelni, azokhoz tulajdonságokat rendelni. A </w:t>
-      </w:r>
-      <w:r>
-        <w:t>terméke</w:t>
-      </w:r>
-      <w:r>
-        <w:t>ket legyen képes raktárakban elhelyezni valami</w:t>
-      </w:r>
-      <w:r>
-        <w:t>n</w:t>
-      </w:r>
-      <w:r>
-        <w:t xml:space="preserve">t mozgatni egyes raktárak között. Ezekről a beszerzésesekről valamint mozgatásokról kinyomtatható dokumentumot legyen képes készíteni. Képes legyen más </w:t>
-      </w:r>
-      <w:r>
-        <w:t>modul</w:t>
-      </w:r>
-      <w:r>
-        <w:t xml:space="preserve">oknak </w:t>
-      </w:r>
-      <w:r>
-        <w:t>információt nyújtani egyes raktárak készletmennyiségéről.</w:t>
-      </w:r>
-      <w:r>
-        <w:t xml:space="preserve"> Képes legyen más modulokban felvett megrendeléseket megjeleníteni. </w:t>
-      </w:r>
-      <w:r>
-        <w:t xml:space="preserve">Képes legyen riportokat készíteni a raktárak készleteiről, valamint azok változásáról.   </w:t>
-      </w:r>
-    </w:p>
-    <w:p/>
-    <w:p>
-      <w:pPr>
-        <w:pStyle w:val="Cmsor3"/>
-      </w:pPr>
-      <w:bookmarkStart w:id="11" w:name="_Toc426037980"/>
-      <w:r>
-        <w:t>Termék</w:t>
-      </w:r>
-      <w:r>
-        <w:t xml:space="preserve">típus </w:t>
-      </w:r>
-      <w:r>
-        <w:t>kezelés és karbantartás</w:t>
-      </w:r>
-      <w:bookmarkEnd w:id="11"/>
-    </w:p>
-    <w:p>
-      <w:r>
-        <w:t xml:space="preserve">A </w:t>
-      </w:r>
-      <w:r>
-        <w:t>modul</w:t>
-      </w:r>
-      <w:r>
-        <w:t xml:space="preserve"> </w:t>
-      </w:r>
-      <w:r>
-        <w:t>legyen képes különböző termék</w:t>
-      </w:r>
-      <w:r>
-        <w:t>típusokat</w:t>
-      </w:r>
-      <w:r>
-        <w:t xml:space="preserve"> </w:t>
-      </w:r>
-      <w:r>
-        <w:t>létrehozni, törölni és azok tulajdonságait módosítani. A tulajdonságai:</w:t>
-      </w:r>
-    </w:p>
-    <w:p>
-      <w:pPr>
-        <w:pStyle w:val="Listaszerbekezds"/>
-        <w:numPr>
-          <w:ilvl w:val="0"/>
-          <w:numId w:val="30"/>
-        </w:numPr>
-      </w:pPr>
-      <w:r>
-        <w:t xml:space="preserve">Terméktípus </w:t>
-      </w:r>
-      <w:r>
-        <w:t>neve</w:t>
-      </w:r>
-    </w:p>
-    <w:p>
-      <w:pPr>
-        <w:pStyle w:val="Listaszerbekezds"/>
-        <w:numPr>
-          <w:ilvl w:val="0"/>
-          <w:numId w:val="30"/>
-        </w:numPr>
-      </w:pPr>
-      <w:r>
-        <w:t xml:space="preserve">Terméktípus </w:t>
-      </w:r>
-      <w:r>
-        <w:t>cikkszáma (egyértelműen azonosítja a t</w:t>
-      </w:r>
-      <w:r>
-        <w:t>erméktípust</w:t>
-      </w:r>
-      <w:r>
-        <w:t>)</w:t>
-      </w:r>
-    </w:p>
-    <w:p>
-      <w:pPr>
-        <w:pStyle w:val="Listaszerbekezds"/>
-        <w:numPr>
-          <w:ilvl w:val="0"/>
-          <w:numId w:val="30"/>
-        </w:numPr>
-      </w:pPr>
-      <w:r>
-        <w:t xml:space="preserve">Terméktípus </w:t>
-      </w:r>
-      <w:r>
-        <w:t>leírása</w:t>
-      </w:r>
-    </w:p>
-    <w:p>
-      <w:pPr>
-        <w:pStyle w:val="Listaszerbekezds"/>
-        <w:numPr>
-          <w:ilvl w:val="0"/>
-          <w:numId w:val="30"/>
-        </w:numPr>
-      </w:pPr>
-      <w:r>
-        <w:t xml:space="preserve">A </w:t>
-      </w:r>
-      <w:r>
-        <w:t>termékről készített kép</w:t>
-      </w:r>
-    </w:p>
-    <w:p>
-      <w:pPr>
-        <w:pStyle w:val="Cmsor3"/>
-      </w:pPr>
-      <w:bookmarkStart w:id="12" w:name="_Toc426037981"/>
-      <w:r>
-        <w:t>Raktár kezelés és karbantartás</w:t>
-      </w:r>
-      <w:bookmarkEnd w:id="12"/>
-    </w:p>
-    <w:p>
-      <w:r>
-        <w:t xml:space="preserve">A </w:t>
-      </w:r>
-      <w:r>
-        <w:t>modul</w:t>
-      </w:r>
-      <w:r>
-        <w:t xml:space="preserve"> legyen képes új raktárakat létrehozni, törölni</w:t>
-      </w:r>
-      <w:r>
-        <w:t>,</w:t>
-      </w:r>
-      <w:r>
-        <w:t xml:space="preserve"> valamint azok tulajdonságait módosítani.</w:t>
-      </w:r>
-      <w:r>
-        <w:t xml:space="preserve"> Minden raktárhoz hozzá lehessen rendelni egy felhasználót (továbbiakban raktáros), egy adott raktáron belül végezhető műveletet csak a raktárhoz rendelt raktáros végezhet el. </w:t>
-      </w:r>
-    </w:p>
-    <w:p>
-      <w:r>
-        <w:t>A raktárok tulajdonságai a következőek:</w:t>
-      </w:r>
-    </w:p>
-    <w:p>
-      <w:pPr>
-        <w:pStyle w:val="Listaszerbekezds"/>
-        <w:numPr>
-          <w:ilvl w:val="0"/>
-          <w:numId w:val="25"/>
-        </w:numPr>
-      </w:pPr>
-      <w:r>
-        <w:t>Raktár neve</w:t>
-      </w:r>
-    </w:p>
-    <w:p>
-      <w:pPr>
-        <w:pStyle w:val="Listaszerbekezds"/>
-        <w:numPr>
-          <w:ilvl w:val="0"/>
-          <w:numId w:val="25"/>
-        </w:numPr>
-      </w:pPr>
-      <w:r>
-        <w:t>Raktár kódja (e</w:t>
-      </w:r>
-      <w:r>
-        <w:t xml:space="preserve">gyértelműen azonosítja a </w:t>
-      </w:r>
-      <w:proofErr w:type="spellStart"/>
-      <w:r>
-        <w:t>raktára</w:t>
-      </w:r>
-      <w:r>
-        <w:t>t</w:t>
-      </w:r>
-      <w:proofErr w:type="spellEnd"/>
-      <w:r>
-        <w:t>)</w:t>
-      </w:r>
-    </w:p>
-    <w:p>
-      <w:pPr>
-        <w:pStyle w:val="Listaszerbekezds"/>
-        <w:numPr>
-          <w:ilvl w:val="0"/>
-          <w:numId w:val="25"/>
-        </w:numPr>
-      </w:pPr>
-      <w:r>
-        <w:t>A raktár címe</w:t>
-      </w:r>
-    </w:p>
-    <w:p>
-      <w:pPr>
-        <w:pStyle w:val="Listaszerbekezds"/>
-        <w:numPr>
-          <w:ilvl w:val="1"/>
-          <w:numId w:val="25"/>
-        </w:numPr>
-      </w:pPr>
-      <w:r>
-        <w:t>Irányítószám</w:t>
-      </w:r>
-    </w:p>
-    <w:p>
-      <w:pPr>
-        <w:pStyle w:val="Listaszerbekezds"/>
-        <w:numPr>
-          <w:ilvl w:val="1"/>
-          <w:numId w:val="25"/>
-        </w:numPr>
-      </w:pPr>
-      <w:r>
-        <w:t>Település</w:t>
-      </w:r>
-    </w:p>
-    <w:p>
-      <w:pPr>
-        <w:pStyle w:val="Listaszerbekezds"/>
-        <w:numPr>
-          <w:ilvl w:val="1"/>
-          <w:numId w:val="25"/>
-        </w:numPr>
-      </w:pPr>
-      <w:r>
-        <w:t>Utca</w:t>
-      </w:r>
-    </w:p>
-    <w:p>
-      <w:pPr>
-        <w:pStyle w:val="Listaszerbekezds"/>
-        <w:numPr>
-          <w:ilvl w:val="1"/>
-          <w:numId w:val="25"/>
-        </w:numPr>
-      </w:pPr>
-      <w:r>
-        <w:t xml:space="preserve">Házszám </w:t>
-      </w:r>
-    </w:p>
-    <w:p>
-      <w:pPr>
-        <w:pStyle w:val="Listaszerbekezds"/>
-        <w:numPr>
-          <w:ilvl w:val="0"/>
-          <w:numId w:val="25"/>
-        </w:numPr>
-      </w:pPr>
-      <w:r>
-        <w:t>Raktáros (egy már beregisztrált felhasználó)</w:t>
-      </w:r>
-    </w:p>
-    <w:p>
-      <w:r>
-        <w:br w:type="page"/>
-      </w:r>
-    </w:p>
-    <w:p/>
-    <w:p>
-      <w:pPr>
-        <w:pStyle w:val="Cmsor3"/>
-      </w:pPr>
-      <w:bookmarkStart w:id="13" w:name="_Toc426037982"/>
-      <w:r>
-        <w:t>Termékek beszerzése</w:t>
-      </w:r>
-      <w:bookmarkEnd w:id="13"/>
-    </w:p>
-    <w:p>
-      <w:r>
-        <w:t xml:space="preserve">A </w:t>
-      </w:r>
-      <w:r>
-        <w:t>modul</w:t>
-      </w:r>
-      <w:r>
-        <w:t xml:space="preserve"> legyen képes a már </w:t>
-      </w:r>
-      <w:r>
-        <w:t>létrehozott terméktípusokból különböző menységet felvenni. Minden újonnan felvett termék alapértelmezetten egy kitüntetett Központi raktárba kerül. Az eszközök felvételénél lehetőség legyen több terméktípusba tartozó termékek feltöltésesre is.</w:t>
-      </w:r>
-      <w:r>
-        <w:t xml:space="preserve"> A sikeres felvétel esetén a </w:t>
-      </w:r>
-      <w:r>
-        <w:t>modul</w:t>
-      </w:r>
-      <w:r>
-        <w:t xml:space="preserve"> </w:t>
-      </w:r>
-      <w:r>
-        <w:t>automatikusan generáljon egy nyomtatható dokumentumot, ami a következőket tartalmazza:</w:t>
-      </w:r>
-    </w:p>
-    <w:p>
-      <w:pPr>
-        <w:pStyle w:val="Listaszerbekezds"/>
-        <w:numPr>
-          <w:ilvl w:val="0"/>
-          <w:numId w:val="31"/>
-        </w:numPr>
-      </w:pPr>
-      <w:r>
-        <w:t>Az átvevő raktár neve</w:t>
-      </w:r>
-    </w:p>
-    <w:p>
-      <w:pPr>
-        <w:pStyle w:val="Listaszerbekezds"/>
-        <w:numPr>
-          <w:ilvl w:val="0"/>
-          <w:numId w:val="31"/>
-        </w:numPr>
-      </w:pPr>
-      <w:r>
-        <w:t>Az átvevő raktár címe</w:t>
-      </w:r>
-    </w:p>
-    <w:p>
-      <w:pPr>
-        <w:pStyle w:val="Listaszerbekezds"/>
-        <w:numPr>
-          <w:ilvl w:val="0"/>
-          <w:numId w:val="31"/>
-        </w:numPr>
-      </w:pPr>
-      <w:r>
-        <w:t>Az átvevő</w:t>
-      </w:r>
-      <w:r>
-        <w:t xml:space="preserve"> raktáros neve </w:t>
-      </w:r>
-    </w:p>
-    <w:p>
-      <w:pPr>
-        <w:pStyle w:val="Listaszerbekezds"/>
-        <w:numPr>
-          <w:ilvl w:val="0"/>
-          <w:numId w:val="31"/>
-        </w:numPr>
-      </w:pPr>
-      <w:r>
-        <w:t xml:space="preserve">Az átvevő </w:t>
-      </w:r>
-      <w:r>
-        <w:t xml:space="preserve">raktáros telefonszáma </w:t>
-      </w:r>
-    </w:p>
-    <w:p>
-      <w:pPr>
-        <w:pStyle w:val="Listaszerbekezds"/>
-        <w:numPr>
-          <w:ilvl w:val="0"/>
-          <w:numId w:val="31"/>
-        </w:numPr>
-      </w:pPr>
-      <w:r>
-        <w:t>Az átvevő</w:t>
-      </w:r>
-      <w:r>
-        <w:t xml:space="preserve"> raktáros email címe</w:t>
-      </w:r>
-    </w:p>
-    <w:p>
-      <w:pPr>
-        <w:pStyle w:val="Listaszerbekezds"/>
-        <w:numPr>
-          <w:ilvl w:val="0"/>
-          <w:numId w:val="31"/>
-        </w:numPr>
-      </w:pPr>
-      <w:r>
-        <w:t>A beérkezett eszköztípusok tételesen</w:t>
-      </w:r>
-    </w:p>
-    <w:p>
-      <w:pPr>
-        <w:pStyle w:val="Listaszerbekezds"/>
-        <w:numPr>
-          <w:ilvl w:val="1"/>
-          <w:numId w:val="31"/>
-        </w:numPr>
-      </w:pPr>
-      <w:r>
-        <w:t>Eszköz típus neve</w:t>
-      </w:r>
-    </w:p>
-    <w:p>
-      <w:pPr>
-        <w:pStyle w:val="Listaszerbekezds"/>
-        <w:numPr>
-          <w:ilvl w:val="1"/>
-          <w:numId w:val="31"/>
-        </w:numPr>
-      </w:pPr>
-      <w:r>
-        <w:t>Eszköz típus cikkszáma</w:t>
-      </w:r>
-    </w:p>
-    <w:p>
-      <w:pPr>
-        <w:pStyle w:val="Listaszerbekezds"/>
-        <w:numPr>
-          <w:ilvl w:val="1"/>
-          <w:numId w:val="31"/>
-        </w:numPr>
-      </w:pPr>
-      <w:r>
-        <w:t xml:space="preserve">Darabszám </w:t>
-      </w:r>
-    </w:p>
-    <w:p/>
-    <w:p/>
-    <w:p>
-      <w:pPr>
-        <w:pStyle w:val="Cmsor3"/>
-      </w:pPr>
-      <w:bookmarkStart w:id="14" w:name="_Toc426037983"/>
-      <w:r>
-        <w:t>Rendelések</w:t>
-      </w:r>
-      <w:bookmarkEnd w:id="14"/>
-    </w:p>
-    <w:p>
-      <w:r>
-        <w:t>A modulban jelenjenek meg a más modulban felvett rendelések, és azokat teljesíteni lehessen.</w:t>
-      </w:r>
-    </w:p>
-    <w:p>
-      <w:pPr>
-        <w:pStyle w:val="Cmsor3"/>
-      </w:pPr>
-      <w:bookmarkStart w:id="15" w:name="_Toc426037984"/>
-      <w:r>
-        <w:t xml:space="preserve">A termékek </w:t>
-      </w:r>
-      <w:r>
-        <w:t>szállítása</w:t>
-      </w:r>
-      <w:bookmarkEnd w:id="15"/>
-    </w:p>
-    <w:p>
-      <w:r>
-        <w:t xml:space="preserve">A rendelések teljesítése szállítással történik. </w:t>
-      </w:r>
-      <w:r>
-        <w:t xml:space="preserve">A </w:t>
-      </w:r>
-      <w:r>
-        <w:t>modul</w:t>
-      </w:r>
-      <w:r>
-        <w:t xml:space="preserve"> </w:t>
-      </w:r>
-      <w:r>
-        <w:t>legyen képes termékeket mozgatni egyes raktárak között. Lehetőség legyen egyszerre több termé</w:t>
-      </w:r>
-      <w:r>
-        <w:t xml:space="preserve">ktípus mozgatására is, valamint a szállítások státuszának nyomkövetésesre. Egy szállítás létrehozásakor a szállítás státusza folyamatban és az is marad, míg a fogadó raktáros át nem veszi azt. </w:t>
-      </w:r>
-      <w:r>
-        <w:t>A szállítás</w:t>
-      </w:r>
-      <w:r>
-        <w:t xml:space="preserve"> létrejöttekor és átvételekor</w:t>
-      </w:r>
-      <w:r>
-        <w:t xml:space="preserve"> a hozzá ta</w:t>
-      </w:r>
-      <w:r>
-        <w:t>r</w:t>
-      </w:r>
-      <w:r>
-        <w:t xml:space="preserve">tozó rendelés státusza is automatikusan megváltozik. </w:t>
-      </w:r>
-      <w:r>
-        <w:t>A szállítás létrejöttekor és átvételekor automatikusan generálódjon egy-egy dokumentum, ami a következőket tartalmazza:</w:t>
-      </w:r>
-    </w:p>
-    <w:p>
-      <w:pPr>
-        <w:pStyle w:val="Listaszerbekezds"/>
-        <w:numPr>
-          <w:ilvl w:val="0"/>
-          <w:numId w:val="31"/>
-        </w:numPr>
-      </w:pPr>
-      <w:r>
-        <w:t>A feladó raktár neve</w:t>
-      </w:r>
-    </w:p>
-    <w:p>
-      <w:pPr>
-        <w:pStyle w:val="Listaszerbekezds"/>
-        <w:numPr>
-          <w:ilvl w:val="0"/>
-          <w:numId w:val="31"/>
-        </w:numPr>
-      </w:pPr>
-      <w:r>
-        <w:t>A feladó raktár címe</w:t>
-      </w:r>
-    </w:p>
-    <w:p>
-      <w:pPr>
-        <w:pStyle w:val="Listaszerbekezds"/>
-        <w:numPr>
-          <w:ilvl w:val="0"/>
-          <w:numId w:val="31"/>
-        </w:numPr>
-      </w:pPr>
-      <w:r>
-        <w:t xml:space="preserve">A feladó raktáros neve </w:t>
-      </w:r>
-    </w:p>
-    <w:p>
-      <w:pPr>
-        <w:pStyle w:val="Listaszerbekezds"/>
-        <w:numPr>
-          <w:ilvl w:val="0"/>
-          <w:numId w:val="31"/>
-        </w:numPr>
-      </w:pPr>
-      <w:r>
-        <w:t xml:space="preserve">A feladó raktáros telefonszáma </w:t>
-      </w:r>
-    </w:p>
-    <w:p>
-      <w:pPr>
-        <w:pStyle w:val="Listaszerbekezds"/>
-        <w:numPr>
-          <w:ilvl w:val="0"/>
-          <w:numId w:val="31"/>
-        </w:numPr>
-      </w:pPr>
-      <w:r>
-        <w:t>A feladó raktáros email címe</w:t>
-      </w:r>
-    </w:p>
-    <w:p>
-      <w:pPr>
-        <w:pStyle w:val="Listaszerbekezds"/>
-        <w:numPr>
-          <w:ilvl w:val="0"/>
-          <w:numId w:val="31"/>
-        </w:numPr>
-      </w:pPr>
-      <w:r>
-        <w:t>Az átvevő raktár neve</w:t>
-      </w:r>
-    </w:p>
-    <w:p>
-      <w:pPr>
-        <w:pStyle w:val="Listaszerbekezds"/>
-        <w:numPr>
-          <w:ilvl w:val="0"/>
-          <w:numId w:val="31"/>
-        </w:numPr>
-      </w:pPr>
-      <w:r>
-        <w:t>Az átvevő raktár címe</w:t>
-      </w:r>
-    </w:p>
-    <w:p>
-      <w:pPr>
-        <w:pStyle w:val="Listaszerbekezds"/>
-        <w:numPr>
-          <w:ilvl w:val="0"/>
-          <w:numId w:val="31"/>
-        </w:numPr>
-      </w:pPr>
-      <w:r>
-        <w:t xml:space="preserve">Az átvevő raktáros neve </w:t>
-      </w:r>
-    </w:p>
-    <w:p>
-      <w:pPr>
-        <w:pStyle w:val="Listaszerbekezds"/>
-        <w:numPr>
-          <w:ilvl w:val="0"/>
-          <w:numId w:val="31"/>
-        </w:numPr>
-      </w:pPr>
-      <w:r>
-        <w:t xml:space="preserve">Az átvevő raktáros telefonszáma </w:t>
-      </w:r>
-    </w:p>
-    <w:p>
-      <w:pPr>
-        <w:pStyle w:val="Listaszerbekezds"/>
-        <w:numPr>
-          <w:ilvl w:val="0"/>
-          <w:numId w:val="31"/>
-        </w:numPr>
-      </w:pPr>
-      <w:r>
-        <w:t>Az átvevő raktáros email címe</w:t>
-      </w:r>
-    </w:p>
-    <w:p>
-      <w:pPr>
-        <w:pStyle w:val="Listaszerbekezds"/>
-        <w:numPr>
-          <w:ilvl w:val="0"/>
-          <w:numId w:val="31"/>
-        </w:numPr>
-      </w:pPr>
-      <w:r>
-        <w:t>A</w:t>
-      </w:r>
-      <w:r>
-        <w:t xml:space="preserve">z </w:t>
-      </w:r>
-      <w:r>
-        <w:t>eszköztípusok tételesen</w:t>
-      </w:r>
-    </w:p>
-    <w:p>
-      <w:pPr>
-        <w:pStyle w:val="Listaszerbekezds"/>
-        <w:numPr>
-          <w:ilvl w:val="1"/>
-          <w:numId w:val="31"/>
-        </w:numPr>
-      </w:pPr>
-      <w:r>
-        <w:t>Eszköz típus neve</w:t>
-      </w:r>
-    </w:p>
-    <w:p>
-      <w:pPr>
-        <w:pStyle w:val="Listaszerbekezds"/>
-        <w:numPr>
-          <w:ilvl w:val="1"/>
-          <w:numId w:val="31"/>
-        </w:numPr>
-      </w:pPr>
-      <w:r>
-        <w:t>Eszköz típus cikkszáma</w:t>
-      </w:r>
-    </w:p>
-    <w:p>
-      <w:pPr>
-        <w:pStyle w:val="Listaszerbekezds"/>
-        <w:numPr>
-          <w:ilvl w:val="1"/>
-          <w:numId w:val="31"/>
-        </w:numPr>
-      </w:pPr>
-      <w:r>
-        <w:t xml:space="preserve">Darabszám </w:t>
-      </w:r>
-    </w:p>
-    <w:p/>
-    <w:p>
-      <w:r>
-        <w:t xml:space="preserve">   </w:t>
-      </w:r>
-      <w:r>
-        <w:t xml:space="preserve">  </w:t>
-      </w:r>
-    </w:p>
-    <w:p>
-      <w:pPr>
-        <w:pStyle w:val="Cmsor3"/>
-      </w:pPr>
-      <w:bookmarkStart w:id="16" w:name="_Toc426037985"/>
-      <w:r>
-        <w:lastRenderedPageBreak/>
-        <w:t>Riportok</w:t>
-      </w:r>
-      <w:bookmarkEnd w:id="16"/>
-    </w:p>
-    <w:p>
-      <w:r>
-        <w:t xml:space="preserve">A </w:t>
-      </w:r>
-      <w:r>
-        <w:t>modul</w:t>
-      </w:r>
-      <w:r>
-        <w:t xml:space="preserve"> </w:t>
-      </w:r>
-      <w:r>
-        <w:t xml:space="preserve">legyen képes megjeleníteni egy adott raktár készletszintjét, valamint annak </w:t>
-      </w:r>
-      <w:r>
-        <w:t xml:space="preserve">változását egy adott időszakban. </w:t>
-      </w:r>
-      <w:r>
-        <w:t xml:space="preserve"> </w:t>
-      </w:r>
-      <w:r>
-        <w:t xml:space="preserve">A </w:t>
-      </w:r>
-      <w:r>
-        <w:t>modul</w:t>
-      </w:r>
-      <w:r>
-        <w:t xml:space="preserve"> legyen képes megjeleníteni a szállításokat é</w:t>
-      </w:r>
-      <w:r>
-        <w:t>s azok státuszát.</w:t>
-      </w:r>
-    </w:p>
-    <w:p>
-      <w:pPr>
-        <w:pStyle w:val="Cmsor3"/>
-      </w:pPr>
-      <w:bookmarkStart w:id="17" w:name="_Toc426037986"/>
-      <w:r>
-        <w:t>Integrációs szolgáltatások</w:t>
-      </w:r>
-      <w:bookmarkEnd w:id="17"/>
-    </w:p>
-    <w:p>
-      <w:r>
-        <w:t xml:space="preserve">A </w:t>
-      </w:r>
-      <w:r>
-        <w:t>modul</w:t>
-      </w:r>
-      <w:r>
-        <w:t xml:space="preserve"> </w:t>
-      </w:r>
-      <w:r>
-        <w:t xml:space="preserve">legyen képes web szolgáltatásokon keresztül más </w:t>
-      </w:r>
-      <w:r>
-        <w:t>modul</w:t>
-      </w:r>
-      <w:r>
-        <w:t xml:space="preserve">oknak </w:t>
-      </w:r>
-      <w:r>
-        <w:t xml:space="preserve">a következő </w:t>
-      </w:r>
-      <w:r>
-        <w:t>információkat</w:t>
-      </w:r>
-      <w:r>
-        <w:t xml:space="preserve"> nyújtani:</w:t>
-      </w:r>
-    </w:p>
-    <w:p>
-      <w:pPr>
-        <w:pStyle w:val="Listaszerbekezds"/>
-        <w:numPr>
-          <w:ilvl w:val="0"/>
-          <w:numId w:val="32"/>
-        </w:numPr>
-      </w:pPr>
-      <w:r>
-        <w:t>Az elérhető raktárak listája</w:t>
-      </w:r>
-    </w:p>
-    <w:p>
-      <w:pPr>
-        <w:pStyle w:val="Listaszerbekezds"/>
-        <w:numPr>
-          <w:ilvl w:val="0"/>
-          <w:numId w:val="32"/>
-        </w:numPr>
-      </w:pPr>
-      <w:r>
-        <w:t>Az elérhető termék</w:t>
-      </w:r>
-      <w:r>
-        <w:t>típusok listája</w:t>
-      </w:r>
-    </w:p>
-    <w:p>
-      <w:pPr>
-        <w:pStyle w:val="Listaszerbekezds"/>
-        <w:numPr>
-          <w:ilvl w:val="0"/>
-          <w:numId w:val="32"/>
-        </w:numPr>
-      </w:pPr>
-      <w:r>
-        <w:t>E</w:t>
-      </w:r>
-      <w:r>
-        <w:t>gy paraméterül kapott raktár és terméktípus alapján visszaadni a darabszámot</w:t>
-      </w:r>
-    </w:p>
-    <w:p>
-      <w:pPr>
-        <w:pStyle w:val="Listaszerbekezds"/>
-        <w:numPr>
-          <w:ilvl w:val="0"/>
-          <w:numId w:val="32"/>
-        </w:numPr>
-      </w:pPr>
-      <w:r>
-        <w:t xml:space="preserve">Egy paraméterül kapott raktár, </w:t>
-      </w:r>
-      <w:r>
-        <w:t>terméktípus</w:t>
-      </w:r>
-      <w:r>
-        <w:t xml:space="preserve"> és darabszám</w:t>
-      </w:r>
-      <w:r>
-        <w:t xml:space="preserve"> alapján csökkenteni a darabszámot az adott raktárban</w:t>
-      </w:r>
-      <w:r>
-        <w:t xml:space="preserve"> az adott terméktípusból.</w:t>
-      </w:r>
-    </w:p>
-    <w:p/>
-    <w:p>
-      <w:pPr>
-        <w:pStyle w:val="Cmsor2"/>
-      </w:pPr>
-      <w:bookmarkStart w:id="18" w:name="_Toc426037987"/>
-      <w:r>
-        <w:t>Értékesítés támogató modul</w:t>
-      </w:r>
-      <w:bookmarkEnd w:id="18"/>
-    </w:p>
-    <w:p>
-      <w:r>
-        <w:t xml:space="preserve">Az </w:t>
-      </w:r>
-      <w:r>
-        <w:t>Értékesítés támogató modul</w:t>
-      </w:r>
-      <w:r>
-        <w:t xml:space="preserve"> képes legyen </w:t>
-      </w:r>
-      <w:r>
-        <w:t>értékesítés pontokat kezelni, azokhoz raktárakat és felhasználókat rendelni.  A modul legyen képes egyes termékekhez ajánlatokat létrehozni és azokat értékesíteni ügyfelek számára</w:t>
-      </w:r>
-      <w:r>
-        <w:t>.</w:t>
-      </w:r>
-      <w:r>
-        <w:t xml:space="preserve"> A modul képes legyen megjeleníteni az egyes értékesítési pont</w:t>
-      </w:r>
-      <w:r>
-        <w:t>okhoz rendelt raktár készletét.</w:t>
-      </w:r>
-      <w:r>
-        <w:t xml:space="preserve"> Valamint </w:t>
-      </w:r>
-      <w:r>
-        <w:t xml:space="preserve">legyen </w:t>
-      </w:r>
-      <w:r>
-        <w:t xml:space="preserve">képes megrendeléseket készíteni. </w:t>
-      </w:r>
-      <w:r>
-        <w:t>Képes legyen más moduloknak információt nyújtani az általa beregisztrált ügyfelekről, valamint azok által vásárolt termékekről.</w:t>
-      </w:r>
-      <w:r>
-        <w:t xml:space="preserve"> A modul legyen képes más modulban beregisztrált ügyfelek adatait fogadni. </w:t>
-      </w:r>
-      <w:r>
-        <w:t xml:space="preserve"> </w:t>
-      </w:r>
-      <w:r>
-        <w:t xml:space="preserve">A modul legyen képes más moduloknak információt nyújtani a létrehozott ajánlatokról. </w:t>
-      </w:r>
-      <w:r>
-        <w:t xml:space="preserve">Legyen képes a modul ügyfelek adatait módosítani. </w:t>
-      </w:r>
-      <w:r>
-        <w:t xml:space="preserve">Képes legyen az értékesítési pontok eladásiról riportot készíteni.  </w:t>
-      </w:r>
-    </w:p>
-    <w:p>
-      <w:pPr>
-        <w:pStyle w:val="Cmsor3"/>
-      </w:pPr>
-      <w:bookmarkStart w:id="19" w:name="_Toc426037988"/>
-      <w:r>
-        <w:t>Értékesítési pontok kezelése és karbantartása</w:t>
-      </w:r>
-      <w:bookmarkEnd w:id="19"/>
-    </w:p>
-    <w:p>
-      <w:r>
-        <w:t>A modul legyen képes é</w:t>
-      </w:r>
-      <w:r>
-        <w:t>rtékesítési pontok létrehozni, törölni,</w:t>
-      </w:r>
-      <w:r>
-        <w:t xml:space="preserve"> valamint azok tulajdonságait módosítani. Legyen képes felhasználókat hozzárendelni egyes érékesítési pontokhoz (továbbiakban értékesítő). Egy értékesítő csak a hozzárendelt értékesítési ponton tud</w:t>
-      </w:r>
-      <w:r>
-        <w:t>jon</w:t>
-      </w:r>
-      <w:r>
-        <w:t xml:space="preserve"> ajánlatokat </w:t>
-      </w:r>
-      <w:r>
-        <w:t xml:space="preserve">adni. </w:t>
-      </w:r>
-      <w:r>
-        <w:t>Legyen képes</w:t>
-      </w:r>
-      <w:r>
-        <w:t xml:space="preserve"> a modul</w:t>
-      </w:r>
-      <w:r>
-        <w:t xml:space="preserve"> raktárt hozzárendelni egy értékesítési ponthoz. </w:t>
-      </w:r>
-    </w:p>
-    <w:p>
-      <w:r>
-        <w:t>Az értékesítési pont tulajdonságai:</w:t>
-      </w:r>
-    </w:p>
-    <w:p>
-      <w:pPr>
-        <w:pStyle w:val="Listaszerbekezds"/>
-        <w:numPr>
-          <w:ilvl w:val="0"/>
-          <w:numId w:val="33"/>
-        </w:numPr>
-      </w:pPr>
-      <w:r>
-        <w:t>Értékesítés</w:t>
-      </w:r>
-      <w:r>
-        <w:t>i</w:t>
-      </w:r>
-      <w:r>
-        <w:t xml:space="preserve"> pont neve</w:t>
-      </w:r>
-    </w:p>
-    <w:p>
-      <w:pPr>
-        <w:pStyle w:val="Listaszerbekezds"/>
-        <w:numPr>
-          <w:ilvl w:val="0"/>
-          <w:numId w:val="33"/>
-        </w:numPr>
-      </w:pPr>
-      <w:r>
-        <w:t>Értékesítés</w:t>
-      </w:r>
-      <w:r>
-        <w:t>i</w:t>
-      </w:r>
-      <w:r>
-        <w:t xml:space="preserve"> pont kódja (egyértelműen azonosítja az értékesítés</w:t>
-      </w:r>
-      <w:r>
-        <w:t>i</w:t>
-      </w:r>
-      <w:r>
-        <w:t xml:space="preserve"> pontot)</w:t>
-      </w:r>
-    </w:p>
-    <w:p>
-      <w:pPr>
-        <w:pStyle w:val="Listaszerbekezds"/>
-        <w:numPr>
-          <w:ilvl w:val="0"/>
-          <w:numId w:val="33"/>
-        </w:numPr>
-      </w:pPr>
-      <w:r>
-        <w:t>Értékesítési pont címe</w:t>
-      </w:r>
-    </w:p>
-    <w:p>
-      <w:pPr>
-        <w:pStyle w:val="Listaszerbekezds"/>
-        <w:numPr>
-          <w:ilvl w:val="0"/>
-          <w:numId w:val="33"/>
-        </w:numPr>
-      </w:pPr>
-      <w:r>
-        <w:t>Értékesítési pont telefonszáma</w:t>
-      </w:r>
-    </w:p>
-    <w:p>
-      <w:pPr>
-        <w:pStyle w:val="Cmsor3"/>
-      </w:pPr>
-      <w:bookmarkStart w:id="20" w:name="_Toc426037989"/>
-      <w:r>
-        <w:t>Ajánlatok kezelése és karbantartása</w:t>
-      </w:r>
-      <w:bookmarkEnd w:id="20"/>
-    </w:p>
-    <w:p>
-      <w:r>
-        <w:t>A modul legyen képes ajánlatokat létrehozni az elérhető terméktípusok segítségével, törölni azokat valamin</w:t>
-      </w:r>
-      <w:r>
-        <w:t>t</w:t>
-      </w:r>
-      <w:r>
-        <w:t xml:space="preserve"> módosítani azok tulajdonságát.</w:t>
-      </w:r>
-    </w:p>
-    <w:p>
-      <w:r>
-        <w:t xml:space="preserve"> Az ajánlat pont tulajdonságai:</w:t>
-      </w:r>
-    </w:p>
-    <w:p>
-      <w:pPr>
-        <w:pStyle w:val="Listaszerbekezds"/>
-        <w:numPr>
-          <w:ilvl w:val="0"/>
-          <w:numId w:val="33"/>
-        </w:numPr>
-      </w:pPr>
-      <w:r>
-        <w:t>Az ajánlat neve</w:t>
-      </w:r>
-    </w:p>
-    <w:p>
-      <w:pPr>
-        <w:pStyle w:val="Listaszerbekezds"/>
-        <w:numPr>
-          <w:ilvl w:val="0"/>
-          <w:numId w:val="33"/>
-        </w:numPr>
-      </w:pPr>
-      <w:r>
-        <w:t>Az ajánlat ára</w:t>
-      </w:r>
-    </w:p>
-    <w:p>
-      <w:pPr>
-        <w:pStyle w:val="Listaszerbekezds"/>
-        <w:numPr>
-          <w:ilvl w:val="0"/>
-          <w:numId w:val="33"/>
-        </w:numPr>
-      </w:pPr>
-      <w:r>
-        <w:t xml:space="preserve">Az ajánlatban szereplő terméktípusok </w:t>
-      </w:r>
-    </w:p>
-    <w:p>
-      <w:pPr>
-        <w:pStyle w:val="Listaszerbekezds"/>
-        <w:numPr>
-          <w:ilvl w:val="0"/>
-          <w:numId w:val="33"/>
-        </w:numPr>
-      </w:pPr>
-      <w:r>
-        <w:t>Az ajánlatban szereplő terméktípusok darabszáma</w:t>
-      </w:r>
-    </w:p>
-    <w:p>
-      <w:r>
-        <w:br w:type="page"/>
-      </w:r>
-    </w:p>
-    <w:p/>
-    <w:p>
-      <w:pPr>
-        <w:pStyle w:val="Cmsor3"/>
-      </w:pPr>
-      <w:bookmarkStart w:id="21" w:name="_Toc426037990"/>
-      <w:r>
-        <w:t>Értékesítés</w:t>
-      </w:r>
-      <w:bookmarkEnd w:id="21"/>
-    </w:p>
-    <w:p>
-      <w:r>
-        <w:t>A modul legyen képes a létrehozott ajánlatokat értékesíteni új és már meglévő ügyfelek számára. Az értékesítéshez meg kell ad</w:t>
-      </w:r>
-      <w:r>
-        <w:t>ni az ügyfél adatait valamint a kiválasztott</w:t>
-      </w:r>
-      <w:r>
-        <w:t xml:space="preserve"> ajánlatokat. Meglévő ügyfél esetén nem kötelező megadni az ügyféladatokat újra, de lehetőség van módosításra.</w:t>
-      </w:r>
-      <w:r>
-        <w:t xml:space="preserve"> </w:t>
-      </w:r>
-      <w:r>
-        <w:t xml:space="preserve">Sikeres </w:t>
-      </w:r>
-      <w:r>
-        <w:t>értékesítés</w:t>
-      </w:r>
-      <w:r>
-        <w:t xml:space="preserve"> esetén az ügyfelet automatikusan beregisztráljuk a rendszerbe</w:t>
-      </w:r>
-      <w:r>
-        <w:t xml:space="preserve">, erről </w:t>
-      </w:r>
-      <w:proofErr w:type="spellStart"/>
-      <w:r>
-        <w:t>e</w:t>
-      </w:r>
-      <w:r>
-        <w:t>mailben</w:t>
-      </w:r>
-      <w:proofErr w:type="spellEnd"/>
-      <w:r>
-        <w:t xml:space="preserve"> tájékoztatást kap</w:t>
-      </w:r>
-      <w:r>
-        <w:t xml:space="preserve">. </w:t>
-      </w:r>
-      <w:r>
-        <w:t>Valamint</w:t>
-      </w:r>
-      <w:r>
-        <w:t xml:space="preserve"> a modul automatikusan generál egy nyomtatható számlát, ami a következőket tartalmazza:</w:t>
-      </w:r>
-    </w:p>
-    <w:p>
-      <w:pPr>
-        <w:pStyle w:val="Listaszerbekezds"/>
-        <w:numPr>
-          <w:ilvl w:val="0"/>
-          <w:numId w:val="34"/>
-        </w:numPr>
-      </w:pPr>
-      <w:r>
-        <w:t>Az ügyfél számlázási adatait</w:t>
-      </w:r>
-    </w:p>
-    <w:p>
-      <w:pPr>
-        <w:pStyle w:val="Listaszerbekezds"/>
-        <w:numPr>
-          <w:ilvl w:val="0"/>
-          <w:numId w:val="34"/>
-        </w:numPr>
-      </w:pPr>
-      <w:r>
-        <w:t xml:space="preserve">Az értékesítési pont </w:t>
-      </w:r>
-      <w:r>
-        <w:t>adatait</w:t>
-      </w:r>
-    </w:p>
-    <w:p>
-      <w:pPr>
-        <w:pStyle w:val="Listaszerbekezds"/>
-        <w:numPr>
-          <w:ilvl w:val="0"/>
-          <w:numId w:val="34"/>
-        </w:numPr>
-      </w:pPr>
-      <w:r>
-        <w:t>A megvásárolt ajánlatokat tételesen</w:t>
-      </w:r>
-    </w:p>
-    <w:p>
-      <w:pPr>
-        <w:pStyle w:val="Listaszerbekezds"/>
-        <w:numPr>
-          <w:ilvl w:val="1"/>
-          <w:numId w:val="34"/>
-        </w:numPr>
-      </w:pPr>
-      <w:r>
-        <w:t>Az ajánlat neve</w:t>
-      </w:r>
-    </w:p>
-    <w:p>
-      <w:pPr>
-        <w:pStyle w:val="Listaszerbekezds"/>
-        <w:numPr>
-          <w:ilvl w:val="1"/>
-          <w:numId w:val="34"/>
-        </w:numPr>
-      </w:pPr>
-      <w:r>
-        <w:t>Az ajánlat ára</w:t>
-      </w:r>
-    </w:p>
-    <w:p>
-      <w:pPr>
-        <w:pStyle w:val="Listaszerbekezds"/>
-        <w:numPr>
-          <w:ilvl w:val="1"/>
-          <w:numId w:val="34"/>
-        </w:numPr>
-      </w:pPr>
-      <w:r>
-        <w:t>A termék neve</w:t>
-      </w:r>
-    </w:p>
-    <w:p>
-      <w:pPr>
-        <w:pStyle w:val="Listaszerbekezds"/>
-        <w:numPr>
-          <w:ilvl w:val="0"/>
-          <w:numId w:val="34"/>
-        </w:numPr>
-      </w:pPr>
-      <w:r>
-        <w:t>Az összesített árat</w:t>
-      </w:r>
-    </w:p>
-    <w:p>
-      <w:pPr>
-        <w:pStyle w:val="Cmsor3"/>
-      </w:pPr>
-      <w:bookmarkStart w:id="22" w:name="_Toc426037991"/>
-      <w:r>
-        <w:t>Termék rendelések</w:t>
-      </w:r>
-      <w:bookmarkEnd w:id="22"/>
-    </w:p>
-    <w:p>
-      <w:r>
-        <w:t>A modul képes legyen megjeleníteni az értékesítés</w:t>
-      </w:r>
-      <w:r>
-        <w:t>i</w:t>
-      </w:r>
-      <w:r>
-        <w:t xml:space="preserve"> ponthoz tatozó raktár készleteit. Amennyiben szükség van termékekre, a</w:t>
-      </w:r>
-      <w:r>
-        <w:t xml:space="preserve"> modul k</w:t>
-      </w:r>
-      <w:r>
-        <w:t>épes le</w:t>
-      </w:r>
-      <w:r>
-        <w:t xml:space="preserve">gyen megrendeléseket készíteni valamint </w:t>
-      </w:r>
-      <w:r>
-        <w:t>azok státuszát megjeleníteni.  A rendeléseket értékesítési pontonként lehet létrehozni. Egy rendelés tulajdonságai a következőek:</w:t>
-      </w:r>
-    </w:p>
-    <w:p>
-      <w:pPr>
-        <w:pStyle w:val="Listaszerbekezds"/>
-        <w:numPr>
-          <w:ilvl w:val="0"/>
-          <w:numId w:val="41"/>
-        </w:numPr>
-      </w:pPr>
-      <w:r>
-        <w:t xml:space="preserve">Az </w:t>
-      </w:r>
-      <w:r>
-        <w:t>értékesítési</w:t>
-      </w:r>
-      <w:r>
-        <w:t xml:space="preserve"> pont</w:t>
-      </w:r>
-    </w:p>
-    <w:p>
-      <w:pPr>
-        <w:pStyle w:val="Listaszerbekezds"/>
-        <w:numPr>
-          <w:ilvl w:val="0"/>
-          <w:numId w:val="41"/>
-        </w:numPr>
-      </w:pPr>
-      <w:r>
-        <w:t>A rendelt termékek tételesen</w:t>
-      </w:r>
-    </w:p>
-    <w:p>
-      <w:pPr>
-        <w:pStyle w:val="Listaszerbekezds"/>
-        <w:numPr>
-          <w:ilvl w:val="1"/>
-          <w:numId w:val="35"/>
-        </w:numPr>
-      </w:pPr>
-      <w:r>
-        <w:t>A termék neve</w:t>
-      </w:r>
-    </w:p>
-    <w:p>
-      <w:pPr>
-        <w:pStyle w:val="Listaszerbekezds"/>
-        <w:numPr>
-          <w:ilvl w:val="1"/>
-          <w:numId w:val="35"/>
-        </w:numPr>
-      </w:pPr>
-      <w:r>
-        <w:t>A termék cikkszáma</w:t>
-      </w:r>
-    </w:p>
-    <w:p>
-      <w:pPr>
-        <w:pStyle w:val="Listaszerbekezds"/>
-        <w:numPr>
-          <w:ilvl w:val="1"/>
-          <w:numId w:val="35"/>
-        </w:numPr>
-      </w:pPr>
-      <w:r>
-        <w:t>Darabszám</w:t>
-      </w:r>
-    </w:p>
-    <w:p>
-      <w:pPr>
-        <w:pStyle w:val="Cmsor3"/>
-      </w:pPr>
-      <w:bookmarkStart w:id="23" w:name="_Toc426037992"/>
-      <w:r>
-        <w:t>Riportok</w:t>
-      </w:r>
-      <w:bookmarkEnd w:id="23"/>
-      <w:r>
-        <w:t xml:space="preserve"> </w:t>
-      </w:r>
-    </w:p>
-    <w:p>
-      <w:r>
-        <w:t>A modul legyen képes megjeleníteni az értékesítési pontokban történt eladásokat valamint rendeléseket egy adott időszakon belül.</w:t>
-      </w:r>
-    </w:p>
-    <w:p>
-      <w:pPr>
-        <w:pStyle w:val="Cmsor3"/>
-      </w:pPr>
-      <w:bookmarkStart w:id="24" w:name="_Toc426037993"/>
-      <w:r>
-        <w:t>Integrációs szolgáltatások</w:t>
-      </w:r>
-      <w:bookmarkEnd w:id="24"/>
-    </w:p>
-    <w:p>
-      <w:r>
-        <w:t>A modul legyen képes más moduloknak nyújtani</w:t>
-      </w:r>
-      <w:r>
-        <w:t xml:space="preserve"> a következő szolgáltatásokat </w:t>
-      </w:r>
-      <w:r>
-        <w:t>web-</w:t>
-      </w:r>
-      <w:r>
-        <w:t>szolgáltatásokon keresztül a következőkről:</w:t>
-      </w:r>
-    </w:p>
-    <w:p>
-      <w:pPr>
-        <w:pStyle w:val="Listaszerbekezds"/>
-        <w:numPr>
-          <w:ilvl w:val="0"/>
-          <w:numId w:val="42"/>
-        </w:numPr>
-      </w:pPr>
-      <w:r>
-        <w:t>Egy ügyfél adatai ügyfélszám vagy felhasználó név alapján</w:t>
-      </w:r>
-    </w:p>
-    <w:p>
-      <w:pPr>
-        <w:pStyle w:val="Listaszerbekezds"/>
-        <w:numPr>
-          <w:ilvl w:val="0"/>
-          <w:numId w:val="42"/>
-        </w:numPr>
-      </w:pPr>
-      <w:r>
-        <w:t>Egy ügyfél által vásárolt ajánlatok listája ügyfélszám alapján</w:t>
-      </w:r>
-    </w:p>
-    <w:p>
-      <w:pPr>
-        <w:pStyle w:val="Listaszerbekezds"/>
-        <w:numPr>
-          <w:ilvl w:val="0"/>
-          <w:numId w:val="42"/>
-        </w:numPr>
-      </w:pPr>
-      <w:r>
-        <w:t>A modulban rögzített ajánlatok listája</w:t>
-      </w:r>
-    </w:p>
-    <w:p>
-      <w:pPr>
-        <w:pStyle w:val="Listaszerbekezds"/>
-        <w:numPr>
-          <w:ilvl w:val="0"/>
-          <w:numId w:val="42"/>
-        </w:numPr>
-      </w:pPr>
-      <w:r>
-        <w:t>A modulban rögzítetett rendelések listája</w:t>
-      </w:r>
-    </w:p>
-    <w:p>
-      <w:pPr>
-        <w:pStyle w:val="Listaszerbekezds"/>
-        <w:numPr>
-          <w:ilvl w:val="0"/>
-          <w:numId w:val="42"/>
-        </w:numPr>
-      </w:pPr>
-      <w:r>
-        <w:t>Egy paraméterül kapott felhasználó adatainak módosítása</w:t>
-      </w:r>
-    </w:p>
-    <w:p>
-      <w:pPr>
-        <w:pStyle w:val="Listaszerbekezds"/>
-        <w:numPr>
-          <w:ilvl w:val="0"/>
-          <w:numId w:val="42"/>
-        </w:numPr>
-      </w:pPr>
-      <w:r>
-        <w:t>Egy paraméterül kapott rendelés adatainak módosítása</w:t>
-      </w:r>
-    </w:p>
-    <w:p>
-      <w:r>
-        <w:br w:type="page"/>
-      </w:r>
-    </w:p>
-    <w:p/>
-    <w:p>
-      <w:pPr>
-        <w:pStyle w:val="Cmsor2"/>
-      </w:pPr>
-      <w:bookmarkStart w:id="25" w:name="_Toc426037994"/>
-      <w:r>
-        <w:t xml:space="preserve">Web áruház és </w:t>
-      </w:r>
-      <w:proofErr w:type="spellStart"/>
-      <w:r>
-        <w:t>Self</w:t>
-      </w:r>
-      <w:proofErr w:type="spellEnd"/>
-      <w:r>
-        <w:t xml:space="preserve"> </w:t>
-      </w:r>
-      <w:proofErr w:type="spellStart"/>
-      <w:r>
-        <w:t>Care</w:t>
-      </w:r>
-      <w:proofErr w:type="spellEnd"/>
-      <w:r>
-        <w:t xml:space="preserve"> támogató modul</w:t>
-      </w:r>
-      <w:bookmarkEnd w:id="25"/>
-    </w:p>
-    <w:p>
-      <w:r>
-        <w:t xml:space="preserve">A </w:t>
-      </w:r>
-      <w:r>
-        <w:t xml:space="preserve">Web áruház és </w:t>
-      </w:r>
-      <w:proofErr w:type="spellStart"/>
-      <w:r>
-        <w:t>Self</w:t>
-      </w:r>
-      <w:proofErr w:type="spellEnd"/>
-      <w:r>
-        <w:t xml:space="preserve"> </w:t>
-      </w:r>
-      <w:proofErr w:type="spellStart"/>
-      <w:r>
-        <w:t>Care</w:t>
-      </w:r>
-      <w:proofErr w:type="spellEnd"/>
-      <w:r>
-        <w:t xml:space="preserve"> támogató modul</w:t>
+        <w:t>Web áruház és Self Care támogató modul</w:t>
       </w:r>
       <w:r>
         <w:t xml:space="preserve"> két részmodulból épül fel.</w:t>
@@ -5293,131 +3791,108 @@
           <w:numId w:val="43"/>
         </w:numPr>
       </w:pPr>
-      <w:proofErr w:type="spellStart"/>
-      <w:r>
-        <w:t>Self</w:t>
-      </w:r>
-      <w:proofErr w:type="spellEnd"/>
+      <w:r>
+        <w:t>Self Care támogató</w:t>
+      </w:r>
+    </w:p>
+    <w:p>
+      <w:pPr>
+        <w:ind w:left="360"/>
+      </w:pPr>
+    </w:p>
+    <w:p>
+      <w:pPr>
+        <w:pStyle w:val="Cmsor3"/>
+      </w:pPr>
       <w:r>
         <w:t xml:space="preserve"> </w:t>
       </w:r>
-      <w:proofErr w:type="spellStart"/>
-      <w:r>
-        <w:t>Care</w:t>
-      </w:r>
-      <w:proofErr w:type="spellEnd"/>
-      <w:r>
-        <w:t xml:space="preserve"> támogató</w:t>
-      </w:r>
-    </w:p>
-    <w:p>
-      <w:pPr>
-        <w:ind w:left="360"/>
-      </w:pPr>
+      <w:bookmarkStart w:id="11" w:name="_Toc426037995"/>
+      <w:r>
+        <w:t>A Web áruház</w:t>
+      </w:r>
+      <w:bookmarkEnd w:id="11"/>
+      <w:r>
+        <w:t xml:space="preserve"> </w:t>
+      </w:r>
+    </w:p>
+    <w:p>
+      <w:r>
+        <w:t>A W</w:t>
+      </w:r>
+      <w:r>
+        <w:t>eb áruház k</w:t>
+      </w:r>
+      <w:r>
+        <w:t>épes ajánlatokat definiálni és azokat csoportokba foglalni</w:t>
+      </w:r>
+      <w:r>
+        <w:t xml:space="preserve"> valamint értékesíteni </w:t>
+      </w:r>
+      <w:r>
+        <w:t>azokat ügyfelek számára. Képes</w:t>
+      </w:r>
+      <w:r>
+        <w:t xml:space="preserve"> beregi</w:t>
+      </w:r>
+      <w:r>
+        <w:t xml:space="preserve">sztrálni ügyfeleket a rendszerbe. Képes megjeleníteni a hozzá tartozó raktár készleteit. A modul képes rendeléseket definiálni és azokról információt nyújtani más moduloknak. A modul meg tudja jeleníteni az értékesítések adatait és azokról statisztikákat </w:t>
+      </w:r>
+      <w:r>
+        <w:t xml:space="preserve">tud </w:t>
+      </w:r>
+      <w:r>
+        <w:t xml:space="preserve">készíteni.  </w:t>
+      </w:r>
+      <w:r>
+        <w:t xml:space="preserve">     </w:t>
+      </w:r>
+      <w:r>
+        <w:t xml:space="preserve"> </w:t>
+      </w:r>
     </w:p>
     <w:p>
       <w:pPr>
         <w:pStyle w:val="Cmsor3"/>
       </w:pPr>
-      <w:r>
-        <w:t xml:space="preserve"> </w:t>
-      </w:r>
-      <w:bookmarkStart w:id="26" w:name="_Toc426037995"/>
-      <w:r>
-        <w:t>A Web áruház</w:t>
-      </w:r>
-      <w:bookmarkEnd w:id="26"/>
-      <w:r>
-        <w:t xml:space="preserve"> </w:t>
-      </w:r>
-    </w:p>
-    <w:p>
-      <w:r>
-        <w:t>A W</w:t>
-      </w:r>
-      <w:r>
-        <w:t>eb áruház k</w:t>
-      </w:r>
-      <w:r>
-        <w:t>épes ajánlatokat definiálni és azokat csoportokba foglalni</w:t>
-      </w:r>
-      <w:r>
-        <w:t xml:space="preserve"> valamint értékesíteni </w:t>
-      </w:r>
-      <w:r>
-        <w:t>azokat ügyfelek számára. Képes</w:t>
-      </w:r>
-      <w:r>
-        <w:t xml:space="preserve"> beregi</w:t>
-      </w:r>
-      <w:r>
-        <w:t xml:space="preserve">sztrálni ügyfeleket a rendszerbe. Képes megjeleníteni a hozzá tartozó raktár készleteit. A modul képes rendeléseket definiálni és azokról információt nyújtani más moduloknak. A modul meg tudja jeleníteni az értékesítések adatait és azokról statisztikákat </w:t>
-      </w:r>
-      <w:r>
-        <w:t xml:space="preserve">tud </w:t>
-      </w:r>
-      <w:r>
-        <w:t xml:space="preserve">készíteni.  </w:t>
-      </w:r>
-      <w:r>
-        <w:t xml:space="preserve">     </w:t>
-      </w:r>
-      <w:r>
-        <w:t xml:space="preserve"> </w:t>
+      <w:bookmarkStart w:id="12" w:name="_Toc426037996"/>
+      <w:r>
+        <w:t>Self Care</w:t>
+      </w:r>
+      <w:bookmarkEnd w:id="12"/>
+    </w:p>
+    <w:p>
+      <w:r>
+        <w:t xml:space="preserve">Az ügyfél bejelentkezés után képes módosítani a személyes adatait, valamint a jelszavát. A modul képes megjeleníteni egy </w:t>
+      </w:r>
+      <w:r>
+        <w:t>bejelentkezet</w:t>
+      </w:r>
+      <w:r>
+        <w:t xml:space="preserve"> felhasználó eddigi vásárlásait. Valamint egy belépett ügyfél képes hibajelentéseket felvenni régebbi vásárlásaihoz.   </w:t>
       </w:r>
     </w:p>
     <w:p>
       <w:pPr>
         <w:pStyle w:val="Cmsor3"/>
       </w:pPr>
-      <w:bookmarkStart w:id="27" w:name="_Toc426037996"/>
-      <w:proofErr w:type="spellStart"/>
-      <w:r>
-        <w:t>Self</w:t>
-      </w:r>
-      <w:proofErr w:type="spellEnd"/>
-      <w:r>
-        <w:t xml:space="preserve"> </w:t>
-      </w:r>
-      <w:proofErr w:type="spellStart"/>
-      <w:r>
-        <w:t>Care</w:t>
-      </w:r>
-      <w:bookmarkEnd w:id="27"/>
-      <w:proofErr w:type="spellEnd"/>
-    </w:p>
-    <w:p>
-      <w:r>
-        <w:t xml:space="preserve">Az ügyfél bejelentkezés után képes módosítani a személyes adatait, valamint a jelszavát. A modul képes megjeleníteni egy </w:t>
-      </w:r>
-      <w:r>
-        <w:t>bejelentkezet</w:t>
-      </w:r>
-      <w:r>
-        <w:t xml:space="preserve"> felhasználó eddigi vásárlásait. Valamint egy belépett ügyfél képes hibajelentéseket felvenni régebbi vásárlásaihoz.   </w:t>
-      </w:r>
-    </w:p>
+      <w:bookmarkStart w:id="13" w:name="_Toc426037997"/>
+      <w:r>
+        <w:t>Ajánlatok kezelése és karbantartása</w:t>
+      </w:r>
+      <w:bookmarkEnd w:id="13"/>
+    </w:p>
+    <w:p>
+      <w:r>
+        <w:t>A modul legyen képes ajánlatokat létrehozni az elérhető ajánlatok alapján és módosítani azok árát. Valamint legyen képes kiemelt és akciós ajánlatokat létrehozni.</w:t>
+      </w:r>
+    </w:p>
+    <w:p/>
     <w:p>
       <w:pPr>
         <w:pStyle w:val="Cmsor3"/>
       </w:pPr>
-      <w:bookmarkStart w:id="28" w:name="_Toc426037997"/>
-      <w:r>
-        <w:t>Ajánlatok kezelése és karbantartása</w:t>
-      </w:r>
-      <w:bookmarkEnd w:id="28"/>
-    </w:p>
-    <w:p>
-      <w:r>
-        <w:t>A modul legyen képes ajánlatokat létrehozni az elérhető ajánlatok alapján és módosítani azok árát. Valamint legyen képes kiemelt és akciós ajánlatokat létrehozni.</w:t>
-      </w:r>
-    </w:p>
-    <w:p/>
-    <w:p>
-      <w:pPr>
-        <w:pStyle w:val="Cmsor3"/>
-      </w:pPr>
-      <w:bookmarkStart w:id="29" w:name="_Toc426037998"/>
+      <w:bookmarkStart w:id="14" w:name="_Toc426037998"/>
       <w:r>
         <w:t>Ajánlatcsoportok</w:t>
       </w:r>
@@ -5430,7 +3905,7 @@
       <w:r>
         <w:t xml:space="preserve"> és karbantartás</w:t>
       </w:r>
-      <w:bookmarkEnd w:id="29"/>
+      <w:bookmarkEnd w:id="14"/>
       <w:r>
         <w:t>a</w:t>
       </w:r>
@@ -5497,11 +3972,11 @@
       <w:pPr>
         <w:pStyle w:val="Cmsor3"/>
       </w:pPr>
-      <w:bookmarkStart w:id="30" w:name="_Toc426037999"/>
+      <w:bookmarkStart w:id="15" w:name="_Toc426037999"/>
       <w:r>
         <w:t>Értékesítés</w:t>
       </w:r>
-      <w:bookmarkEnd w:id="30"/>
+      <w:bookmarkEnd w:id="15"/>
     </w:p>
     <w:p>
       <w:r>
@@ -5514,7 +3989,11 @@
         <w:t xml:space="preserve"> Képes legyen több ajánlatot a kosárba helyezni. Képes legyen a kosár t</w:t>
       </w:r>
       <w:r>
-        <w:t xml:space="preserve">artalmát módosítani. Vásárolni </w:t>
+        <w:t xml:space="preserve">artalmát </w:t>
+      </w:r>
+      <w:r>
+        <w:lastRenderedPageBreak/>
+        <w:t xml:space="preserve">módosítani. Vásárolni </w:t>
       </w:r>
       <w:r>
         <w:t>csak regisztrál</w:t>
@@ -5632,11 +4111,11 @@
       <w:pPr>
         <w:pStyle w:val="Cmsor3"/>
       </w:pPr>
-      <w:bookmarkStart w:id="31" w:name="_Toc426038000"/>
+      <w:bookmarkStart w:id="16" w:name="_Toc426038000"/>
       <w:r>
         <w:t>Személyes adatok módosítása</w:t>
       </w:r>
-      <w:bookmarkEnd w:id="31"/>
+      <w:bookmarkEnd w:id="16"/>
     </w:p>
     <w:p>
       <w:r>
@@ -5647,11 +4126,11 @@
       <w:pPr>
         <w:pStyle w:val="Cmsor3"/>
       </w:pPr>
-      <w:bookmarkStart w:id="32" w:name="_Toc426038001"/>
+      <w:bookmarkStart w:id="17" w:name="_Toc426038001"/>
       <w:r>
         <w:t>Hibajelentések</w:t>
       </w:r>
-      <w:bookmarkEnd w:id="32"/>
+      <w:bookmarkEnd w:id="17"/>
     </w:p>
     <w:p>
       <w:r>
@@ -5713,11 +4192,11 @@
       <w:pPr>
         <w:pStyle w:val="Cmsor3"/>
       </w:pPr>
-      <w:bookmarkStart w:id="33" w:name="_Toc426038002"/>
+      <w:bookmarkStart w:id="18" w:name="_Toc426038002"/>
       <w:r>
         <w:t>Riportok</w:t>
       </w:r>
-      <w:bookmarkEnd w:id="33"/>
+      <w:bookmarkEnd w:id="18"/>
     </w:p>
     <w:p>
       <w:r>
@@ -5734,26 +4213,18 @@
       <w:pPr>
         <w:pStyle w:val="Cmsor3"/>
       </w:pPr>
-      <w:bookmarkStart w:id="34" w:name="_Toc426038003"/>
+      <w:bookmarkStart w:id="19" w:name="_Toc426038003"/>
       <w:r>
         <w:t>Integrációs szolgáltatások</w:t>
       </w:r>
-      <w:bookmarkEnd w:id="34"/>
+      <w:bookmarkEnd w:id="19"/>
     </w:p>
     <w:p>
       <w:r>
         <w:t>A modul képes más rendsze</w:t>
       </w:r>
       <w:r>
-        <w:t xml:space="preserve">reknek információt nyújtani </w:t>
-      </w:r>
-      <w:proofErr w:type="spellStart"/>
-      <w:r>
-        <w:t>webszolgáltatásokon</w:t>
-      </w:r>
-      <w:proofErr w:type="spellEnd"/>
-      <w:r>
-        <w:t xml:space="preserve"> keresztül</w:t>
+        <w:t>reknek információt nyújtani webszolgáltatásokon keresztül</w:t>
       </w:r>
       <w:r>
         <w:t xml:space="preserve"> az elérhető ajánlatokról. </w:t>
@@ -5785,32 +4256,130 @@
         <w:t xml:space="preserve">Az ügyfél képes regisztrálni önmagát a </w:t>
       </w:r>
       <w:r>
-        <w:t xml:space="preserve">Web áruház és </w:t>
-      </w:r>
-      <w:proofErr w:type="spellStart"/>
-      <w:r>
-        <w:t>Self</w:t>
-      </w:r>
-      <w:proofErr w:type="spellEnd"/>
+        <w:t>Web áruház és Self Care támogató modul</w:t>
+      </w:r>
+      <w:r>
+        <w:t xml:space="preserve">ban ennek hatására az Értékesítés támogató modulba </w:t>
+      </w:r>
+      <w:r>
+        <w:t>átkerül</w:t>
+      </w:r>
+      <w:r>
+        <w:t xml:space="preserve">nek az ügyféladatai. Ha létezik már ilyen felhasználónévvel ügyfél, azt a regisztrációnál meg kell jeleníteni. </w:t>
+      </w:r>
+    </w:p>
+    <w:p/>
+    <w:p>
+      <w:pPr>
+        <w:pStyle w:val="Cmsor3"/>
+      </w:pPr>
+      <w:r>
+        <w:t>Ügyfél bekeletkezés</w:t>
+      </w:r>
+    </w:p>
+    <w:p>
+      <w:r>
+        <w:t xml:space="preserve">Ha az ügyfél nem a </w:t>
+      </w:r>
+      <w:r>
+        <w:t>Web áruház és Self Care támogató modul</w:t>
+      </w:r>
+      <w:r>
+        <w:t xml:space="preserve">ban regisztrált, akkor is képes bekeletkezni a modulba. </w:t>
+      </w:r>
+      <w:r>
+        <w:t xml:space="preserve">Ha létezik ilyen névvel vagy ügyfél azonosítóval ügyfél, akkor bejelentkezéskor átszedjük az adatait az </w:t>
+      </w:r>
+      <w:r>
+        <w:t>Értékesítés támogató modul</w:t>
+      </w:r>
+      <w:r>
+        <w:t xml:space="preserve">ból. Minden bejelentkezésnél megvizsgáljuk megváltoztak-e az adatai. </w:t>
+      </w:r>
+    </w:p>
+    <w:p/>
+    <w:p>
+      <w:pPr>
+        <w:pStyle w:val="Cmsor3"/>
+      </w:pPr>
+      <w:r>
+        <w:lastRenderedPageBreak/>
+        <w:t>Értékesítés</w:t>
+      </w:r>
+    </w:p>
+    <w:p>
+      <w:r>
+        <w:t xml:space="preserve">Ha </w:t>
+      </w:r>
+      <w:r>
+        <w:t>Web áruház és Self Care támogató modul</w:t>
+      </w:r>
+      <w:r>
+        <w:t xml:space="preserve">ban vagy az </w:t>
+      </w:r>
+      <w:r>
+        <w:t>Értékesítés támogató modul</w:t>
+      </w:r>
+      <w:r>
+        <w:t xml:space="preserve">ban egy ajánlat eladásra kerül, akkor az értékesítési ponthoz vagy a web áruházhoz tartozó raktárból az adott ajánlatokban szerepelő termékek száma csökken </w:t>
+      </w:r>
+      <w:r>
+        <w:t>az ajánlato</w:t>
+      </w:r>
+      <w:r>
+        <w:t>kban szereplő darabszámmal. Mindkét modul le tudja kérdezni az egyes ajánlatokban</w:t>
+      </w:r>
       <w:r>
         <w:t xml:space="preserve"> </w:t>
       </w:r>
-      <w:proofErr w:type="spellStart"/>
-      <w:r>
-        <w:t>Care</w:t>
-      </w:r>
-      <w:proofErr w:type="spellEnd"/>
-      <w:r>
-        <w:t xml:space="preserve"> támogató modul</w:t>
-      </w:r>
-      <w:r>
-        <w:t xml:space="preserve">ban ennek hatására az Értékesítés támogató modulba </w:t>
-      </w:r>
-      <w:r>
-        <w:t>átkerül</w:t>
-      </w:r>
-      <w:r>
-        <w:t xml:space="preserve">nek az ügyféladatai. Ha létezik már ilyen felhasználónévvel ügyfél, azt a regisztrációnál meg kell jeleníteni. </w:t>
+      <w:r>
+        <w:t>szereplő</w:t>
+      </w:r>
+      <w:r>
+        <w:t xml:space="preserve"> terméktípusok </w:t>
+      </w:r>
+      <w:r>
+        <w:t>darabszámait. A</w:t>
+      </w:r>
+      <w:r>
+        <w:t xml:space="preserve">bban az esetben, ha nem érhető el megfelelő számú termék, az adott ajánlat nem értékesíthető. </w:t>
+      </w:r>
+    </w:p>
+    <w:p>
+      <w:pPr>
+        <w:pStyle w:val="Cmsor3"/>
+      </w:pPr>
+      <w:r>
+        <w:t>Ajánlatok létrehozása</w:t>
+      </w:r>
+    </w:p>
+    <w:p>
+      <w:r>
+        <w:t xml:space="preserve">Az </w:t>
+      </w:r>
+      <w:r>
+        <w:t>Értékesítés támogató modul</w:t>
+      </w:r>
+      <w:r>
+        <w:t xml:space="preserve">ban felvett ajánlatok létrehozásakor a </w:t>
+      </w:r>
+      <w:r>
+        <w:t>Raktározási és készletkezelő modul</w:t>
+      </w:r>
+      <w:r>
+        <w:t>ban felvett terméktípusok használhatóak. A</w:t>
+      </w:r>
+      <w:r>
+        <w:t xml:space="preserve"> Web áruház és Self Care támogató modul</w:t>
+      </w:r>
+      <w:r>
+        <w:t xml:space="preserve">ban csak az </w:t>
+      </w:r>
+      <w:r>
+        <w:t>Értékesítés támogató modul</w:t>
+      </w:r>
+      <w:r>
+        <w:t>ban felvett ajánlatok használhatóak.</w:t>
       </w:r>
     </w:p>
     <w:p/>
@@ -5819,52 +4388,10 @@
         <w:pStyle w:val="Cmsor3"/>
       </w:pPr>
       <w:r>
-        <w:t>Ügyfél bekeletkezés</w:t>
-      </w:r>
-    </w:p>
-    <w:p>
-      <w:r>
-        <w:t xml:space="preserve">Ha az ügyfél nem a </w:t>
-      </w:r>
-      <w:r>
-        <w:t xml:space="preserve">Web áruház és </w:t>
-      </w:r>
-      <w:proofErr w:type="spellStart"/>
-      <w:r>
-        <w:t>Self</w:t>
-      </w:r>
-      <w:proofErr w:type="spellEnd"/>
-      <w:r>
-        <w:t xml:space="preserve"> </w:t>
-      </w:r>
-      <w:proofErr w:type="spellStart"/>
-      <w:r>
-        <w:t>Care</w:t>
-      </w:r>
-      <w:proofErr w:type="spellEnd"/>
-      <w:r>
-        <w:t xml:space="preserve"> támogató modul</w:t>
-      </w:r>
-      <w:r>
-        <w:t xml:space="preserve">ban regisztrált, akkor is képes bekeletkezni a modulba. </w:t>
-      </w:r>
-      <w:r>
-        <w:t xml:space="preserve">Ha létezik ilyen névvel vagy ügyfél azonosítóval ügyfél, akkor bejelentkezéskor átszedjük az adatait az </w:t>
-      </w:r>
-      <w:r>
-        <w:t>Értékesítés támogató modul</w:t>
-      </w:r>
-      <w:r>
-        <w:t xml:space="preserve">ból. Minden bejelentkezésnél megvizsgáljuk megváltoztak-e az adatai. </w:t>
-      </w:r>
-    </w:p>
-    <w:p/>
-    <w:p>
-      <w:pPr>
-        <w:pStyle w:val="Cmsor3"/>
-      </w:pPr>
-      <w:r>
-        <w:t>Értékesítés</w:t>
+        <w:t xml:space="preserve">  </w:t>
+      </w:r>
+      <w:r>
+        <w:t>Termék rendelés</w:t>
       </w:r>
     </w:p>
     <w:p>
@@ -5872,143 +4399,7 @@
         <w:t xml:space="preserve">Ha </w:t>
       </w:r>
       <w:r>
-        <w:t xml:space="preserve">Web áruház és </w:t>
-      </w:r>
-      <w:proofErr w:type="spellStart"/>
-      <w:r>
-        <w:t>Self</w:t>
-      </w:r>
-      <w:proofErr w:type="spellEnd"/>
-      <w:r>
-        <w:t xml:space="preserve"> </w:t>
-      </w:r>
-      <w:proofErr w:type="spellStart"/>
-      <w:r>
-        <w:t>Care</w:t>
-      </w:r>
-      <w:proofErr w:type="spellEnd"/>
-      <w:r>
-        <w:t xml:space="preserve"> támogató modul</w:t>
-      </w:r>
-      <w:r>
-        <w:t xml:space="preserve">ban vagy az </w:t>
-      </w:r>
-      <w:r>
-        <w:t>Értékesítés támogató modul</w:t>
-      </w:r>
-      <w:r>
-        <w:t xml:space="preserve">ban egy ajánlat eladásra kerül, akkor az értékesítési ponthoz vagy a web áruházhoz tartozó raktárból az adott ajánlatokban szerepelő termékek száma csökken </w:t>
-      </w:r>
-      <w:r>
-        <w:t>az ajánlato</w:t>
-      </w:r>
-      <w:r>
-        <w:t>kban szereplő darabszámmal. Mindkét modul le tudja kérdezni az egyes ajánlatokban</w:t>
-      </w:r>
-      <w:r>
-        <w:t xml:space="preserve"> </w:t>
-      </w:r>
-      <w:r>
-        <w:t>szereplő</w:t>
-      </w:r>
-      <w:r>
-        <w:t xml:space="preserve"> terméktípusok </w:t>
-      </w:r>
-      <w:r>
-        <w:t>darabszámait. A</w:t>
-      </w:r>
-      <w:r>
-        <w:t xml:space="preserve">bban az esetben, ha nem érhető el megfelelő számú termék, az adott ajánlat nem értékesíthető. </w:t>
-      </w:r>
-    </w:p>
-    <w:p>
-      <w:pPr>
-        <w:pStyle w:val="Cmsor3"/>
-      </w:pPr>
-      <w:r>
-        <w:lastRenderedPageBreak/>
-        <w:t>Ajánlatok létrehozása</w:t>
-      </w:r>
-    </w:p>
-    <w:p>
-      <w:r>
-        <w:t xml:space="preserve">Az </w:t>
-      </w:r>
-      <w:r>
-        <w:t>Értékesítés támogató modul</w:t>
-      </w:r>
-      <w:r>
-        <w:t xml:space="preserve">ban felvett ajánlatok létrehozásakor a </w:t>
-      </w:r>
-      <w:r>
-        <w:t>Raktározási és készletkezelő modul</w:t>
-      </w:r>
-      <w:r>
-        <w:t>ban felvett terméktípusok használhatóak. A</w:t>
-      </w:r>
-      <w:r>
-        <w:t xml:space="preserve"> Web áruház és </w:t>
-      </w:r>
-      <w:proofErr w:type="spellStart"/>
-      <w:r>
-        <w:t>Self</w:t>
-      </w:r>
-      <w:proofErr w:type="spellEnd"/>
-      <w:r>
-        <w:t xml:space="preserve"> </w:t>
-      </w:r>
-      <w:proofErr w:type="spellStart"/>
-      <w:r>
-        <w:t>Care</w:t>
-      </w:r>
-      <w:proofErr w:type="spellEnd"/>
-      <w:r>
-        <w:t xml:space="preserve"> támogató modul</w:t>
-      </w:r>
-      <w:r>
-        <w:t xml:space="preserve">ban csak az </w:t>
-      </w:r>
-      <w:r>
-        <w:t>Értékesítés támogató modul</w:t>
-      </w:r>
-      <w:r>
-        <w:t>ban felvett ajánlatok használhatóak.</w:t>
-      </w:r>
-    </w:p>
-    <w:p/>
-    <w:p>
-      <w:pPr>
-        <w:pStyle w:val="Cmsor3"/>
-      </w:pPr>
-      <w:r>
-        <w:t xml:space="preserve">  </w:t>
-      </w:r>
-      <w:r>
-        <w:t>Termék rendelés</w:t>
-      </w:r>
-    </w:p>
-    <w:p>
-      <w:r>
-        <w:t xml:space="preserve">Ha </w:t>
-      </w:r>
-      <w:r>
-        <w:t xml:space="preserve">Web áruház és </w:t>
-      </w:r>
-      <w:proofErr w:type="spellStart"/>
-      <w:r>
-        <w:t>Self</w:t>
-      </w:r>
-      <w:proofErr w:type="spellEnd"/>
-      <w:r>
-        <w:t xml:space="preserve"> </w:t>
-      </w:r>
-      <w:proofErr w:type="spellStart"/>
-      <w:r>
-        <w:t>Care</w:t>
-      </w:r>
-      <w:proofErr w:type="spellEnd"/>
-      <w:r>
-        <w:t xml:space="preserve"> támogató modul</w:t>
+        <w:t>Web áruház és Self Care támogató modul</w:t>
       </w:r>
       <w:r>
         <w:t xml:space="preserve"> vagy az </w:t>
@@ -6029,9 +4420,9 @@
     <w:p/>
     <w:p/>
     <w:sectPr>
-      <w:headerReference w:type="default" r:id="rId13"/>
-      <w:footerReference w:type="even" r:id="rId14"/>
-      <w:footerReference w:type="default" r:id="rId15"/>
+      <w:headerReference w:type="default" r:id="rId14"/>
+      <w:footerReference w:type="even" r:id="rId15"/>
+      <w:footerReference w:type="default" r:id="rId16"/>
       <w:pgSz w:w="11906" w:h="16838" w:code="9"/>
       <w:pgMar w:top="1418" w:right="1134" w:bottom="1134" w:left="1134" w:header="709" w:footer="709" w:gutter="0"/>
       <w:cols w:space="708"/>
@@ -6043,7 +4434,7 @@
 </file>
 
 <file path=word/endnotes.xml><?xml version="1.0" encoding="utf-8"?>
-<w:endnotes xmlns:wpc="http://schemas.microsoft.com/office/word/2010/wordprocessingCanvas" xmlns:mc="http://schemas.openxmlformats.org/markup-compatibility/2006" xmlns:o="urn:schemas-microsoft-com:office:office" xmlns:r="http://schemas.openxmlformats.org/officeDocument/2006/relationships" xmlns:m="http://schemas.openxmlformats.org/officeDocument/2006/math" xmlns:v="urn:schemas-microsoft-com:vml" xmlns:wp14="http://schemas.microsoft.com/office/word/2010/wordprocessingDrawing" xmlns:wp="http://schemas.openxmlformats.org/drawingml/2006/wordprocessingDrawing" xmlns:w10="urn:schemas-microsoft-com:office:word" xmlns:w="http://schemas.openxmlformats.org/wordprocessingml/2006/main" xmlns:w14="http://schemas.microsoft.com/office/word/2010/wordml" xmlns:w15="http://schemas.microsoft.com/office/word/2012/wordml" xmlns:wpg="http://schemas.microsoft.com/office/word/2010/wordprocessingGroup" xmlns:wpi="http://schemas.microsoft.com/office/word/2010/wordprocessingInk" xmlns:wne="http://schemas.microsoft.com/office/word/2006/wordml" xmlns:wps="http://schemas.microsoft.com/office/word/2010/wordprocessingShape" mc:Ignorable="w14 w15 wp14">
+<w:endnotes xmlns:wpc="http://schemas.microsoft.com/office/word/2010/wordprocessingCanvas" xmlns:mc="http://schemas.openxmlformats.org/markup-compatibility/2006" xmlns:o="urn:schemas-microsoft-com:office:office" xmlns:r="http://schemas.openxmlformats.org/officeDocument/2006/relationships" xmlns:m="http://schemas.openxmlformats.org/officeDocument/2006/math" xmlns:v="urn:schemas-microsoft-com:vml" xmlns:wp14="http://schemas.microsoft.com/office/word/2010/wordprocessingDrawing" xmlns:wp="http://schemas.openxmlformats.org/drawingml/2006/wordprocessingDrawing" xmlns:w10="urn:schemas-microsoft-com:office:word" xmlns:w="http://schemas.openxmlformats.org/wordprocessingml/2006/main" xmlns:w14="http://schemas.microsoft.com/office/word/2010/wordml" xmlns:wpg="http://schemas.microsoft.com/office/word/2010/wordprocessingGroup" xmlns:wpi="http://schemas.microsoft.com/office/word/2010/wordprocessingInk" xmlns:wne="http://schemas.microsoft.com/office/word/2006/wordml" xmlns:wps="http://schemas.microsoft.com/office/word/2010/wordprocessingShape" mc:Ignorable="w14 wp14">
   <w:endnote w:type="separator" w:id="-1">
     <w:p>
       <w:r>
@@ -6064,7 +4455,7 @@
 </file>
 
 <file path=word/footer1.xml><?xml version="1.0" encoding="utf-8"?>
-<w:ftr xmlns:wpc="http://schemas.microsoft.com/office/word/2010/wordprocessingCanvas" xmlns:mc="http://schemas.openxmlformats.org/markup-compatibility/2006" xmlns:o="urn:schemas-microsoft-com:office:office" xmlns:r="http://schemas.openxmlformats.org/officeDocument/2006/relationships" xmlns:m="http://schemas.openxmlformats.org/officeDocument/2006/math" xmlns:v="urn:schemas-microsoft-com:vml" xmlns:wp14="http://schemas.microsoft.com/office/word/2010/wordprocessingDrawing" xmlns:wp="http://schemas.openxmlformats.org/drawingml/2006/wordprocessingDrawing" xmlns:w10="urn:schemas-microsoft-com:office:word" xmlns:w="http://schemas.openxmlformats.org/wordprocessingml/2006/main" xmlns:w14="http://schemas.microsoft.com/office/word/2010/wordml" xmlns:w15="http://schemas.microsoft.com/office/word/2012/wordml" xmlns:wpg="http://schemas.microsoft.com/office/word/2010/wordprocessingGroup" xmlns:wpi="http://schemas.microsoft.com/office/word/2010/wordprocessingInk" xmlns:wne="http://schemas.microsoft.com/office/word/2006/wordml" xmlns:wps="http://schemas.microsoft.com/office/word/2010/wordprocessingShape" mc:Ignorable="w14 w15 wp14">
+<w:ftr xmlns:wpc="http://schemas.microsoft.com/office/word/2010/wordprocessingCanvas" xmlns:mc="http://schemas.openxmlformats.org/markup-compatibility/2006" xmlns:o="urn:schemas-microsoft-com:office:office" xmlns:r="http://schemas.openxmlformats.org/officeDocument/2006/relationships" xmlns:m="http://schemas.openxmlformats.org/officeDocument/2006/math" xmlns:v="urn:schemas-microsoft-com:vml" xmlns:wp14="http://schemas.microsoft.com/office/word/2010/wordprocessingDrawing" xmlns:wp="http://schemas.openxmlformats.org/drawingml/2006/wordprocessingDrawing" xmlns:w10="urn:schemas-microsoft-com:office:word" xmlns:w="http://schemas.openxmlformats.org/wordprocessingml/2006/main" xmlns:w14="http://schemas.microsoft.com/office/word/2010/wordml" xmlns:wpg="http://schemas.microsoft.com/office/word/2010/wordprocessingGroup" xmlns:wpi="http://schemas.microsoft.com/office/word/2010/wordprocessingInk" xmlns:wne="http://schemas.microsoft.com/office/word/2006/wordml" xmlns:wps="http://schemas.microsoft.com/office/word/2010/wordprocessingShape" mc:Ignorable="w14 wp14">
   <w:p>
     <w:pPr>
       <w:framePr w:wrap="around" w:vAnchor="text" w:hAnchor="margin" w:xAlign="right" w:y="1"/>
@@ -6101,7 +4492,7 @@
 </file>
 
 <file path=word/footer2.xml><?xml version="1.0" encoding="utf-8"?>
-<w:ftr xmlns:wpc="http://schemas.microsoft.com/office/word/2010/wordprocessingCanvas" xmlns:mc="http://schemas.openxmlformats.org/markup-compatibility/2006" xmlns:o="urn:schemas-microsoft-com:office:office" xmlns:r="http://schemas.openxmlformats.org/officeDocument/2006/relationships" xmlns:m="http://schemas.openxmlformats.org/officeDocument/2006/math" xmlns:v="urn:schemas-microsoft-com:vml" xmlns:wp14="http://schemas.microsoft.com/office/word/2010/wordprocessingDrawing" xmlns:wp="http://schemas.openxmlformats.org/drawingml/2006/wordprocessingDrawing" xmlns:w10="urn:schemas-microsoft-com:office:word" xmlns:w="http://schemas.openxmlformats.org/wordprocessingml/2006/main" xmlns:w14="http://schemas.microsoft.com/office/word/2010/wordml" xmlns:w15="http://schemas.microsoft.com/office/word/2012/wordml" xmlns:wpg="http://schemas.microsoft.com/office/word/2010/wordprocessingGroup" xmlns:wpi="http://schemas.microsoft.com/office/word/2010/wordprocessingInk" xmlns:wne="http://schemas.microsoft.com/office/word/2006/wordml" xmlns:wps="http://schemas.microsoft.com/office/word/2010/wordprocessingShape" mc:Ignorable="w14 w15 wp14">
+<w:ftr xmlns:wpc="http://schemas.microsoft.com/office/word/2010/wordprocessingCanvas" xmlns:mc="http://schemas.openxmlformats.org/markup-compatibility/2006" xmlns:o="urn:schemas-microsoft-com:office:office" xmlns:r="http://schemas.openxmlformats.org/officeDocument/2006/relationships" xmlns:m="http://schemas.openxmlformats.org/officeDocument/2006/math" xmlns:v="urn:schemas-microsoft-com:vml" xmlns:wp14="http://schemas.microsoft.com/office/word/2010/wordprocessingDrawing" xmlns:wp="http://schemas.openxmlformats.org/drawingml/2006/wordprocessingDrawing" xmlns:w10="urn:schemas-microsoft-com:office:word" xmlns:w="http://schemas.openxmlformats.org/wordprocessingml/2006/main" xmlns:w14="http://schemas.microsoft.com/office/word/2010/wordml" xmlns:wpg="http://schemas.microsoft.com/office/word/2010/wordprocessingGroup" xmlns:wpi="http://schemas.microsoft.com/office/word/2010/wordprocessingInk" xmlns:wne="http://schemas.microsoft.com/office/word/2006/wordml" xmlns:wps="http://schemas.microsoft.com/office/word/2010/wordprocessingShape" mc:Ignorable="w14 wp14">
   <w:sdt>
     <w:sdtPr>
       <w:id w:val="-325672642"/>
@@ -6196,7 +4587,7 @@
                 <w:noProof/>
                 <w:szCs w:val="18"/>
               </w:rPr>
-              <w:t>10</w:t>
+              <w:t>6</w:t>
             </w:r>
             <w:r>
               <w:rPr>
@@ -6214,7 +4605,7 @@
 </file>
 
 <file path=word/footnotes.xml><?xml version="1.0" encoding="utf-8"?>
-<w:footnotes xmlns:wpc="http://schemas.microsoft.com/office/word/2010/wordprocessingCanvas" xmlns:mc="http://schemas.openxmlformats.org/markup-compatibility/2006" xmlns:o="urn:schemas-microsoft-com:office:office" xmlns:r="http://schemas.openxmlformats.org/officeDocument/2006/relationships" xmlns:m="http://schemas.openxmlformats.org/officeDocument/2006/math" xmlns:v="urn:schemas-microsoft-com:vml" xmlns:wp14="http://schemas.microsoft.com/office/word/2010/wordprocessingDrawing" xmlns:wp="http://schemas.openxmlformats.org/drawingml/2006/wordprocessingDrawing" xmlns:w10="urn:schemas-microsoft-com:office:word" xmlns:w="http://schemas.openxmlformats.org/wordprocessingml/2006/main" xmlns:w14="http://schemas.microsoft.com/office/word/2010/wordml" xmlns:w15="http://schemas.microsoft.com/office/word/2012/wordml" xmlns:wpg="http://schemas.microsoft.com/office/word/2010/wordprocessingGroup" xmlns:wpi="http://schemas.microsoft.com/office/word/2010/wordprocessingInk" xmlns:wne="http://schemas.microsoft.com/office/word/2006/wordml" xmlns:wps="http://schemas.microsoft.com/office/word/2010/wordprocessingShape" mc:Ignorable="w14 w15 wp14">
+<w:footnotes xmlns:wpc="http://schemas.microsoft.com/office/word/2010/wordprocessingCanvas" xmlns:mc="http://schemas.openxmlformats.org/markup-compatibility/2006" xmlns:o="urn:schemas-microsoft-com:office:office" xmlns:r="http://schemas.openxmlformats.org/officeDocument/2006/relationships" xmlns:m="http://schemas.openxmlformats.org/officeDocument/2006/math" xmlns:v="urn:schemas-microsoft-com:vml" xmlns:wp14="http://schemas.microsoft.com/office/word/2010/wordprocessingDrawing" xmlns:wp="http://schemas.openxmlformats.org/drawingml/2006/wordprocessingDrawing" xmlns:w10="urn:schemas-microsoft-com:office:word" xmlns:w="http://schemas.openxmlformats.org/wordprocessingml/2006/main" xmlns:w14="http://schemas.microsoft.com/office/word/2010/wordml" xmlns:wpg="http://schemas.microsoft.com/office/word/2010/wordprocessingGroup" xmlns:wpi="http://schemas.microsoft.com/office/word/2010/wordprocessingInk" xmlns:wne="http://schemas.microsoft.com/office/word/2006/wordml" xmlns:wps="http://schemas.microsoft.com/office/word/2010/wordprocessingShape" mc:Ignorable="w14 wp14">
   <w:footnote w:type="separator" w:id="-1">
     <w:p>
       <w:r>
@@ -6235,7 +4626,7 @@
 </file>
 
 <file path=word/header1.xml><?xml version="1.0" encoding="utf-8"?>
-<w:hdr xmlns:wpc="http://schemas.microsoft.com/office/word/2010/wordprocessingCanvas" xmlns:mc="http://schemas.openxmlformats.org/markup-compatibility/2006" xmlns:o="urn:schemas-microsoft-com:office:office" xmlns:r="http://schemas.openxmlformats.org/officeDocument/2006/relationships" xmlns:m="http://schemas.openxmlformats.org/officeDocument/2006/math" xmlns:v="urn:schemas-microsoft-com:vml" xmlns:wp14="http://schemas.microsoft.com/office/word/2010/wordprocessingDrawing" xmlns:wp="http://schemas.openxmlformats.org/drawingml/2006/wordprocessingDrawing" xmlns:w10="urn:schemas-microsoft-com:office:word" xmlns:w="http://schemas.openxmlformats.org/wordprocessingml/2006/main" xmlns:w14="http://schemas.microsoft.com/office/word/2010/wordml" xmlns:w15="http://schemas.microsoft.com/office/word/2012/wordml" xmlns:wpg="http://schemas.microsoft.com/office/word/2010/wordprocessingGroup" xmlns:wpi="http://schemas.microsoft.com/office/word/2010/wordprocessingInk" xmlns:wne="http://schemas.microsoft.com/office/word/2006/wordml" xmlns:wps="http://schemas.microsoft.com/office/word/2010/wordprocessingShape" mc:Ignorable="w14 w15 wp14">
+<w:hdr xmlns:wpc="http://schemas.microsoft.com/office/word/2010/wordprocessingCanvas" xmlns:mc="http://schemas.openxmlformats.org/markup-compatibility/2006" xmlns:o="urn:schemas-microsoft-com:office:office" xmlns:r="http://schemas.openxmlformats.org/officeDocument/2006/relationships" xmlns:m="http://schemas.openxmlformats.org/officeDocument/2006/math" xmlns:v="urn:schemas-microsoft-com:vml" xmlns:wp14="http://schemas.microsoft.com/office/word/2010/wordprocessingDrawing" xmlns:wp="http://schemas.openxmlformats.org/drawingml/2006/wordprocessingDrawing" xmlns:w10="urn:schemas-microsoft-com:office:word" xmlns:w="http://schemas.openxmlformats.org/wordprocessingml/2006/main" xmlns:w14="http://schemas.microsoft.com/office/word/2010/wordml" xmlns:wpg="http://schemas.microsoft.com/office/word/2010/wordprocessingGroup" xmlns:wpi="http://schemas.microsoft.com/office/word/2010/wordprocessingInk" xmlns:wne="http://schemas.microsoft.com/office/word/2006/wordml" xmlns:wps="http://schemas.microsoft.com/office/word/2010/wordprocessingShape" mc:Ignorable="w14 wp14">
   <w:p>
     <w:pPr>
       <w:pStyle w:val="lfej"/>
@@ -6344,7 +4735,7 @@
 </file>
 
 <file path=word/numbering.xml><?xml version="1.0" encoding="utf-8"?>
-<w:numbering xmlns:wpc="http://schemas.microsoft.com/office/word/2010/wordprocessingCanvas" xmlns:mc="http://schemas.openxmlformats.org/markup-compatibility/2006" xmlns:o="urn:schemas-microsoft-com:office:office" xmlns:r="http://schemas.openxmlformats.org/officeDocument/2006/relationships" xmlns:m="http://schemas.openxmlformats.org/officeDocument/2006/math" xmlns:v="urn:schemas-microsoft-com:vml" xmlns:wp14="http://schemas.microsoft.com/office/word/2010/wordprocessingDrawing" xmlns:wp="http://schemas.openxmlformats.org/drawingml/2006/wordprocessingDrawing" xmlns:w10="urn:schemas-microsoft-com:office:word" xmlns:w="http://schemas.openxmlformats.org/wordprocessingml/2006/main" xmlns:w14="http://schemas.microsoft.com/office/word/2010/wordml" xmlns:w15="http://schemas.microsoft.com/office/word/2012/wordml" xmlns:wpg="http://schemas.microsoft.com/office/word/2010/wordprocessingGroup" xmlns:wpi="http://schemas.microsoft.com/office/word/2010/wordprocessingInk" xmlns:wne="http://schemas.microsoft.com/office/word/2006/wordml" xmlns:wps="http://schemas.microsoft.com/office/word/2010/wordprocessingShape" mc:Ignorable="w14 w15 wp14">
+<w:numbering xmlns:wpc="http://schemas.microsoft.com/office/word/2010/wordprocessingCanvas" xmlns:mc="http://schemas.openxmlformats.org/markup-compatibility/2006" xmlns:o="urn:schemas-microsoft-com:office:office" xmlns:r="http://schemas.openxmlformats.org/officeDocument/2006/relationships" xmlns:m="http://schemas.openxmlformats.org/officeDocument/2006/math" xmlns:v="urn:schemas-microsoft-com:vml" xmlns:wp14="http://schemas.microsoft.com/office/word/2010/wordprocessingDrawing" xmlns:wp="http://schemas.openxmlformats.org/drawingml/2006/wordprocessingDrawing" xmlns:w10="urn:schemas-microsoft-com:office:word" xmlns:w="http://schemas.openxmlformats.org/wordprocessingml/2006/main" xmlns:w14="http://schemas.microsoft.com/office/word/2010/wordml" xmlns:wpg="http://schemas.microsoft.com/office/word/2010/wordprocessingGroup" xmlns:wpi="http://schemas.microsoft.com/office/word/2010/wordprocessingInk" xmlns:wne="http://schemas.microsoft.com/office/word/2006/wordml" xmlns:wps="http://schemas.microsoft.com/office/word/2010/wordprocessingShape" mc:Ignorable="w14 wp14">
   <w:abstractNum w:abstractNumId="0">
     <w:nsid w:val="FFFFFF7C"/>
     <w:multiLevelType w:val="singleLevel"/>
@@ -10659,7 +9050,7 @@
 </file>
 
 <file path=word/styles.xml><?xml version="1.0" encoding="utf-8"?>
-<w:styles xmlns:mc="http://schemas.openxmlformats.org/markup-compatibility/2006" xmlns:r="http://schemas.openxmlformats.org/officeDocument/2006/relationships" xmlns:w="http://schemas.openxmlformats.org/wordprocessingml/2006/main" xmlns:w14="http://schemas.microsoft.com/office/word/2010/wordml" xmlns:w15="http://schemas.microsoft.com/office/word/2012/wordml" mc:Ignorable="w14 w15">
+<w:styles xmlns:mc="http://schemas.openxmlformats.org/markup-compatibility/2006" xmlns:r="http://schemas.openxmlformats.org/officeDocument/2006/relationships" xmlns:w="http://schemas.openxmlformats.org/wordprocessingml/2006/main" xmlns:w14="http://schemas.microsoft.com/office/word/2010/wordml" mc:Ignorable="w14">
   <w:docDefaults>
     <w:rPrDefault>
       <w:rPr>
@@ -10677,366 +9068,830 @@
       </w:pPr>
     </w:pPrDefault>
   </w:docDefaults>
-  <w:latentStyles w:defLockedState="0" w:defUIPriority="0" w:defSemiHidden="0" w:defUnhideWhenUsed="0" w:defQFormat="0" w:count="371">
-    <w:lsdException w:name="Normal" w:qFormat="1"/>
-    <w:lsdException w:name="heading 1" w:qFormat="1"/>
-    <w:lsdException w:name="heading 2" w:qFormat="1"/>
-    <w:lsdException w:name="heading 3" w:qFormat="1"/>
-    <w:lsdException w:name="heading 4" w:qFormat="1"/>
-    <w:lsdException w:name="heading 5" w:qFormat="1"/>
-    <w:lsdException w:name="heading 7" w:semiHidden="1" w:unhideWhenUsed="1"/>
-    <w:lsdException w:name="heading 8" w:semiHidden="1" w:unhideWhenUsed="1"/>
-    <w:lsdException w:name="heading 9" w:semiHidden="1" w:unhideWhenUsed="1"/>
-    <w:lsdException w:name="index 1" w:semiHidden="1" w:unhideWhenUsed="1"/>
-    <w:lsdException w:name="index 2" w:semiHidden="1" w:unhideWhenUsed="1"/>
-    <w:lsdException w:name="index 3" w:semiHidden="1" w:unhideWhenUsed="1"/>
-    <w:lsdException w:name="index 4" w:semiHidden="1" w:unhideWhenUsed="1"/>
-    <w:lsdException w:name="index 5" w:semiHidden="1" w:unhideWhenUsed="1"/>
-    <w:lsdException w:name="index 6" w:semiHidden="1" w:unhideWhenUsed="1"/>
-    <w:lsdException w:name="index 7" w:semiHidden="1" w:unhideWhenUsed="1"/>
-    <w:lsdException w:name="index 8" w:semiHidden="1" w:unhideWhenUsed="1"/>
-    <w:lsdException w:name="index 9" w:semiHidden="1" w:unhideWhenUsed="1"/>
-    <w:lsdException w:name="toc 1" w:semiHidden="1" w:uiPriority="39" w:unhideWhenUsed="1"/>
-    <w:lsdException w:name="toc 2" w:semiHidden="1" w:uiPriority="39" w:unhideWhenUsed="1"/>
-    <w:lsdException w:name="toc 3" w:semiHidden="1" w:uiPriority="39" w:unhideWhenUsed="1"/>
-    <w:lsdException w:name="toc 4" w:semiHidden="1" w:unhideWhenUsed="1"/>
-    <w:lsdException w:name="toc 5" w:semiHidden="1" w:unhideWhenUsed="1"/>
-    <w:lsdException w:name="toc 6" w:semiHidden="1" w:unhideWhenUsed="1"/>
-    <w:lsdException w:name="toc 7" w:semiHidden="1" w:unhideWhenUsed="1"/>
-    <w:lsdException w:name="toc 8" w:semiHidden="1" w:unhideWhenUsed="1"/>
-    <w:lsdException w:name="toc 9" w:semiHidden="1" w:unhideWhenUsed="1"/>
-    <w:lsdException w:name="Normal Indent" w:semiHidden="1" w:unhideWhenUsed="1"/>
-    <w:lsdException w:name="footnote text" w:semiHidden="1" w:unhideWhenUsed="1"/>
-    <w:lsdException w:name="annotation text" w:semiHidden="1" w:unhideWhenUsed="1"/>
-    <w:lsdException w:name="header" w:semiHidden="1" w:unhideWhenUsed="1"/>
-    <w:lsdException w:name="footer" w:semiHidden="1" w:uiPriority="99" w:unhideWhenUsed="1"/>
-    <w:lsdException w:name="index heading" w:semiHidden="1" w:unhideWhenUsed="1"/>
-    <w:lsdException w:name="caption" w:semiHidden="1" w:unhideWhenUsed="1" w:qFormat="1"/>
-    <w:lsdException w:name="table of figures" w:semiHidden="1" w:unhideWhenUsed="1"/>
-    <w:lsdException w:name="envelope address" w:semiHidden="1" w:unhideWhenUsed="1"/>
-    <w:lsdException w:name="envelope return" w:semiHidden="1" w:unhideWhenUsed="1"/>
-    <w:lsdException w:name="footnote reference" w:semiHidden="1" w:unhideWhenUsed="1"/>
-    <w:lsdException w:name="annotation reference" w:semiHidden="1" w:unhideWhenUsed="1"/>
-    <w:lsdException w:name="line number" w:semiHidden="1" w:unhideWhenUsed="1"/>
-    <w:lsdException w:name="page number" w:semiHidden="1" w:unhideWhenUsed="1"/>
-    <w:lsdException w:name="endnote reference" w:semiHidden="1" w:unhideWhenUsed="1"/>
-    <w:lsdException w:name="endnote text" w:semiHidden="1" w:unhideWhenUsed="1"/>
-    <w:lsdException w:name="table of authorities" w:semiHidden="1" w:unhideWhenUsed="1"/>
-    <w:lsdException w:name="macro" w:semiHidden="1" w:unhideWhenUsed="1"/>
-    <w:lsdException w:name="toa heading" w:semiHidden="1" w:unhideWhenUsed="1"/>
-    <w:lsdException w:name="List" w:semiHidden="1" w:unhideWhenUsed="1"/>
-    <w:lsdException w:name="List Bullet" w:semiHidden="1" w:unhideWhenUsed="1"/>
-    <w:lsdException w:name="List 2" w:semiHidden="1" w:unhideWhenUsed="1"/>
-    <w:lsdException w:name="List 3" w:semiHidden="1" w:unhideWhenUsed="1"/>
-    <w:lsdException w:name="List Bullet 2" w:semiHidden="1" w:unhideWhenUsed="1"/>
-    <w:lsdException w:name="List Bullet 3" w:semiHidden="1" w:unhideWhenUsed="1"/>
-    <w:lsdException w:name="List Bullet 4" w:semiHidden="1" w:unhideWhenUsed="1"/>
-    <w:lsdException w:name="List Bullet 5" w:semiHidden="1" w:unhideWhenUsed="1"/>
-    <w:lsdException w:name="List Number 2" w:semiHidden="1" w:unhideWhenUsed="1"/>
-    <w:lsdException w:name="List Number 3" w:semiHidden="1" w:unhideWhenUsed="1"/>
-    <w:lsdException w:name="List Number 4" w:semiHidden="1" w:unhideWhenUsed="1"/>
-    <w:lsdException w:name="List Number 5" w:semiHidden="1" w:unhideWhenUsed="1"/>
-    <w:lsdException w:name="Closing" w:semiHidden="1" w:unhideWhenUsed="1"/>
-    <w:lsdException w:name="Signature" w:semiHidden="1" w:unhideWhenUsed="1"/>
-    <w:lsdException w:name="Default Paragraph Font" w:semiHidden="1" w:unhideWhenUsed="1"/>
-    <w:lsdException w:name="Body Text" w:semiHidden="1" w:unhideWhenUsed="1"/>
-    <w:lsdException w:name="Body Text Indent" w:semiHidden="1" w:unhideWhenUsed="1"/>
-    <w:lsdException w:name="List Continue" w:semiHidden="1" w:unhideWhenUsed="1"/>
-    <w:lsdException w:name="List Continue 2" w:semiHidden="1" w:unhideWhenUsed="1"/>
-    <w:lsdException w:name="List Continue 3" w:semiHidden="1" w:unhideWhenUsed="1"/>
-    <w:lsdException w:name="List Continue 4" w:semiHidden="1" w:unhideWhenUsed="1"/>
-    <w:lsdException w:name="List Continue 5" w:semiHidden="1" w:unhideWhenUsed="1"/>
-    <w:lsdException w:name="Message Header" w:semiHidden="1" w:unhideWhenUsed="1"/>
-    <w:lsdException w:name="Body Text First Indent 2" w:semiHidden="1" w:unhideWhenUsed="1"/>
-    <w:lsdException w:name="Note Heading" w:semiHidden="1" w:unhideWhenUsed="1"/>
-    <w:lsdException w:name="Body Text 2" w:semiHidden="1" w:unhideWhenUsed="1"/>
-    <w:lsdException w:name="Body Text 3" w:semiHidden="1" w:unhideWhenUsed="1"/>
-    <w:lsdException w:name="Body Text Indent 2" w:semiHidden="1" w:unhideWhenUsed="1"/>
-    <w:lsdException w:name="Body Text Indent 3" w:semiHidden="1" w:unhideWhenUsed="1"/>
-    <w:lsdException w:name="Block Text" w:semiHidden="1" w:unhideWhenUsed="1"/>
-    <w:lsdException w:name="Hyperlink" w:semiHidden="1" w:uiPriority="99" w:unhideWhenUsed="1"/>
-    <w:lsdException w:name="FollowedHyperlink" w:semiHidden="1" w:unhideWhenUsed="1"/>
-    <w:lsdException w:name="Document Map" w:semiHidden="1" w:unhideWhenUsed="1"/>
-    <w:lsdException w:name="Plain Text" w:semiHidden="1" w:unhideWhenUsed="1"/>
-    <w:lsdException w:name="E-mail Signature" w:semiHidden="1" w:unhideWhenUsed="1"/>
-    <w:lsdException w:name="HTML Top of Form" w:semiHidden="1" w:unhideWhenUsed="1"/>
-    <w:lsdException w:name="HTML Bottom of Form" w:semiHidden="1" w:unhideWhenUsed="1"/>
-    <w:lsdException w:name="Normal (Web)" w:semiHidden="1" w:unhideWhenUsed="1"/>
-    <w:lsdException w:name="HTML Acronym" w:semiHidden="1" w:unhideWhenUsed="1"/>
-    <w:lsdException w:name="HTML Address" w:semiHidden="1" w:unhideWhenUsed="1"/>
-    <w:lsdException w:name="HTML Cite" w:semiHidden="1" w:unhideWhenUsed="1"/>
-    <w:lsdException w:name="HTML Code" w:semiHidden="1" w:unhideWhenUsed="1"/>
-    <w:lsdException w:name="HTML Definition" w:semiHidden="1" w:unhideWhenUsed="1"/>
-    <w:lsdException w:name="HTML Keyboard" w:semiHidden="1" w:unhideWhenUsed="1"/>
-    <w:lsdException w:name="HTML Preformatted" w:semiHidden="1" w:unhideWhenUsed="1"/>
-    <w:lsdException w:name="HTML Sample" w:semiHidden="1" w:unhideWhenUsed="1"/>
-    <w:lsdException w:name="HTML Typewriter" w:semiHidden="1" w:unhideWhenUsed="1"/>
-    <w:lsdException w:name="HTML Variable" w:semiHidden="1" w:unhideWhenUsed="1"/>
-    <w:lsdException w:name="Normal Table" w:semiHidden="1" w:unhideWhenUsed="1"/>
-    <w:lsdException w:name="annotation subject" w:semiHidden="1" w:unhideWhenUsed="1"/>
-    <w:lsdException w:name="No List" w:semiHidden="1" w:unhideWhenUsed="1"/>
-    <w:lsdException w:name="Outline List 1" w:semiHidden="1" w:unhideWhenUsed="1"/>
-    <w:lsdException w:name="Outline List 2" w:semiHidden="1" w:unhideWhenUsed="1"/>
-    <w:lsdException w:name="Outline List 3" w:semiHidden="1" w:unhideWhenUsed="1"/>
-    <w:lsdException w:name="Table Simple 1" w:semiHidden="1" w:unhideWhenUsed="1"/>
-    <w:lsdException w:name="Table Simple 2" w:semiHidden="1" w:unhideWhenUsed="1"/>
-    <w:lsdException w:name="Table Simple 3" w:semiHidden="1" w:unhideWhenUsed="1"/>
-    <w:lsdException w:name="Table Classic 1" w:semiHidden="1" w:unhideWhenUsed="1"/>
-    <w:lsdException w:name="Table Classic 2" w:semiHidden="1" w:unhideWhenUsed="1"/>
-    <w:lsdException w:name="Table Classic 3" w:semiHidden="1" w:unhideWhenUsed="1"/>
-    <w:lsdException w:name="Table Classic 4" w:semiHidden="1" w:unhideWhenUsed="1"/>
-    <w:lsdException w:name="Table Colorful 1" w:semiHidden="1" w:unhideWhenUsed="1"/>
-    <w:lsdException w:name="Table Colorful 2" w:semiHidden="1" w:unhideWhenUsed="1"/>
-    <w:lsdException w:name="Table Colorful 3" w:semiHidden="1" w:unhideWhenUsed="1"/>
-    <w:lsdException w:name="Table Columns 1" w:semiHidden="1" w:unhideWhenUsed="1"/>
-    <w:lsdException w:name="Table Columns 2" w:semiHidden="1" w:unhideWhenUsed="1"/>
-    <w:lsdException w:name="Table Columns 3" w:semiHidden="1" w:unhideWhenUsed="1"/>
-    <w:lsdException w:name="Table Columns 4" w:semiHidden="1" w:unhideWhenUsed="1"/>
-    <w:lsdException w:name="Table Columns 5" w:semiHidden="1" w:unhideWhenUsed="1"/>
-    <w:lsdException w:name="Table Grid 1" w:semiHidden="1" w:unhideWhenUsed="1"/>
-    <w:lsdException w:name="Table Grid 2" w:semiHidden="1" w:unhideWhenUsed="1"/>
-    <w:lsdException w:name="Table Grid 3" w:semiHidden="1" w:unhideWhenUsed="1"/>
-    <w:lsdException w:name="Table Grid 4" w:semiHidden="1" w:unhideWhenUsed="1"/>
-    <w:lsdException w:name="Table Grid 5" w:semiHidden="1" w:unhideWhenUsed="1"/>
-    <w:lsdException w:name="Table Grid 6" w:semiHidden="1" w:unhideWhenUsed="1"/>
-    <w:lsdException w:name="Table Grid 7" w:semiHidden="1" w:unhideWhenUsed="1"/>
-    <w:lsdException w:name="Table Grid 8" w:semiHidden="1" w:unhideWhenUsed="1"/>
-    <w:lsdException w:name="Table List 1" w:semiHidden="1" w:unhideWhenUsed="1"/>
-    <w:lsdException w:name="Table List 2" w:semiHidden="1" w:unhideWhenUsed="1"/>
-    <w:lsdException w:name="Table List 3" w:semiHidden="1" w:unhideWhenUsed="1"/>
-    <w:lsdException w:name="Table List 4" w:semiHidden="1" w:unhideWhenUsed="1"/>
-    <w:lsdException w:name="Table List 5" w:semiHidden="1" w:unhideWhenUsed="1"/>
-    <w:lsdException w:name="Table List 6" w:semiHidden="1" w:unhideWhenUsed="1"/>
-    <w:lsdException w:name="Table List 7" w:semiHidden="1" w:unhideWhenUsed="1"/>
-    <w:lsdException w:name="Table List 8" w:semiHidden="1" w:unhideWhenUsed="1"/>
-    <w:lsdException w:name="Table 3D effects 1" w:semiHidden="1" w:unhideWhenUsed="1"/>
-    <w:lsdException w:name="Table 3D effects 2" w:semiHidden="1" w:unhideWhenUsed="1"/>
-    <w:lsdException w:name="Table 3D effects 3" w:semiHidden="1" w:unhideWhenUsed="1"/>
-    <w:lsdException w:name="Table Contemporary" w:semiHidden="1" w:unhideWhenUsed="1"/>
-    <w:lsdException w:name="Table Elegant" w:semiHidden="1" w:unhideWhenUsed="1"/>
-    <w:lsdException w:name="Table Professional" w:semiHidden="1" w:unhideWhenUsed="1"/>
-    <w:lsdException w:name="Table Subtle 1" w:semiHidden="1" w:unhideWhenUsed="1"/>
-    <w:lsdException w:name="Table Subtle 2" w:semiHidden="1" w:unhideWhenUsed="1"/>
-    <w:lsdException w:name="Table Web 1" w:semiHidden="1" w:unhideWhenUsed="1"/>
-    <w:lsdException w:name="Table Web 2" w:semiHidden="1" w:unhideWhenUsed="1"/>
-    <w:lsdException w:name="Table Web 3" w:semiHidden="1" w:unhideWhenUsed="1"/>
-    <w:lsdException w:name="Balloon Text" w:semiHidden="1" w:unhideWhenUsed="1"/>
-    <w:lsdException w:name="Table Theme" w:semiHidden="1" w:unhideWhenUsed="1"/>
-    <w:lsdException w:name="Placeholder Text" w:semiHidden="1" w:uiPriority="99"/>
-    <w:lsdException w:name="No Spacing" w:uiPriority="1"/>
-    <w:lsdException w:name="Light Shading" w:uiPriority="60"/>
-    <w:lsdException w:name="Light List" w:uiPriority="61"/>
-    <w:lsdException w:name="Light Grid" w:uiPriority="62"/>
-    <w:lsdException w:name="Medium Shading 1" w:uiPriority="63"/>
-    <w:lsdException w:name="Medium Shading 2" w:uiPriority="64"/>
-    <w:lsdException w:name="Medium List 1" w:uiPriority="65"/>
-    <w:lsdException w:name="Medium List 2" w:uiPriority="66"/>
-    <w:lsdException w:name="Medium Grid 1" w:uiPriority="67"/>
-    <w:lsdException w:name="Medium Grid 2" w:uiPriority="68"/>
-    <w:lsdException w:name="Medium Grid 3" w:uiPriority="69"/>
-    <w:lsdException w:name="Dark List" w:uiPriority="70"/>
-    <w:lsdException w:name="Colorful Shading" w:uiPriority="71"/>
-    <w:lsdException w:name="Colorful List" w:uiPriority="72"/>
-    <w:lsdException w:name="Colorful Grid" w:uiPriority="73"/>
-    <w:lsdException w:name="Light Shading Accent 1" w:uiPriority="60"/>
-    <w:lsdException w:name="Light List Accent 1" w:uiPriority="61"/>
-    <w:lsdException w:name="Light Grid Accent 1" w:uiPriority="62"/>
-    <w:lsdException w:name="Medium Shading 1 Accent 1" w:uiPriority="63"/>
-    <w:lsdException w:name="Medium Shading 2 Accent 1" w:uiPriority="64"/>
-    <w:lsdException w:name="Medium List 1 Accent 1" w:uiPriority="65"/>
-    <w:lsdException w:name="Revision" w:semiHidden="1" w:uiPriority="99"/>
-    <w:lsdException w:name="List Paragraph" w:uiPriority="34" w:qFormat="1"/>
-    <w:lsdException w:name="Quote" w:uiPriority="29"/>
-    <w:lsdException w:name="Intense Quote" w:uiPriority="30"/>
-    <w:lsdException w:name="Medium List 2 Accent 1" w:uiPriority="66"/>
-    <w:lsdException w:name="Medium Grid 1 Accent 1" w:uiPriority="67"/>
-    <w:lsdException w:name="Medium Grid 2 Accent 1" w:uiPriority="68"/>
-    <w:lsdException w:name="Medium Grid 3 Accent 1" w:uiPriority="69"/>
-    <w:lsdException w:name="Dark List Accent 1" w:uiPriority="70"/>
-    <w:lsdException w:name="Colorful Shading Accent 1" w:uiPriority="71"/>
-    <w:lsdException w:name="Colorful List Accent 1" w:uiPriority="72"/>
-    <w:lsdException w:name="Colorful Grid Accent 1" w:uiPriority="73"/>
-    <w:lsdException w:name="Light Shading Accent 2" w:uiPriority="60"/>
-    <w:lsdException w:name="Light List Accent 2" w:uiPriority="61"/>
-    <w:lsdException w:name="Light Grid Accent 2" w:uiPriority="62"/>
-    <w:lsdException w:name="Medium Shading 1 Accent 2" w:uiPriority="63"/>
-    <w:lsdException w:name="Medium Shading 2 Accent 2" w:uiPriority="64"/>
-    <w:lsdException w:name="Medium List 1 Accent 2" w:uiPriority="65"/>
-    <w:lsdException w:name="Medium List 2 Accent 2" w:uiPriority="66"/>
-    <w:lsdException w:name="Medium Grid 1 Accent 2" w:uiPriority="67"/>
-    <w:lsdException w:name="Medium Grid 2 Accent 2" w:uiPriority="68"/>
-    <w:lsdException w:name="Medium Grid 3 Accent 2" w:uiPriority="69"/>
-    <w:lsdException w:name="Dark List Accent 2" w:uiPriority="70"/>
-    <w:lsdException w:name="Colorful Shading Accent 2" w:uiPriority="71"/>
-    <w:lsdException w:name="Colorful List Accent 2" w:uiPriority="72"/>
-    <w:lsdException w:name="Colorful Grid Accent 2" w:uiPriority="73"/>
-    <w:lsdException w:name="Light Shading Accent 3" w:uiPriority="60"/>
-    <w:lsdException w:name="Light List Accent 3" w:uiPriority="61"/>
-    <w:lsdException w:name="Light Grid Accent 3" w:uiPriority="62"/>
-    <w:lsdException w:name="Medium Shading 1 Accent 3" w:uiPriority="63"/>
-    <w:lsdException w:name="Medium Shading 2 Accent 3" w:uiPriority="64"/>
-    <w:lsdException w:name="Medium List 1 Accent 3" w:uiPriority="65"/>
-    <w:lsdException w:name="Medium List 2 Accent 3" w:uiPriority="66"/>
-    <w:lsdException w:name="Medium Grid 1 Accent 3" w:uiPriority="67"/>
-    <w:lsdException w:name="Medium Grid 2 Accent 3" w:uiPriority="68"/>
-    <w:lsdException w:name="Medium Grid 3 Accent 3" w:uiPriority="69"/>
-    <w:lsdException w:name="Dark List Accent 3" w:uiPriority="70"/>
-    <w:lsdException w:name="Colorful Shading Accent 3" w:uiPriority="71"/>
-    <w:lsdException w:name="Colorful List Accent 3" w:uiPriority="72"/>
-    <w:lsdException w:name="Colorful Grid Accent 3" w:uiPriority="73"/>
-    <w:lsdException w:name="Light Shading Accent 4" w:uiPriority="60"/>
-    <w:lsdException w:name="Light List Accent 4" w:uiPriority="61"/>
-    <w:lsdException w:name="Light Grid Accent 4" w:uiPriority="62"/>
-    <w:lsdException w:name="Medium Shading 1 Accent 4" w:uiPriority="63"/>
-    <w:lsdException w:name="Medium Shading 2 Accent 4" w:uiPriority="64"/>
-    <w:lsdException w:name="Medium List 1 Accent 4" w:uiPriority="65"/>
-    <w:lsdException w:name="Medium List 2 Accent 4" w:uiPriority="66"/>
-    <w:lsdException w:name="Medium Grid 1 Accent 4" w:uiPriority="67"/>
-    <w:lsdException w:name="Medium Grid 2 Accent 4" w:uiPriority="68"/>
-    <w:lsdException w:name="Medium Grid 3 Accent 4" w:uiPriority="69"/>
-    <w:lsdException w:name="Dark List Accent 4" w:uiPriority="70"/>
-    <w:lsdException w:name="Colorful Shading Accent 4" w:uiPriority="71"/>
-    <w:lsdException w:name="Colorful List Accent 4" w:uiPriority="72"/>
-    <w:lsdException w:name="Colorful Grid Accent 4" w:uiPriority="73"/>
-    <w:lsdException w:name="Light Shading Accent 5" w:uiPriority="60"/>
-    <w:lsdException w:name="Light List Accent 5" w:uiPriority="61"/>
-    <w:lsdException w:name="Light Grid Accent 5" w:uiPriority="62"/>
-    <w:lsdException w:name="Medium Shading 1 Accent 5" w:uiPriority="63"/>
-    <w:lsdException w:name="Medium Shading 2 Accent 5" w:uiPriority="64"/>
-    <w:lsdException w:name="Medium List 1 Accent 5" w:uiPriority="65"/>
-    <w:lsdException w:name="Medium List 2 Accent 5" w:uiPriority="66"/>
-    <w:lsdException w:name="Medium Grid 1 Accent 5" w:uiPriority="67"/>
-    <w:lsdException w:name="Medium Grid 2 Accent 5" w:uiPriority="68"/>
-    <w:lsdException w:name="Medium Grid 3 Accent 5" w:uiPriority="69"/>
-    <w:lsdException w:name="Dark List Accent 5" w:uiPriority="70"/>
-    <w:lsdException w:name="Colorful Shading Accent 5" w:uiPriority="71"/>
-    <w:lsdException w:name="Colorful List Accent 5" w:uiPriority="72"/>
-    <w:lsdException w:name="Colorful Grid Accent 5" w:uiPriority="73"/>
-    <w:lsdException w:name="Light Shading Accent 6" w:uiPriority="60"/>
-    <w:lsdException w:name="Light List Accent 6" w:uiPriority="61"/>
-    <w:lsdException w:name="Light Grid Accent 6" w:uiPriority="62"/>
-    <w:lsdException w:name="Medium Shading 1 Accent 6" w:uiPriority="63"/>
-    <w:lsdException w:name="Medium Shading 2 Accent 6" w:uiPriority="64"/>
-    <w:lsdException w:name="Medium List 1 Accent 6" w:uiPriority="65"/>
-    <w:lsdException w:name="Medium List 2 Accent 6" w:uiPriority="66"/>
-    <w:lsdException w:name="Medium Grid 1 Accent 6" w:uiPriority="67"/>
-    <w:lsdException w:name="Medium Grid 2 Accent 6" w:uiPriority="68"/>
-    <w:lsdException w:name="Medium Grid 3 Accent 6" w:uiPriority="69"/>
-    <w:lsdException w:name="Dark List Accent 6" w:uiPriority="70"/>
-    <w:lsdException w:name="Colorful Shading Accent 6" w:uiPriority="71"/>
-    <w:lsdException w:name="Colorful List Accent 6" w:uiPriority="72"/>
-    <w:lsdException w:name="Colorful Grid Accent 6" w:uiPriority="73"/>
-    <w:lsdException w:name="Subtle Emphasis" w:uiPriority="19"/>
-    <w:lsdException w:name="Intense Emphasis" w:uiPriority="21"/>
-    <w:lsdException w:name="Subtle Reference" w:uiPriority="31"/>
-    <w:lsdException w:name="Intense Reference" w:uiPriority="32"/>
-    <w:lsdException w:name="Book Title" w:uiPriority="33"/>
-    <w:lsdException w:name="Bibliography" w:semiHidden="1" w:uiPriority="37" w:unhideWhenUsed="1"/>
-    <w:lsdException w:name="TOC Heading" w:semiHidden="1" w:uiPriority="39" w:unhideWhenUsed="1" w:qFormat="1"/>
-    <w:lsdException w:name="Plain Table 1" w:uiPriority="41"/>
-    <w:lsdException w:name="Plain Table 2" w:uiPriority="42"/>
-    <w:lsdException w:name="Plain Table 3" w:uiPriority="43"/>
-    <w:lsdException w:name="Plain Table 4" w:uiPriority="44"/>
-    <w:lsdException w:name="Plain Table 5" w:uiPriority="45"/>
-    <w:lsdException w:name="Grid Table Light" w:uiPriority="40"/>
-    <w:lsdException w:name="Grid Table 1 Light" w:uiPriority="46"/>
-    <w:lsdException w:name="Grid Table 2" w:uiPriority="47"/>
-    <w:lsdException w:name="Grid Table 3" w:uiPriority="48"/>
-    <w:lsdException w:name="Grid Table 4" w:uiPriority="49"/>
-    <w:lsdException w:name="Grid Table 5 Dark" w:uiPriority="50"/>
-    <w:lsdException w:name="Grid Table 6 Colorful" w:uiPriority="51"/>
-    <w:lsdException w:name="Grid Table 7 Colorful" w:uiPriority="52"/>
-    <w:lsdException w:name="Grid Table 1 Light Accent 1" w:uiPriority="46"/>
-    <w:lsdException w:name="Grid Table 2 Accent 1" w:uiPriority="47"/>
-    <w:lsdException w:name="Grid Table 3 Accent 1" w:uiPriority="48"/>
-    <w:lsdException w:name="Grid Table 4 Accent 1" w:uiPriority="49"/>
-    <w:lsdException w:name="Grid Table 5 Dark Accent 1" w:uiPriority="50"/>
-    <w:lsdException w:name="Grid Table 6 Colorful Accent 1" w:uiPriority="51"/>
-    <w:lsdException w:name="Grid Table 7 Colorful Accent 1" w:uiPriority="52"/>
-    <w:lsdException w:name="Grid Table 1 Light Accent 2" w:uiPriority="46"/>
-    <w:lsdException w:name="Grid Table 2 Accent 2" w:uiPriority="47"/>
-    <w:lsdException w:name="Grid Table 3 Accent 2" w:uiPriority="48"/>
-    <w:lsdException w:name="Grid Table 4 Accent 2" w:uiPriority="49"/>
-    <w:lsdException w:name="Grid Table 5 Dark Accent 2" w:uiPriority="50"/>
-    <w:lsdException w:name="Grid Table 6 Colorful Accent 2" w:uiPriority="51"/>
-    <w:lsdException w:name="Grid Table 7 Colorful Accent 2" w:uiPriority="52"/>
-    <w:lsdException w:name="Grid Table 1 Light Accent 3" w:uiPriority="46"/>
-    <w:lsdException w:name="Grid Table 2 Accent 3" w:uiPriority="47"/>
-    <w:lsdException w:name="Grid Table 3 Accent 3" w:uiPriority="48"/>
-    <w:lsdException w:name="Grid Table 4 Accent 3" w:uiPriority="49"/>
-    <w:lsdException w:name="Grid Table 5 Dark Accent 3" w:uiPriority="50"/>
-    <w:lsdException w:name="Grid Table 6 Colorful Accent 3" w:uiPriority="51"/>
-    <w:lsdException w:name="Grid Table 7 Colorful Accent 3" w:uiPriority="52"/>
-    <w:lsdException w:name="Grid Table 1 Light Accent 4" w:uiPriority="46"/>
-    <w:lsdException w:name="Grid Table 2 Accent 4" w:uiPriority="47"/>
-    <w:lsdException w:name="Grid Table 3 Accent 4" w:uiPriority="48"/>
-    <w:lsdException w:name="Grid Table 4 Accent 4" w:uiPriority="49"/>
-    <w:lsdException w:name="Grid Table 5 Dark Accent 4" w:uiPriority="50"/>
-    <w:lsdException w:name="Grid Table 6 Colorful Accent 4" w:uiPriority="51"/>
-    <w:lsdException w:name="Grid Table 7 Colorful Accent 4" w:uiPriority="52"/>
-    <w:lsdException w:name="Grid Table 1 Light Accent 5" w:uiPriority="46"/>
-    <w:lsdException w:name="Grid Table 2 Accent 5" w:uiPriority="47"/>
-    <w:lsdException w:name="Grid Table 3 Accent 5" w:uiPriority="48"/>
-    <w:lsdException w:name="Grid Table 4 Accent 5" w:uiPriority="49"/>
-    <w:lsdException w:name="Grid Table 5 Dark Accent 5" w:uiPriority="50"/>
-    <w:lsdException w:name="Grid Table 6 Colorful Accent 5" w:uiPriority="51"/>
-    <w:lsdException w:name="Grid Table 7 Colorful Accent 5" w:uiPriority="52"/>
-    <w:lsdException w:name="Grid Table 1 Light Accent 6" w:uiPriority="46"/>
-    <w:lsdException w:name="Grid Table 2 Accent 6" w:uiPriority="47"/>
-    <w:lsdException w:name="Grid Table 3 Accent 6" w:uiPriority="48"/>
-    <w:lsdException w:name="Grid Table 4 Accent 6" w:uiPriority="49"/>
-    <w:lsdException w:name="Grid Table 5 Dark Accent 6" w:uiPriority="50"/>
-    <w:lsdException w:name="Grid Table 6 Colorful Accent 6" w:uiPriority="51"/>
-    <w:lsdException w:name="Grid Table 7 Colorful Accent 6" w:uiPriority="52"/>
-    <w:lsdException w:name="List Table 1 Light" w:uiPriority="46"/>
-    <w:lsdException w:name="List Table 2" w:uiPriority="47"/>
-    <w:lsdException w:name="List Table 3" w:uiPriority="48"/>
-    <w:lsdException w:name="List Table 4" w:uiPriority="49"/>
-    <w:lsdException w:name="List Table 5 Dark" w:uiPriority="50"/>
-    <w:lsdException w:name="List Table 6 Colorful" w:uiPriority="51"/>
-    <w:lsdException w:name="List Table 7 Colorful" w:uiPriority="52"/>
-    <w:lsdException w:name="List Table 1 Light Accent 1" w:uiPriority="46"/>
-    <w:lsdException w:name="List Table 2 Accent 1" w:uiPriority="47"/>
-    <w:lsdException w:name="List Table 3 Accent 1" w:uiPriority="48"/>
-    <w:lsdException w:name="List Table 4 Accent 1" w:uiPriority="49"/>
-    <w:lsdException w:name="List Table 5 Dark Accent 1" w:uiPriority="50"/>
-    <w:lsdException w:name="List Table 6 Colorful Accent 1" w:uiPriority="51"/>
-    <w:lsdException w:name="List Table 7 Colorful Accent 1" w:uiPriority="52"/>
-    <w:lsdException w:name="List Table 1 Light Accent 2" w:uiPriority="46"/>
-    <w:lsdException w:name="List Table 2 Accent 2" w:uiPriority="47"/>
-    <w:lsdException w:name="List Table 3 Accent 2" w:uiPriority="48"/>
-    <w:lsdException w:name="List Table 4 Accent 2" w:uiPriority="49"/>
-    <w:lsdException w:name="List Table 5 Dark Accent 2" w:uiPriority="50"/>
-    <w:lsdException w:name="List Table 6 Colorful Accent 2" w:uiPriority="51"/>
-    <w:lsdException w:name="List Table 7 Colorful Accent 2" w:uiPriority="52"/>
-    <w:lsdException w:name="List Table 1 Light Accent 3" w:uiPriority="46"/>
-    <w:lsdException w:name="List Table 2 Accent 3" w:uiPriority="47"/>
-    <w:lsdException w:name="List Table 3 Accent 3" w:uiPriority="48"/>
-    <w:lsdException w:name="List Table 4 Accent 3" w:uiPriority="49"/>
-    <w:lsdException w:name="List Table 5 Dark Accent 3" w:uiPriority="50"/>
-    <w:lsdException w:name="List Table 6 Colorful Accent 3" w:uiPriority="51"/>
-    <w:lsdException w:name="List Table 7 Colorful Accent 3" w:uiPriority="52"/>
-    <w:lsdException w:name="List Table 1 Light Accent 4" w:uiPriority="46"/>
-    <w:lsdException w:name="List Table 2 Accent 4" w:uiPriority="47"/>
-    <w:lsdException w:name="List Table 3 Accent 4" w:uiPriority="48"/>
-    <w:lsdException w:name="List Table 4 Accent 4" w:uiPriority="49"/>
-    <w:lsdException w:name="List Table 5 Dark Accent 4" w:uiPriority="50"/>
-    <w:lsdException w:name="List Table 6 Colorful Accent 4" w:uiPriority="51"/>
-    <w:lsdException w:name="List Table 7 Colorful Accent 4" w:uiPriority="52"/>
-    <w:lsdException w:name="List Table 1 Light Accent 5" w:uiPriority="46"/>
-    <w:lsdException w:name="List Table 2 Accent 5" w:uiPriority="47"/>
-    <w:lsdException w:name="List Table 3 Accent 5" w:uiPriority="48"/>
-    <w:lsdException w:name="List Table 4 Accent 5" w:uiPriority="49"/>
-    <w:lsdException w:name="List Table 5 Dark Accent 5" w:uiPriority="50"/>
-    <w:lsdException w:name="List Table 6 Colorful Accent 5" w:uiPriority="51"/>
-    <w:lsdException w:name="List Table 7 Colorful Accent 5" w:uiPriority="52"/>
-    <w:lsdException w:name="List Table 1 Light Accent 6" w:uiPriority="46"/>
-    <w:lsdException w:name="List Table 2 Accent 6" w:uiPriority="47"/>
-    <w:lsdException w:name="List Table 3 Accent 6" w:uiPriority="48"/>
-    <w:lsdException w:name="List Table 4 Accent 6" w:uiPriority="49"/>
-    <w:lsdException w:name="List Table 5 Dark Accent 6" w:uiPriority="50"/>
-    <w:lsdException w:name="List Table 6 Colorful Accent 6" w:uiPriority="51"/>
-    <w:lsdException w:name="List Table 7 Colorful Accent 6" w:uiPriority="52"/>
+  <w:latentStyles w:defLockedState="0" w:defUIPriority="0" w:defSemiHidden="1" w:defUnhideWhenUsed="1" w:defQFormat="0" w:count="267">
+    <w:lsdException w:name="Normal" w:semiHidden="0" w:unhideWhenUsed="0" w:qFormat="1"/>
+    <w:lsdException w:name="heading 1" w:semiHidden="0" w:unhideWhenUsed="0" w:qFormat="1"/>
+    <w:lsdException w:name="heading 2" w:semiHidden="0" w:unhideWhenUsed="0" w:qFormat="1"/>
+    <w:lsdException w:name="heading 3" w:semiHidden="0" w:unhideWhenUsed="0" w:qFormat="1"/>
+    <w:lsdException w:name="heading 4" w:semiHidden="0" w:unhideWhenUsed="0" w:qFormat="1"/>
+    <w:lsdException w:name="heading 5" w:semiHidden="0" w:unhideWhenUsed="0" w:qFormat="1"/>
+    <w:lsdException w:name="heading 6" w:semiHidden="0" w:unhideWhenUsed="0"/>
+    <w:lsdException w:name="toc 1" w:uiPriority="39"/>
+    <w:lsdException w:name="toc 2" w:uiPriority="39"/>
+    <w:lsdException w:name="toc 3" w:uiPriority="39"/>
+    <w:lsdException w:name="footer" w:uiPriority="99"/>
+    <w:lsdException w:name="caption" w:qFormat="1"/>
+    <w:lsdException w:name="List Number" w:semiHidden="0" w:unhideWhenUsed="0"/>
+    <w:lsdException w:name="List 4" w:semiHidden="0" w:unhideWhenUsed="0"/>
+    <w:lsdException w:name="List 5" w:semiHidden="0" w:unhideWhenUsed="0"/>
+    <w:lsdException w:name="Title" w:semiHidden="0" w:unhideWhenUsed="0"/>
+    <w:lsdException w:name="Subtitle" w:semiHidden="0" w:unhideWhenUsed="0"/>
+    <w:lsdException w:name="Salutation" w:semiHidden="0" w:unhideWhenUsed="0"/>
+    <w:lsdException w:name="Date" w:semiHidden="0" w:unhideWhenUsed="0"/>
+    <w:lsdException w:name="Body Text First Indent" w:semiHidden="0" w:unhideWhenUsed="0"/>
+    <w:lsdException w:name="Hyperlink" w:uiPriority="99"/>
+    <w:lsdException w:name="Strong" w:semiHidden="0" w:unhideWhenUsed="0"/>
+    <w:lsdException w:name="Emphasis" w:semiHidden="0" w:unhideWhenUsed="0"/>
+    <w:lsdException w:name="Table Grid" w:semiHidden="0" w:unhideWhenUsed="0"/>
+    <w:lsdException w:name="Placeholder Text" w:uiPriority="99" w:unhideWhenUsed="0"/>
+    <w:lsdException w:name="No Spacing" w:semiHidden="0" w:uiPriority="1" w:unhideWhenUsed="0"/>
+    <w:lsdException w:name="Light Shading" w:semiHidden="0" w:uiPriority="60" w:unhideWhenUsed="0"/>
+    <w:lsdException w:name="Light List" w:semiHidden="0" w:uiPriority="61" w:unhideWhenUsed="0"/>
+    <w:lsdException w:name="Light Grid" w:semiHidden="0" w:uiPriority="62" w:unhideWhenUsed="0"/>
+    <w:lsdException w:name="Medium Shading 1" w:semiHidden="0" w:uiPriority="63" w:unhideWhenUsed="0"/>
+    <w:lsdException w:name="Medium Shading 2" w:semiHidden="0" w:uiPriority="64" w:unhideWhenUsed="0"/>
+    <w:lsdException w:name="Medium List 1" w:semiHidden="0" w:uiPriority="65" w:unhideWhenUsed="0"/>
+    <w:lsdException w:name="Medium List 2" w:semiHidden="0" w:uiPriority="66" w:unhideWhenUsed="0"/>
+    <w:lsdException w:name="Medium Grid 1" w:semiHidden="0" w:uiPriority="67" w:unhideWhenUsed="0"/>
+    <w:lsdException w:name="Medium Grid 2" w:semiHidden="0" w:uiPriority="68" w:unhideWhenUsed="0"/>
+    <w:lsdException w:name="Medium Grid 3" w:semiHidden="0" w:uiPriority="69" w:unhideWhenUsed="0"/>
+    <w:lsdException w:name="Dark List" w:semiHidden="0" w:uiPriority="70" w:unhideWhenUsed="0"/>
+    <w:lsdException w:name="Colorful Shading" w:semiHidden="0" w:uiPriority="71" w:unhideWhenUsed="0"/>
+    <w:lsdException w:name="Colorful List" w:semiHidden="0" w:uiPriority="72" w:unhideWhenUsed="0"/>
+    <w:lsdException w:name="Colorful Grid" w:semiHidden="0" w:uiPriority="73" w:unhideWhenUsed="0"/>
+    <w:lsdException w:name="Light Shading Accent 1" w:semiHidden="0" w:uiPriority="60" w:unhideWhenUsed="0"/>
+    <w:lsdException w:name="Light List Accent 1" w:semiHidden="0" w:uiPriority="61" w:unhideWhenUsed="0"/>
+    <w:lsdException w:name="Light Grid Accent 1" w:semiHidden="0" w:uiPriority="62" w:unhideWhenUsed="0"/>
+    <w:lsdException w:name="Medium Shading 1 Accent 1" w:semiHidden="0" w:uiPriority="63" w:unhideWhenUsed="0"/>
+    <w:lsdException w:name="Medium Shading 2 Accent 1" w:semiHidden="0" w:uiPriority="64" w:unhideWhenUsed="0"/>
+    <w:lsdException w:name="Medium List 1 Accent 1" w:semiHidden="0" w:uiPriority="65" w:unhideWhenUsed="0"/>
+    <w:lsdException w:name="Revision" w:uiPriority="99" w:unhideWhenUsed="0"/>
+    <w:lsdException w:name="List Paragraph" w:semiHidden="0" w:uiPriority="34" w:unhideWhenUsed="0" w:qFormat="1"/>
+    <w:lsdException w:name="Quote" w:semiHidden="0" w:uiPriority="29" w:unhideWhenUsed="0"/>
+    <w:lsdException w:name="Intense Quote" w:semiHidden="0" w:uiPriority="30" w:unhideWhenUsed="0"/>
+    <w:lsdException w:name="Medium List 2 Accent 1" w:semiHidden="0" w:uiPriority="66" w:unhideWhenUsed="0"/>
+    <w:lsdException w:name="Medium Grid 1 Accent 1" w:semiHidden="0" w:uiPriority="67" w:unhideWhenUsed="0"/>
+    <w:lsdException w:name="Medium Grid 2 Accent 1" w:semiHidden="0" w:uiPriority="68" w:unhideWhenUsed="0"/>
+    <w:lsdException w:name="Medium Grid 3 Accent 1" w:semiHidden="0" w:uiPriority="69" w:unhideWhenUsed="0"/>
+    <w:lsdException w:name="Dark List Accent 1" w:semiHidden="0" w:uiPriority="70" w:unhideWhenUsed="0"/>
+    <w:lsdException w:name="Colorful Shading Accent 1" w:semiHidden="0" w:uiPriority="71" w:unhideWhenUsed="0"/>
+    <w:lsdException w:name="Colorful List Accent 1" w:semiHidden="0" w:uiPriority="72" w:unhideWhenUsed="0"/>
+    <w:lsdException w:name="Colorful Grid Accent 1" w:semiHidden="0" w:uiPriority="73" w:unhideWhenUsed="0"/>
+    <w:lsdException w:name="Light Shading Accent 2" w:semiHidden="0" w:uiPriority="60" w:unhideWhenUsed="0"/>
+    <w:lsdException w:name="Light List Accent 2" w:semiHidden="0" w:uiPriority="61" w:unhideWhenUsed="0"/>
+    <w:lsdException w:name="Light Grid Accent 2" w:semiHidden="0" w:uiPriority="62" w:unhideWhenUsed="0"/>
+    <w:lsdException w:name="Medium Shading 1 Accent 2" w:semiHidden="0" w:uiPriority="63" w:unhideWhenUsed="0"/>
+    <w:lsdException w:name="Medium Shading 2 Accent 2" w:semiHidden="0" w:uiPriority="64" w:unhideWhenUsed="0"/>
+    <w:lsdException w:name="Medium List 1 Accent 2" w:semiHidden="0" w:uiPriority="65" w:unhideWhenUsed="0"/>
+    <w:lsdException w:name="Medium List 2 Accent 2" w:semiHidden="0" w:uiPriority="66" w:unhideWhenUsed="0"/>
+    <w:lsdException w:name="Medium Grid 1 Accent 2" w:semiHidden="0" w:uiPriority="67" w:unhideWhenUsed="0"/>
+    <w:lsdException w:name="Medium Grid 2 Accent 2" w:semiHidden="0" w:uiPriority="68" w:unhideWhenUsed="0"/>
+    <w:lsdException w:name="Medium Grid 3 Accent 2" w:semiHidden="0" w:uiPriority="69" w:unhideWhenUsed="0"/>
+    <w:lsdException w:name="Dark List Accent 2" w:semiHidden="0" w:uiPriority="70" w:unhideWhenUsed="0"/>
+    <w:lsdException w:name="Colorful Shading Accent 2" w:semiHidden="0" w:uiPriority="71" w:unhideWhenUsed="0"/>
+    <w:lsdException w:name="Colorful List Accent 2" w:semiHidden="0" w:uiPriority="72" w:unhideWhenUsed="0"/>
+    <w:lsdException w:name="Colorful Grid Accent 2" w:semiHidden="0" w:uiPriority="73" w:unhideWhenUsed="0"/>
+    <w:lsdException w:name="Light Shading Accent 3" w:semiHidden="0" w:uiPriority="60" w:unhideWhenUsed="0"/>
+    <w:lsdException w:name="Light List Accent 3" w:semiHidden="0" w:uiPriority="61" w:unhideWhenUsed="0"/>
+    <w:lsdException w:name="Light Grid Accent 3" w:semiHidden="0" w:uiPriority="62" w:unhideWhenUsed="0"/>
+    <w:lsdException w:name="Medium Shading 1 Accent 3" w:semiHidden="0" w:uiPriority="63" w:unhideWhenUsed="0"/>
+    <w:lsdException w:name="Medium Shading 2 Accent 3" w:semiHidden="0" w:uiPriority="64" w:unhideWhenUsed="0"/>
+    <w:lsdException w:name="Medium List 1 Accent 3" w:semiHidden="0" w:uiPriority="65" w:unhideWhenUsed="0"/>
+    <w:lsdException w:name="Medium List 2 Accent 3" w:semiHidden="0" w:uiPriority="66" w:unhideWhenUsed="0"/>
+    <w:lsdException w:name="Medium Grid 1 Accent 3" w:semiHidden="0" w:uiPriority="67" w:unhideWhenUsed="0"/>
+    <w:lsdException w:name="Medium Grid 2 Accent 3" w:semiHidden="0" w:uiPriority="68" w:unhideWhenUsed="0"/>
+    <w:lsdException w:name="Medium Grid 3 Accent 3" w:semiHidden="0" w:uiPriority="69" w:unhideWhenUsed="0"/>
+    <w:lsdException w:name="Dark List Accent 3" w:semiHidden="0" w:uiPriority="70" w:unhideWhenUsed="0"/>
+    <w:lsdException w:name="Colorful Shading Accent 3" w:semiHidden="0" w:uiPriority="71" w:unhideWhenUsed="0"/>
+    <w:lsdException w:name="Colorful List Accent 3" w:semiHidden="0" w:uiPriority="72" w:unhideWhenUsed="0"/>
+    <w:lsdException w:name="Colorful Grid Accent 3" w:semiHidden="0" w:uiPriority="73" w:unhideWhenUsed="0"/>
+    <w:lsdException w:name="Light Shading Accent 4" w:semiHidden="0" w:uiPriority="60" w:unhideWhenUsed="0"/>
+    <w:lsdException w:name="Light List Accent 4" w:semiHidden="0" w:uiPriority="61" w:unhideWhenUsed="0"/>
+    <w:lsdException w:name="Light Grid Accent 4" w:semiHidden="0" w:uiPriority="62" w:unhideWhenUsed="0"/>
+    <w:lsdException w:name="Medium Shading 1 Accent 4" w:semiHidden="0" w:uiPriority="63" w:unhideWhenUsed="0"/>
+    <w:lsdException w:name="Medium Shading 2 Accent 4" w:semiHidden="0" w:uiPriority="64" w:unhideWhenUsed="0"/>
+    <w:lsdException w:name="Medium List 1 Accent 4" w:semiHidden="0" w:uiPriority="65" w:unhideWhenUsed="0"/>
+    <w:lsdException w:name="Medium List 2 Accent 4" w:semiHidden="0" w:uiPriority="66" w:unhideWhenUsed="0"/>
+    <w:lsdException w:name="Medium Grid 1 Accent 4" w:semiHidden="0" w:uiPriority="67" w:unhideWhenUsed="0"/>
+    <w:lsdException w:name="Medium Grid 2 Accent 4" w:semiHidden="0" w:uiPriority="68" w:unhideWhenUsed="0"/>
+    <w:lsdException w:name="Medium Grid 3 Accent 4" w:semiHidden="0" w:uiPriority="69" w:unhideWhenUsed="0"/>
+    <w:lsdException w:name="Dark List Accent 4" w:semiHidden="0" w:uiPriority="70" w:unhideWhenUsed="0"/>
+    <w:lsdException w:name="Colorful Shading Accent 4" w:semiHidden="0" w:uiPriority="71" w:unhideWhenUsed="0"/>
+    <w:lsdException w:name="Colorful List Accent 4" w:semiHidden="0" w:uiPriority="72" w:unhideWhenUsed="0"/>
+    <w:lsdException w:name="Colorful Grid Accent 4" w:semiHidden="0" w:uiPriority="73" w:unhideWhenUsed="0"/>
+    <w:lsdException w:name="Light Shading Accent 5" w:semiHidden="0" w:uiPriority="60" w:unhideWhenUsed="0"/>
+    <w:lsdException w:name="Light List Accent 5" w:semiHidden="0" w:uiPriority="61" w:unhideWhenUsed="0"/>
+    <w:lsdException w:name="Light Grid Accent 5" w:semiHidden="0" w:uiPriority="62" w:unhideWhenUsed="0"/>
+    <w:lsdException w:name="Medium Shading 1 Accent 5" w:semiHidden="0" w:uiPriority="63" w:unhideWhenUsed="0"/>
+    <w:lsdException w:name="Medium Shading 2 Accent 5" w:semiHidden="0" w:uiPriority="64" w:unhideWhenUsed="0"/>
+    <w:lsdException w:name="Medium List 1 Accent 5" w:semiHidden="0" w:uiPriority="65" w:unhideWhenUsed="0"/>
+    <w:lsdException w:name="Medium List 2 Accent 5" w:semiHidden="0" w:uiPriority="66" w:unhideWhenUsed="0"/>
+    <w:lsdException w:name="Medium Grid 1 Accent 5" w:semiHidden="0" w:uiPriority="67" w:unhideWhenUsed="0"/>
+    <w:lsdException w:name="Medium Grid 2 Accent 5" w:semiHidden="0" w:uiPriority="68" w:unhideWhenUsed="0"/>
+    <w:lsdException w:name="Medium Grid 3 Accent 5" w:semiHidden="0" w:uiPriority="69" w:unhideWhenUsed="0"/>
+    <w:lsdException w:name="Dark List Accent 5" w:semiHidden="0" w:uiPriority="70" w:unhideWhenUsed="0"/>
+    <w:lsdException w:name="Colorful Shading Accent 5" w:semiHidden="0" w:uiPriority="71" w:unhideWhenUsed="0"/>
+    <w:lsdException w:name="Colorful List Accent 5" w:semiHidden="0" w:uiPriority="72" w:unhideWhenUsed="0"/>
+    <w:lsdException w:name="Colorful Grid Accent 5" w:semiHidden="0" w:uiPriority="73" w:unhideWhenUsed="0"/>
+    <w:lsdException w:name="Light Shading Accent 6" w:semiHidden="0" w:uiPriority="60" w:unhideWhenUsed="0"/>
+    <w:lsdException w:name="Light List Accent 6" w:semiHidden="0" w:uiPriority="61" w:unhideWhenUsed="0"/>
+    <w:lsdException w:name="Light Grid Accent 6" w:semiHidden="0" w:uiPriority="62" w:unhideWhenUsed="0"/>
+    <w:lsdException w:name="Medium Shading 1 Accent 6" w:semiHidden="0" w:uiPriority="63" w:unhideWhenUsed="0"/>
+    <w:lsdException w:name="Medium Shading 2 Accent 6" w:semiHidden="0" w:uiPriority="64" w:unhideWhenUsed="0"/>
+    <w:lsdException w:name="Medium List 1 Accent 6" w:semiHidden="0" w:uiPriority="65" w:unhideWhenUsed="0"/>
+    <w:lsdException w:name="Medium List 2 Accent 6" w:semiHidden="0" w:uiPriority="66" w:unhideWhenUsed="0"/>
+    <w:lsdException w:name="Medium Grid 1 Accent 6" w:semiHidden="0" w:uiPriority="67" w:unhideWhenUsed="0"/>
+    <w:lsdException w:name="Medium Grid 2 Accent 6" w:semiHidden="0" w:uiPriority="68" w:unhideWhenUsed="0"/>
+    <w:lsdException w:name="Medium Grid 3 Accent 6" w:semiHidden="0" w:uiPriority="69" w:unhideWhenUsed="0"/>
+    <w:lsdException w:name="Dark List Accent 6" w:semiHidden="0" w:uiPriority="70" w:unhideWhenUsed="0"/>
+    <w:lsdException w:name="Colorful Shading Accent 6" w:semiHidden="0" w:uiPriority="71" w:unhideWhenUsed="0"/>
+    <w:lsdException w:name="Colorful List Accent 6" w:semiHidden="0" w:uiPriority="72" w:unhideWhenUsed="0"/>
+    <w:lsdException w:name="Colorful Grid Accent 6" w:semiHidden="0" w:uiPriority="73" w:unhideWhenUsed="0"/>
+    <w:lsdException w:name="Subtle Emphasis" w:semiHidden="0" w:uiPriority="19" w:unhideWhenUsed="0"/>
+    <w:lsdException w:name="Intense Emphasis" w:semiHidden="0" w:uiPriority="21" w:unhideWhenUsed="0"/>
+    <w:lsdException w:name="Subtle Reference" w:semiHidden="0" w:uiPriority="31" w:unhideWhenUsed="0"/>
+    <w:lsdException w:name="Intense Reference" w:semiHidden="0" w:uiPriority="32" w:unhideWhenUsed="0"/>
+    <w:lsdException w:name="Book Title" w:semiHidden="0" w:uiPriority="33" w:unhideWhenUsed="0"/>
+    <w:lsdException w:name="Bibliography" w:uiPriority="37"/>
+    <w:lsdException w:name="TOC Heading" w:uiPriority="39" w:qFormat="1"/>
+  </w:latentStyles>
+  <w:style w:type="paragraph" w:default="1" w:styleId="Norml">
+    <w:name w:val="Normal"/>
+    <w:qFormat/>
+    <w:rsid w:val="00E6477C"/>
+    <w:rPr>
+      <w:color w:val="000000"/>
+    </w:rPr>
+  </w:style>
+  <w:style w:type="paragraph" w:styleId="Cmsor1">
+    <w:name w:val="heading 1"/>
+    <w:basedOn w:val="Norml"/>
+    <w:next w:val="Norml"/>
+    <w:autoRedefine/>
+    <w:qFormat/>
+    <w:rsid w:val="001C7FE5"/>
+    <w:pPr>
+      <w:keepNext/>
+      <w:numPr>
+        <w:numId w:val="1"/>
+      </w:numPr>
+      <w:spacing w:before="240" w:after="60"/>
+      <w:ind w:left="431" w:hanging="431"/>
+      <w:outlineLvl w:val="0"/>
+    </w:pPr>
+    <w:rPr>
+      <w:rFonts w:cs="Arial"/>
+      <w:b/>
+      <w:bCs/>
+      <w:smallCaps/>
+      <w:kern w:val="32"/>
+      <w:sz w:val="28"/>
+      <w:szCs w:val="28"/>
+    </w:rPr>
+  </w:style>
+  <w:style w:type="paragraph" w:styleId="Cmsor2">
+    <w:name w:val="heading 2"/>
+    <w:basedOn w:val="Norml"/>
+    <w:next w:val="Norml"/>
+    <w:link w:val="Cmsor2Char"/>
+    <w:autoRedefine/>
+    <w:qFormat/>
+    <w:rsid w:val="001C7FE5"/>
+    <w:pPr>
+      <w:keepNext/>
+      <w:numPr>
+        <w:ilvl w:val="1"/>
+        <w:numId w:val="1"/>
+      </w:numPr>
+      <w:spacing w:before="240" w:after="60"/>
+      <w:ind w:left="578" w:hanging="578"/>
+      <w:outlineLvl w:val="1"/>
+    </w:pPr>
+    <w:rPr>
+      <w:rFonts w:cs="Arial"/>
+      <w:b/>
+      <w:bCs/>
+      <w:iCs/>
+      <w:sz w:val="24"/>
+      <w:szCs w:val="28"/>
+    </w:rPr>
+  </w:style>
+  <w:style w:type="paragraph" w:styleId="Cmsor3">
+    <w:name w:val="heading 3"/>
+    <w:basedOn w:val="Norml"/>
+    <w:next w:val="Norml"/>
+    <w:link w:val="Cmsor3Char"/>
+    <w:autoRedefine/>
+    <w:qFormat/>
+    <w:rsid w:val="001C7FE5"/>
+    <w:pPr>
+      <w:keepNext/>
+      <w:numPr>
+        <w:ilvl w:val="2"/>
+        <w:numId w:val="1"/>
+      </w:numPr>
+      <w:spacing w:before="240" w:after="60"/>
+      <w:outlineLvl w:val="2"/>
+    </w:pPr>
+    <w:rPr>
+      <w:rFonts w:cs="Arial"/>
+      <w:b/>
+      <w:bCs/>
+      <w:szCs w:val="26"/>
+    </w:rPr>
+  </w:style>
+  <w:style w:type="paragraph" w:styleId="Cmsor4">
+    <w:name w:val="heading 4"/>
+    <w:basedOn w:val="Norml"/>
+    <w:next w:val="Norml"/>
+    <w:autoRedefine/>
+    <w:qFormat/>
+    <w:rsid w:val="00EE01A8"/>
+    <w:pPr>
+      <w:keepNext/>
+      <w:numPr>
+        <w:ilvl w:val="3"/>
+        <w:numId w:val="1"/>
+      </w:numPr>
+      <w:spacing w:before="240" w:after="60"/>
+      <w:outlineLvl w:val="3"/>
+    </w:pPr>
+    <w:rPr>
+      <w:b/>
+      <w:bCs/>
+      <w:szCs w:val="28"/>
+    </w:rPr>
+  </w:style>
+  <w:style w:type="paragraph" w:styleId="Cmsor5">
+    <w:name w:val="heading 5"/>
+    <w:basedOn w:val="Norml"/>
+    <w:next w:val="Norml"/>
+    <w:autoRedefine/>
+    <w:qFormat/>
+    <w:rsid w:val="00EE01A8"/>
+    <w:pPr>
+      <w:numPr>
+        <w:ilvl w:val="4"/>
+        <w:numId w:val="1"/>
+      </w:numPr>
+      <w:spacing w:before="240" w:after="60"/>
+      <w:outlineLvl w:val="4"/>
+    </w:pPr>
+    <w:rPr>
+      <w:b/>
+      <w:bCs/>
+      <w:iCs/>
+      <w:szCs w:val="26"/>
+    </w:rPr>
+  </w:style>
+  <w:style w:type="paragraph" w:styleId="Cmsor6">
+    <w:name w:val="heading 6"/>
+    <w:basedOn w:val="Norml"/>
+    <w:next w:val="Norml"/>
+    <w:autoRedefine/>
+    <w:semiHidden/>
+    <w:unhideWhenUsed/>
+    <w:rsid w:val="00AA7FBE"/>
+    <w:pPr>
+      <w:numPr>
+        <w:ilvl w:val="5"/>
+        <w:numId w:val="1"/>
+      </w:numPr>
+      <w:spacing w:before="240" w:after="60"/>
+      <w:outlineLvl w:val="5"/>
+    </w:pPr>
+    <w:rPr>
+      <w:b/>
+      <w:bCs/>
+    </w:rPr>
+  </w:style>
+  <w:style w:type="paragraph" w:styleId="Cmsor7">
+    <w:name w:val="heading 7"/>
+    <w:basedOn w:val="Norml"/>
+    <w:next w:val="Norml"/>
+    <w:autoRedefine/>
+    <w:semiHidden/>
+    <w:unhideWhenUsed/>
+    <w:rsid w:val="00AA7FBE"/>
+    <w:pPr>
+      <w:numPr>
+        <w:ilvl w:val="6"/>
+        <w:numId w:val="1"/>
+      </w:numPr>
+      <w:spacing w:before="240" w:after="60"/>
+      <w:outlineLvl w:val="6"/>
+    </w:pPr>
+  </w:style>
+  <w:style w:type="paragraph" w:styleId="Cmsor8">
+    <w:name w:val="heading 8"/>
+    <w:basedOn w:val="Norml"/>
+    <w:next w:val="Norml"/>
+    <w:autoRedefine/>
+    <w:semiHidden/>
+    <w:unhideWhenUsed/>
+    <w:rsid w:val="00EE01A8"/>
+    <w:pPr>
+      <w:numPr>
+        <w:ilvl w:val="7"/>
+        <w:numId w:val="1"/>
+      </w:numPr>
+      <w:spacing w:before="240" w:after="60"/>
+      <w:outlineLvl w:val="7"/>
+    </w:pPr>
+    <w:rPr>
+      <w:iCs/>
+    </w:rPr>
+  </w:style>
+  <w:style w:type="paragraph" w:styleId="Cmsor9">
+    <w:name w:val="heading 9"/>
+    <w:basedOn w:val="Norml"/>
+    <w:next w:val="Norml"/>
+    <w:autoRedefine/>
+    <w:semiHidden/>
+    <w:unhideWhenUsed/>
+    <w:rsid w:val="00AA7FBE"/>
+    <w:pPr>
+      <w:numPr>
+        <w:ilvl w:val="8"/>
+        <w:numId w:val="1"/>
+      </w:numPr>
+      <w:spacing w:before="240" w:after="60"/>
+      <w:outlineLvl w:val="8"/>
+    </w:pPr>
+    <w:rPr>
+      <w:rFonts w:cs="Arial"/>
+    </w:rPr>
+  </w:style>
+  <w:style w:type="character" w:default="1" w:styleId="Bekezdsalapbettpusa">
+    <w:name w:val="Default Paragraph Font"/>
+    <w:uiPriority w:val="1"/>
+    <w:semiHidden/>
+    <w:unhideWhenUsed/>
+  </w:style>
+  <w:style w:type="table" w:default="1" w:styleId="Normltblzat">
+    <w:name w:val="Normal Table"/>
+    <w:uiPriority w:val="99"/>
+    <w:semiHidden/>
+    <w:unhideWhenUsed/>
+    <w:tblPr>
+      <w:tblInd w:w="0" w:type="dxa"/>
+      <w:tblCellMar>
+        <w:top w:w="0" w:type="dxa"/>
+        <w:left w:w="108" w:type="dxa"/>
+        <w:bottom w:w="0" w:type="dxa"/>
+        <w:right w:w="108" w:type="dxa"/>
+      </w:tblCellMar>
+    </w:tblPr>
+  </w:style>
+  <w:style w:type="numbering" w:default="1" w:styleId="Nemlista">
+    <w:name w:val="No List"/>
+    <w:uiPriority w:val="99"/>
+    <w:semiHidden/>
+    <w:unhideWhenUsed/>
+  </w:style>
+  <w:style w:type="paragraph" w:styleId="lfej">
+    <w:name w:val="header"/>
+    <w:basedOn w:val="Norml"/>
+    <w:link w:val="lfejChar"/>
+    <w:unhideWhenUsed/>
+    <w:rsid w:val="00F16AB7"/>
+    <w:pPr>
+      <w:tabs>
+        <w:tab w:val="center" w:pos="4536"/>
+        <w:tab w:val="right" w:pos="9072"/>
+      </w:tabs>
+      <w:spacing w:line="240" w:lineRule="auto"/>
+      <w:ind w:right="2552"/>
+    </w:pPr>
+    <w:rPr>
+      <w:b/>
+    </w:rPr>
+  </w:style>
+  <w:style w:type="paragraph" w:styleId="Cm">
+    <w:name w:val="Title"/>
+    <w:basedOn w:val="Norml"/>
+    <w:next w:val="Norml"/>
+    <w:autoRedefine/>
+    <w:rsid w:val="001C7FE5"/>
+    <w:pPr>
+      <w:spacing w:before="1680" w:after="60"/>
+      <w:jc w:val="center"/>
+      <w:outlineLvl w:val="0"/>
+    </w:pPr>
+    <w:rPr>
+      <w:rFonts w:cs="Arial"/>
+      <w:b/>
+      <w:bCs/>
+      <w:caps/>
+      <w:kern w:val="28"/>
+      <w:sz w:val="36"/>
+      <w:szCs w:val="32"/>
+    </w:rPr>
+  </w:style>
+  <w:style w:type="paragraph" w:styleId="Dokumentumtrkp">
+    <w:name w:val="Document Map"/>
+    <w:basedOn w:val="Norml"/>
+    <w:semiHidden/>
+    <w:rsid w:val="00AA7FBE"/>
+    <w:pPr>
+      <w:shd w:val="clear" w:color="auto" w:fill="000080"/>
+    </w:pPr>
+    <w:rPr>
+      <w:rFonts w:ascii="Tahoma" w:hAnsi="Tahoma" w:cs="Tahoma"/>
+      <w:sz w:val="20"/>
+      <w:szCs w:val="20"/>
+    </w:rPr>
+  </w:style>
+  <w:style w:type="paragraph" w:styleId="Buborkszveg">
+    <w:name w:val="Balloon Text"/>
+    <w:basedOn w:val="Norml"/>
+    <w:link w:val="BuborkszvegChar"/>
+    <w:semiHidden/>
+    <w:unhideWhenUsed/>
+    <w:rsid w:val="00D03398"/>
+    <w:pPr>
+      <w:spacing w:line="240" w:lineRule="auto"/>
+    </w:pPr>
+    <w:rPr>
+      <w:rFonts w:ascii="Tahoma" w:hAnsi="Tahoma" w:cs="Tahoma"/>
+      <w:sz w:val="16"/>
+      <w:szCs w:val="16"/>
+    </w:rPr>
+  </w:style>
+  <w:style w:type="paragraph" w:styleId="TJ1">
+    <w:name w:val="toc 1"/>
+    <w:basedOn w:val="Norml"/>
+    <w:next w:val="Norml"/>
+    <w:autoRedefine/>
+    <w:uiPriority w:val="39"/>
+    <w:rsid w:val="00FE2745"/>
+    <w:pPr>
+      <w:spacing w:line="240" w:lineRule="auto"/>
+    </w:pPr>
+  </w:style>
+  <w:style w:type="paragraph" w:styleId="TJ2">
+    <w:name w:val="toc 2"/>
+    <w:basedOn w:val="Norml"/>
+    <w:next w:val="Norml"/>
+    <w:autoRedefine/>
+    <w:uiPriority w:val="39"/>
+    <w:rsid w:val="00FE2745"/>
+    <w:pPr>
+      <w:spacing w:line="240" w:lineRule="auto"/>
+    </w:pPr>
+  </w:style>
+  <w:style w:type="paragraph" w:styleId="TJ3">
+    <w:name w:val="toc 3"/>
+    <w:basedOn w:val="Norml"/>
+    <w:next w:val="Norml"/>
+    <w:autoRedefine/>
+    <w:uiPriority w:val="39"/>
+    <w:rsid w:val="00216F5B"/>
+    <w:pPr>
+      <w:tabs>
+        <w:tab w:val="left" w:pos="720"/>
+        <w:tab w:val="right" w:leader="dot" w:pos="9639"/>
+      </w:tabs>
+      <w:spacing w:line="240" w:lineRule="auto"/>
+    </w:pPr>
+    <w:rPr>
+      <w:noProof/>
+    </w:rPr>
+  </w:style>
+  <w:style w:type="character" w:styleId="Hiperhivatkozs">
+    <w:name w:val="Hyperlink"/>
+    <w:uiPriority w:val="99"/>
+    <w:rsid w:val="00D03398"/>
+    <w:rPr>
+      <w:rFonts w:ascii="Arial" w:hAnsi="Arial"/>
+      <w:color w:val="048688"/>
+      <w:sz w:val="22"/>
+      <w:u w:val="single"/>
+    </w:rPr>
+  </w:style>
+  <w:style w:type="character" w:customStyle="1" w:styleId="lfejChar">
+    <w:name w:val="Élőfej Char"/>
+    <w:basedOn w:val="Bekezdsalapbettpusa"/>
+    <w:link w:val="lfej"/>
+    <w:rsid w:val="00F16AB7"/>
+    <w:rPr>
+      <w:b/>
+      <w:color w:val="000000"/>
+    </w:rPr>
+  </w:style>
+  <w:style w:type="character" w:styleId="Oldalszm">
+    <w:name w:val="page number"/>
+    <w:semiHidden/>
+    <w:rsid w:val="00D03398"/>
+    <w:rPr>
+      <w:rFonts w:ascii="Arial" w:hAnsi="Arial"/>
+      <w:color w:val="333436"/>
+      <w:sz w:val="22"/>
+    </w:rPr>
+  </w:style>
+  <w:style w:type="paragraph" w:styleId="llb">
+    <w:name w:val="footer"/>
+    <w:basedOn w:val="Norml"/>
+    <w:link w:val="llbChar"/>
+    <w:uiPriority w:val="99"/>
+    <w:unhideWhenUsed/>
+    <w:rsid w:val="009533E0"/>
+    <w:pPr>
+      <w:tabs>
+        <w:tab w:val="center" w:pos="4536"/>
+        <w:tab w:val="right" w:pos="9072"/>
+      </w:tabs>
+      <w:spacing w:before="300"/>
+    </w:pPr>
+    <w:rPr>
+      <w:color w:val="auto"/>
+      <w:sz w:val="18"/>
+    </w:rPr>
+  </w:style>
+  <w:style w:type="character" w:customStyle="1" w:styleId="BuborkszvegChar">
+    <w:name w:val="Buborékszöveg Char"/>
+    <w:basedOn w:val="Bekezdsalapbettpusa"/>
+    <w:link w:val="Buborkszveg"/>
+    <w:semiHidden/>
+    <w:rsid w:val="00EC6DD3"/>
+    <w:rPr>
+      <w:rFonts w:ascii="Tahoma" w:hAnsi="Tahoma" w:cs="Tahoma"/>
+      <w:sz w:val="16"/>
+      <w:szCs w:val="16"/>
+    </w:rPr>
+  </w:style>
+  <w:style w:type="character" w:customStyle="1" w:styleId="llbChar">
+    <w:name w:val="Élőláb Char"/>
+    <w:basedOn w:val="Bekezdsalapbettpusa"/>
+    <w:link w:val="llb"/>
+    <w:uiPriority w:val="99"/>
+    <w:rsid w:val="009533E0"/>
+    <w:rPr>
+      <w:color w:val="auto"/>
+      <w:sz w:val="18"/>
+    </w:rPr>
+  </w:style>
+  <w:style w:type="character" w:styleId="Helyrzszveg">
+    <w:name w:val="Placeholder Text"/>
+    <w:basedOn w:val="Bekezdsalapbettpusa"/>
+    <w:uiPriority w:val="99"/>
+    <w:semiHidden/>
+    <w:rsid w:val="00DC36B6"/>
+    <w:rPr>
+      <w:color w:val="808080"/>
+    </w:rPr>
+  </w:style>
+  <w:style w:type="paragraph" w:styleId="Listaszerbekezds">
+    <w:name w:val="List Paragraph"/>
+    <w:basedOn w:val="Norml"/>
+    <w:uiPriority w:val="34"/>
+    <w:qFormat/>
+    <w:rsid w:val="001D0369"/>
+    <w:pPr>
+      <w:ind w:left="720"/>
+      <w:contextualSpacing/>
+    </w:pPr>
+  </w:style>
+  <w:style w:type="paragraph" w:customStyle="1" w:styleId="Dokumentumtpusa">
+    <w:name w:val="Dokumentum típusa"/>
+    <w:basedOn w:val="Norml"/>
+    <w:next w:val="Norml"/>
+    <w:link w:val="DokumentumtpusaChar"/>
+    <w:semiHidden/>
+    <w:rsid w:val="001C7FE5"/>
+    <w:pPr>
+      <w:spacing w:before="2040"/>
+      <w:jc w:val="center"/>
+    </w:pPr>
+    <w:rPr>
+      <w:b/>
+    </w:rPr>
+  </w:style>
+  <w:style w:type="paragraph" w:customStyle="1" w:styleId="Dokumentumadatok">
+    <w:name w:val="Dokumentum adatok"/>
+    <w:basedOn w:val="Norml"/>
+    <w:link w:val="DokumentumadatokChar"/>
+    <w:semiHidden/>
+    <w:rsid w:val="001C7FE5"/>
+    <w:pPr>
+      <w:spacing w:line="240" w:lineRule="auto"/>
+      <w:jc w:val="center"/>
+    </w:pPr>
+    <w:rPr>
+      <w:b/>
+      <w:sz w:val="20"/>
+      <w:szCs w:val="20"/>
+    </w:rPr>
+  </w:style>
+  <w:style w:type="character" w:customStyle="1" w:styleId="DokumentumtpusaChar">
+    <w:name w:val="Dokumentum típusa Char"/>
+    <w:basedOn w:val="Bekezdsalapbettpusa"/>
+    <w:link w:val="Dokumentumtpusa"/>
+    <w:semiHidden/>
+    <w:rsid w:val="00EC6DD3"/>
+    <w:rPr>
+      <w:b/>
+    </w:rPr>
+  </w:style>
+  <w:style w:type="character" w:customStyle="1" w:styleId="DokumentumadatokChar">
+    <w:name w:val="Dokumentum adatok Char"/>
+    <w:basedOn w:val="Bekezdsalapbettpusa"/>
+    <w:link w:val="Dokumentumadatok"/>
+    <w:semiHidden/>
+    <w:rsid w:val="00EC6DD3"/>
+    <w:rPr>
+      <w:b/>
+      <w:sz w:val="20"/>
+      <w:szCs w:val="20"/>
+    </w:rPr>
+  </w:style>
+  <w:style w:type="paragraph" w:styleId="Felsorols">
+    <w:name w:val="List Bullet"/>
+    <w:basedOn w:val="Norml"/>
+    <w:rsid w:val="00AE2714"/>
+    <w:pPr>
+      <w:numPr>
+        <w:numId w:val="2"/>
+      </w:numPr>
+      <w:contextualSpacing/>
+    </w:pPr>
+  </w:style>
+  <w:style w:type="character" w:customStyle="1" w:styleId="Cmsor3Char">
+    <w:name w:val="Címsor 3 Char"/>
+    <w:basedOn w:val="Bekezdsalapbettpusa"/>
+    <w:link w:val="Cmsor3"/>
+    <w:rsid w:val="00E6477C"/>
+    <w:rPr>
+      <w:rFonts w:cs="Arial"/>
+      <w:b/>
+      <w:bCs/>
+      <w:color w:val="000000"/>
+      <w:szCs w:val="26"/>
+    </w:rPr>
+  </w:style>
+  <w:style w:type="character" w:customStyle="1" w:styleId="Cmsor2Char">
+    <w:name w:val="Címsor 2 Char"/>
+    <w:basedOn w:val="Bekezdsalapbettpusa"/>
+    <w:link w:val="Cmsor2"/>
+    <w:rsid w:val="005A5413"/>
+    <w:rPr>
+      <w:rFonts w:cs="Arial"/>
+      <w:b/>
+      <w:bCs/>
+      <w:iCs/>
+      <w:color w:val="000000"/>
+      <w:sz w:val="24"/>
+      <w:szCs w:val="28"/>
+    </w:rPr>
+  </w:style>
+</w:styles>
+</file>
+
+<file path=word/stylesWithEffects.xml><?xml version="1.0" encoding="utf-8"?>
+<w:styles xmlns:wpc="http://schemas.microsoft.com/office/word/2010/wordprocessingCanvas" xmlns:mc="http://schemas.openxmlformats.org/markup-compatibility/2006" xmlns:o="urn:schemas-microsoft-com:office:office" xmlns:r="http://schemas.openxmlformats.org/officeDocument/2006/relationships" xmlns:m="http://schemas.openxmlformats.org/officeDocument/2006/math" xmlns:v="urn:schemas-microsoft-com:vml" xmlns:wp14="http://schemas.microsoft.com/office/word/2010/wordprocessingDrawing" xmlns:wp="http://schemas.openxmlformats.org/drawingml/2006/wordprocessingDrawing" xmlns:w10="urn:schemas-microsoft-com:office:word" xmlns:w="http://schemas.openxmlformats.org/wordprocessingml/2006/main" xmlns:w14="http://schemas.microsoft.com/office/word/2010/wordml" xmlns:wpg="http://schemas.microsoft.com/office/word/2010/wordprocessingGroup" xmlns:wpi="http://schemas.microsoft.com/office/word/2010/wordprocessingInk" xmlns:wne="http://schemas.microsoft.com/office/word/2006/wordml" xmlns:wps="http://schemas.microsoft.com/office/word/2010/wordprocessingShape" mc:Ignorable="w14 wp14">
+  <w:docDefaults>
+    <w:rPrDefault>
+      <w:rPr>
+        <w:rFonts w:ascii="Arial" w:eastAsia="Times New Roman" w:hAnsi="Arial" w:cs="Times New Roman"/>
+        <w:color w:val="333436"/>
+        <w:sz w:val="22"/>
+        <w:szCs w:val="22"/>
+        <w:lang w:val="hu-HU" w:eastAsia="hu-HU" w:bidi="ar-SA"/>
+      </w:rPr>
+    </w:rPrDefault>
+    <w:pPrDefault>
+      <w:pPr>
+        <w:spacing w:line="276" w:lineRule="auto"/>
+        <w:jc w:val="both"/>
+      </w:pPr>
+    </w:pPrDefault>
+  </w:docDefaults>
+  <w:latentStyles w:defLockedState="0" w:defUIPriority="0" w:defSemiHidden="1" w:defUnhideWhenUsed="1" w:defQFormat="0" w:count="267">
+    <w:lsdException w:name="Normal" w:semiHidden="0" w:unhideWhenUsed="0" w:qFormat="1"/>
+    <w:lsdException w:name="heading 1" w:semiHidden="0" w:unhideWhenUsed="0" w:qFormat="1"/>
+    <w:lsdException w:name="heading 2" w:semiHidden="0" w:unhideWhenUsed="0" w:qFormat="1"/>
+    <w:lsdException w:name="heading 3" w:semiHidden="0" w:unhideWhenUsed="0" w:qFormat="1"/>
+    <w:lsdException w:name="heading 4" w:semiHidden="0" w:unhideWhenUsed="0" w:qFormat="1"/>
+    <w:lsdException w:name="heading 5" w:semiHidden="0" w:unhideWhenUsed="0" w:qFormat="1"/>
+    <w:lsdException w:name="heading 6" w:semiHidden="0" w:unhideWhenUsed="0"/>
+    <w:lsdException w:name="toc 1" w:uiPriority="39"/>
+    <w:lsdException w:name="toc 2" w:uiPriority="39"/>
+    <w:lsdException w:name="toc 3" w:uiPriority="39"/>
+    <w:lsdException w:name="footer" w:uiPriority="99"/>
+    <w:lsdException w:name="caption" w:qFormat="1"/>
+    <w:lsdException w:name="List Number" w:semiHidden="0" w:unhideWhenUsed="0"/>
+    <w:lsdException w:name="List 4" w:semiHidden="0" w:unhideWhenUsed="0"/>
+    <w:lsdException w:name="List 5" w:semiHidden="0" w:unhideWhenUsed="0"/>
+    <w:lsdException w:name="Title" w:semiHidden="0" w:unhideWhenUsed="0"/>
+    <w:lsdException w:name="Subtitle" w:semiHidden="0" w:unhideWhenUsed="0"/>
+    <w:lsdException w:name="Salutation" w:semiHidden="0" w:unhideWhenUsed="0"/>
+    <w:lsdException w:name="Date" w:semiHidden="0" w:unhideWhenUsed="0"/>
+    <w:lsdException w:name="Body Text First Indent" w:semiHidden="0" w:unhideWhenUsed="0"/>
+    <w:lsdException w:name="Hyperlink" w:uiPriority="99"/>
+    <w:lsdException w:name="Strong" w:semiHidden="0" w:unhideWhenUsed="0"/>
+    <w:lsdException w:name="Emphasis" w:semiHidden="0" w:unhideWhenUsed="0"/>
+    <w:lsdException w:name="Table Grid" w:semiHidden="0" w:unhideWhenUsed="0"/>
+    <w:lsdException w:name="Placeholder Text" w:uiPriority="99" w:unhideWhenUsed="0"/>
+    <w:lsdException w:name="No Spacing" w:semiHidden="0" w:uiPriority="1" w:unhideWhenUsed="0"/>
+    <w:lsdException w:name="Light Shading" w:semiHidden="0" w:uiPriority="60" w:unhideWhenUsed="0"/>
+    <w:lsdException w:name="Light List" w:semiHidden="0" w:uiPriority="61" w:unhideWhenUsed="0"/>
+    <w:lsdException w:name="Light Grid" w:semiHidden="0" w:uiPriority="62" w:unhideWhenUsed="0"/>
+    <w:lsdException w:name="Medium Shading 1" w:semiHidden="0" w:uiPriority="63" w:unhideWhenUsed="0"/>
+    <w:lsdException w:name="Medium Shading 2" w:semiHidden="0" w:uiPriority="64" w:unhideWhenUsed="0"/>
+    <w:lsdException w:name="Medium List 1" w:semiHidden="0" w:uiPriority="65" w:unhideWhenUsed="0"/>
+    <w:lsdException w:name="Medium List 2" w:semiHidden="0" w:uiPriority="66" w:unhideWhenUsed="0"/>
+    <w:lsdException w:name="Medium Grid 1" w:semiHidden="0" w:uiPriority="67" w:unhideWhenUsed="0"/>
+    <w:lsdException w:name="Medium Grid 2" w:semiHidden="0" w:uiPriority="68" w:unhideWhenUsed="0"/>
+    <w:lsdException w:name="Medium Grid 3" w:semiHidden="0" w:uiPriority="69" w:unhideWhenUsed="0"/>
+    <w:lsdException w:name="Dark List" w:semiHidden="0" w:uiPriority="70" w:unhideWhenUsed="0"/>
+    <w:lsdException w:name="Colorful Shading" w:semiHidden="0" w:uiPriority="71" w:unhideWhenUsed="0"/>
+    <w:lsdException w:name="Colorful List" w:semiHidden="0" w:uiPriority="72" w:unhideWhenUsed="0"/>
+    <w:lsdException w:name="Colorful Grid" w:semiHidden="0" w:uiPriority="73" w:unhideWhenUsed="0"/>
+    <w:lsdException w:name="Light Shading Accent 1" w:semiHidden="0" w:uiPriority="60" w:unhideWhenUsed="0"/>
+    <w:lsdException w:name="Light List Accent 1" w:semiHidden="0" w:uiPriority="61" w:unhideWhenUsed="0"/>
+    <w:lsdException w:name="Light Grid Accent 1" w:semiHidden="0" w:uiPriority="62" w:unhideWhenUsed="0"/>
+    <w:lsdException w:name="Medium Shading 1 Accent 1" w:semiHidden="0" w:uiPriority="63" w:unhideWhenUsed="0"/>
+    <w:lsdException w:name="Medium Shading 2 Accent 1" w:semiHidden="0" w:uiPriority="64" w:unhideWhenUsed="0"/>
+    <w:lsdException w:name="Medium List 1 Accent 1" w:semiHidden="0" w:uiPriority="65" w:unhideWhenUsed="0"/>
+    <w:lsdException w:name="Revision" w:uiPriority="99" w:unhideWhenUsed="0"/>
+    <w:lsdException w:name="List Paragraph" w:semiHidden="0" w:uiPriority="34" w:unhideWhenUsed="0" w:qFormat="1"/>
+    <w:lsdException w:name="Quote" w:semiHidden="0" w:uiPriority="29" w:unhideWhenUsed="0"/>
+    <w:lsdException w:name="Intense Quote" w:semiHidden="0" w:uiPriority="30" w:unhideWhenUsed="0"/>
+    <w:lsdException w:name="Medium List 2 Accent 1" w:semiHidden="0" w:uiPriority="66" w:unhideWhenUsed="0"/>
+    <w:lsdException w:name="Medium Grid 1 Accent 1" w:semiHidden="0" w:uiPriority="67" w:unhideWhenUsed="0"/>
+    <w:lsdException w:name="Medium Grid 2 Accent 1" w:semiHidden="0" w:uiPriority="68" w:unhideWhenUsed="0"/>
+    <w:lsdException w:name="Medium Grid 3 Accent 1" w:semiHidden="0" w:uiPriority="69" w:unhideWhenUsed="0"/>
+    <w:lsdException w:name="Dark List Accent 1" w:semiHidden="0" w:uiPriority="70" w:unhideWhenUsed="0"/>
+    <w:lsdException w:name="Colorful Shading Accent 1" w:semiHidden="0" w:uiPriority="71" w:unhideWhenUsed="0"/>
+    <w:lsdException w:name="Colorful List Accent 1" w:semiHidden="0" w:uiPriority="72" w:unhideWhenUsed="0"/>
+    <w:lsdException w:name="Colorful Grid Accent 1" w:semiHidden="0" w:uiPriority="73" w:unhideWhenUsed="0"/>
+    <w:lsdException w:name="Light Shading Accent 2" w:semiHidden="0" w:uiPriority="60" w:unhideWhenUsed="0"/>
+    <w:lsdException w:name="Light List Accent 2" w:semiHidden="0" w:uiPriority="61" w:unhideWhenUsed="0"/>
+    <w:lsdException w:name="Light Grid Accent 2" w:semiHidden="0" w:uiPriority="62" w:unhideWhenUsed="0"/>
+    <w:lsdException w:name="Medium Shading 1 Accent 2" w:semiHidden="0" w:uiPriority="63" w:unhideWhenUsed="0"/>
+    <w:lsdException w:name="Medium Shading 2 Accent 2" w:semiHidden="0" w:uiPriority="64" w:unhideWhenUsed="0"/>
+    <w:lsdException w:name="Medium List 1 Accent 2" w:semiHidden="0" w:uiPriority="65" w:unhideWhenUsed="0"/>
+    <w:lsdException w:name="Medium List 2 Accent 2" w:semiHidden="0" w:uiPriority="66" w:unhideWhenUsed="0"/>
+    <w:lsdException w:name="Medium Grid 1 Accent 2" w:semiHidden="0" w:uiPriority="67" w:unhideWhenUsed="0"/>
+    <w:lsdException w:name="Medium Grid 2 Accent 2" w:semiHidden="0" w:uiPriority="68" w:unhideWhenUsed="0"/>
+    <w:lsdException w:name="Medium Grid 3 Accent 2" w:semiHidden="0" w:uiPriority="69" w:unhideWhenUsed="0"/>
+    <w:lsdException w:name="Dark List Accent 2" w:semiHidden="0" w:uiPriority="70" w:unhideWhenUsed="0"/>
+    <w:lsdException w:name="Colorful Shading Accent 2" w:semiHidden="0" w:uiPriority="71" w:unhideWhenUsed="0"/>
+    <w:lsdException w:name="Colorful List Accent 2" w:semiHidden="0" w:uiPriority="72" w:unhideWhenUsed="0"/>
+    <w:lsdException w:name="Colorful Grid Accent 2" w:semiHidden="0" w:uiPriority="73" w:unhideWhenUsed="0"/>
+    <w:lsdException w:name="Light Shading Accent 3" w:semiHidden="0" w:uiPriority="60" w:unhideWhenUsed="0"/>
+    <w:lsdException w:name="Light List Accent 3" w:semiHidden="0" w:uiPriority="61" w:unhideWhenUsed="0"/>
+    <w:lsdException w:name="Light Grid Accent 3" w:semiHidden="0" w:uiPriority="62" w:unhideWhenUsed="0"/>
+    <w:lsdException w:name="Medium Shading 1 Accent 3" w:semiHidden="0" w:uiPriority="63" w:unhideWhenUsed="0"/>
+    <w:lsdException w:name="Medium Shading 2 Accent 3" w:semiHidden="0" w:uiPriority="64" w:unhideWhenUsed="0"/>
+    <w:lsdException w:name="Medium List 1 Accent 3" w:semiHidden="0" w:uiPriority="65" w:unhideWhenUsed="0"/>
+    <w:lsdException w:name="Medium List 2 Accent 3" w:semiHidden="0" w:uiPriority="66" w:unhideWhenUsed="0"/>
+    <w:lsdException w:name="Medium Grid 1 Accent 3" w:semiHidden="0" w:uiPriority="67" w:unhideWhenUsed="0"/>
+    <w:lsdException w:name="Medium Grid 2 Accent 3" w:semiHidden="0" w:uiPriority="68" w:unhideWhenUsed="0"/>
+    <w:lsdException w:name="Medium Grid 3 Accent 3" w:semiHidden="0" w:uiPriority="69" w:unhideWhenUsed="0"/>
+    <w:lsdException w:name="Dark List Accent 3" w:semiHidden="0" w:uiPriority="70" w:unhideWhenUsed="0"/>
+    <w:lsdException w:name="Colorful Shading Accent 3" w:semiHidden="0" w:uiPriority="71" w:unhideWhenUsed="0"/>
+    <w:lsdException w:name="Colorful List Accent 3" w:semiHidden="0" w:uiPriority="72" w:unhideWhenUsed="0"/>
+    <w:lsdException w:name="Colorful Grid Accent 3" w:semiHidden="0" w:uiPriority="73" w:unhideWhenUsed="0"/>
+    <w:lsdException w:name="Light Shading Accent 4" w:semiHidden="0" w:uiPriority="60" w:unhideWhenUsed="0"/>
+    <w:lsdException w:name="Light List Accent 4" w:semiHidden="0" w:uiPriority="61" w:unhideWhenUsed="0"/>
+    <w:lsdException w:name="Light Grid Accent 4" w:semiHidden="0" w:uiPriority="62" w:unhideWhenUsed="0"/>
+    <w:lsdException w:name="Medium Shading 1 Accent 4" w:semiHidden="0" w:uiPriority="63" w:unhideWhenUsed="0"/>
+    <w:lsdException w:name="Medium Shading 2 Accent 4" w:semiHidden="0" w:uiPriority="64" w:unhideWhenUsed="0"/>
+    <w:lsdException w:name="Medium List 1 Accent 4" w:semiHidden="0" w:uiPriority="65" w:unhideWhenUsed="0"/>
+    <w:lsdException w:name="Medium List 2 Accent 4" w:semiHidden="0" w:uiPriority="66" w:unhideWhenUsed="0"/>
+    <w:lsdException w:name="Medium Grid 1 Accent 4" w:semiHidden="0" w:uiPriority="67" w:unhideWhenUsed="0"/>
+    <w:lsdException w:name="Medium Grid 2 Accent 4" w:semiHidden="0" w:uiPriority="68" w:unhideWhenUsed="0"/>
+    <w:lsdException w:name="Medium Grid 3 Accent 4" w:semiHidden="0" w:uiPriority="69" w:unhideWhenUsed="0"/>
+    <w:lsdException w:name="Dark List Accent 4" w:semiHidden="0" w:uiPriority="70" w:unhideWhenUsed="0"/>
+    <w:lsdException w:name="Colorful Shading Accent 4" w:semiHidden="0" w:uiPriority="71" w:unhideWhenUsed="0"/>
+    <w:lsdException w:name="Colorful List Accent 4" w:semiHidden="0" w:uiPriority="72" w:unhideWhenUsed="0"/>
+    <w:lsdException w:name="Colorful Grid Accent 4" w:semiHidden="0" w:uiPriority="73" w:unhideWhenUsed="0"/>
+    <w:lsdException w:name="Light Shading Accent 5" w:semiHidden="0" w:uiPriority="60" w:unhideWhenUsed="0"/>
+    <w:lsdException w:name="Light List Accent 5" w:semiHidden="0" w:uiPriority="61" w:unhideWhenUsed="0"/>
+    <w:lsdException w:name="Light Grid Accent 5" w:semiHidden="0" w:uiPriority="62" w:unhideWhenUsed="0"/>
+    <w:lsdException w:name="Medium Shading 1 Accent 5" w:semiHidden="0" w:uiPriority="63" w:unhideWhenUsed="0"/>
+    <w:lsdException w:name="Medium Shading 2 Accent 5" w:semiHidden="0" w:uiPriority="64" w:unhideWhenUsed="0"/>
+    <w:lsdException w:name="Medium List 1 Accent 5" w:semiHidden="0" w:uiPriority="65" w:unhideWhenUsed="0"/>
+    <w:lsdException w:name="Medium List 2 Accent 5" w:semiHidden="0" w:uiPriority="66" w:unhideWhenUsed="0"/>
+    <w:lsdException w:name="Medium Grid 1 Accent 5" w:semiHidden="0" w:uiPriority="67" w:unhideWhenUsed="0"/>
+    <w:lsdException w:name="Medium Grid 2 Accent 5" w:semiHidden="0" w:uiPriority="68" w:unhideWhenUsed="0"/>
+    <w:lsdException w:name="Medium Grid 3 Accent 5" w:semiHidden="0" w:uiPriority="69" w:unhideWhenUsed="0"/>
+    <w:lsdException w:name="Dark List Accent 5" w:semiHidden="0" w:uiPriority="70" w:unhideWhenUsed="0"/>
+    <w:lsdException w:name="Colorful Shading Accent 5" w:semiHidden="0" w:uiPriority="71" w:unhideWhenUsed="0"/>
+    <w:lsdException w:name="Colorful List Accent 5" w:semiHidden="0" w:uiPriority="72" w:unhideWhenUsed="0"/>
+    <w:lsdException w:name="Colorful Grid Accent 5" w:semiHidden="0" w:uiPriority="73" w:unhideWhenUsed="0"/>
+    <w:lsdException w:name="Light Shading Accent 6" w:semiHidden="0" w:uiPriority="60" w:unhideWhenUsed="0"/>
+    <w:lsdException w:name="Light List Accent 6" w:semiHidden="0" w:uiPriority="61" w:unhideWhenUsed="0"/>
+    <w:lsdException w:name="Light Grid Accent 6" w:semiHidden="0" w:uiPriority="62" w:unhideWhenUsed="0"/>
+    <w:lsdException w:name="Medium Shading 1 Accent 6" w:semiHidden="0" w:uiPriority="63" w:unhideWhenUsed="0"/>
+    <w:lsdException w:name="Medium Shading 2 Accent 6" w:semiHidden="0" w:uiPriority="64" w:unhideWhenUsed="0"/>
+    <w:lsdException w:name="Medium List 1 Accent 6" w:semiHidden="0" w:uiPriority="65" w:unhideWhenUsed="0"/>
+    <w:lsdException w:name="Medium List 2 Accent 6" w:semiHidden="0" w:uiPriority="66" w:unhideWhenUsed="0"/>
+    <w:lsdException w:name="Medium Grid 1 Accent 6" w:semiHidden="0" w:uiPriority="67" w:unhideWhenUsed="0"/>
+    <w:lsdException w:name="Medium Grid 2 Accent 6" w:semiHidden="0" w:uiPriority="68" w:unhideWhenUsed="0"/>
+    <w:lsdException w:name="Medium Grid 3 Accent 6" w:semiHidden="0" w:uiPriority="69" w:unhideWhenUsed="0"/>
+    <w:lsdException w:name="Dark List Accent 6" w:semiHidden="0" w:uiPriority="70" w:unhideWhenUsed="0"/>
+    <w:lsdException w:name="Colorful Shading Accent 6" w:semiHidden="0" w:uiPriority="71" w:unhideWhenUsed="0"/>
+    <w:lsdException w:name="Colorful List Accent 6" w:semiHidden="0" w:uiPriority="72" w:unhideWhenUsed="0"/>
+    <w:lsdException w:name="Colorful Grid Accent 6" w:semiHidden="0" w:uiPriority="73" w:unhideWhenUsed="0"/>
+    <w:lsdException w:name="Subtle Emphasis" w:semiHidden="0" w:uiPriority="19" w:unhideWhenUsed="0"/>
+    <w:lsdException w:name="Intense Emphasis" w:semiHidden="0" w:uiPriority="21" w:unhideWhenUsed="0"/>
+    <w:lsdException w:name="Subtle Reference" w:semiHidden="0" w:uiPriority="31" w:unhideWhenUsed="0"/>
+    <w:lsdException w:name="Intense Reference" w:semiHidden="0" w:uiPriority="32" w:unhideWhenUsed="0"/>
+    <w:lsdException w:name="Book Title" w:semiHidden="0" w:uiPriority="33" w:unhideWhenUsed="0"/>
+    <w:lsdException w:name="Bibliography" w:uiPriority="37"/>
+    <w:lsdException w:name="TOC Heading" w:uiPriority="39" w:qFormat="1"/>
   </w:latentStyles>
   <w:style w:type="paragraph" w:default="1" w:styleId="Norml">
     <w:name w:val="Normal"/>
@@ -11571,7 +10426,7 @@
 </file>
 
 <file path=word/glossary/document.xml><?xml version="1.0" encoding="utf-8"?>
-<w:glossaryDocument xmlns:wpc="http://schemas.microsoft.com/office/word/2010/wordprocessingCanvas" xmlns:mc="http://schemas.openxmlformats.org/markup-compatibility/2006" xmlns:o="urn:schemas-microsoft-com:office:office" xmlns:r="http://schemas.openxmlformats.org/officeDocument/2006/relationships" xmlns:m="http://schemas.openxmlformats.org/officeDocument/2006/math" xmlns:v="urn:schemas-microsoft-com:vml" xmlns:wp14="http://schemas.microsoft.com/office/word/2010/wordprocessingDrawing" xmlns:wp="http://schemas.openxmlformats.org/drawingml/2006/wordprocessingDrawing" xmlns:w10="urn:schemas-microsoft-com:office:word" xmlns:w="http://schemas.openxmlformats.org/wordprocessingml/2006/main" xmlns:w14="http://schemas.microsoft.com/office/word/2010/wordml" xmlns:w15="http://schemas.microsoft.com/office/word/2012/wordml" xmlns:wpg="http://schemas.microsoft.com/office/word/2010/wordprocessingGroup" xmlns:wpi="http://schemas.microsoft.com/office/word/2010/wordprocessingInk" xmlns:wne="http://schemas.microsoft.com/office/word/2006/wordml" xmlns:wps="http://schemas.microsoft.com/office/word/2010/wordprocessingShape" mc:Ignorable="w14 w15 wp14">
+<w:glossaryDocument xmlns:wpc="http://schemas.microsoft.com/office/word/2010/wordprocessingCanvas" xmlns:mc="http://schemas.openxmlformats.org/markup-compatibility/2006" xmlns:o="urn:schemas-microsoft-com:office:office" xmlns:r="http://schemas.openxmlformats.org/officeDocument/2006/relationships" xmlns:m="http://schemas.openxmlformats.org/officeDocument/2006/math" xmlns:v="urn:schemas-microsoft-com:vml" xmlns:wp14="http://schemas.microsoft.com/office/word/2010/wordprocessingDrawing" xmlns:wp="http://schemas.openxmlformats.org/drawingml/2006/wordprocessingDrawing" xmlns:w10="urn:schemas-microsoft-com:office:word" xmlns:w="http://schemas.openxmlformats.org/wordprocessingml/2006/main" xmlns:w14="http://schemas.microsoft.com/office/word/2010/wordml" xmlns:wpg="http://schemas.microsoft.com/office/word/2010/wordprocessingGroup" xmlns:wpi="http://schemas.microsoft.com/office/word/2010/wordprocessingInk" xmlns:wne="http://schemas.microsoft.com/office/word/2006/wordml" xmlns:wps="http://schemas.microsoft.com/office/word/2010/wordprocessingShape" mc:Ignorable="w14 wp14">
   <w:docParts>
     <w:docPart>
       <w:docPartPr>
@@ -11752,7 +10607,7 @@
 </file>
 
 <file path=word/glossary/fontTable.xml><?xml version="1.0" encoding="utf-8"?>
-<w:fonts xmlns:mc="http://schemas.openxmlformats.org/markup-compatibility/2006" xmlns:r="http://schemas.openxmlformats.org/officeDocument/2006/relationships" xmlns:w="http://schemas.openxmlformats.org/wordprocessingml/2006/main" xmlns:w14="http://schemas.microsoft.com/office/word/2010/wordml" xmlns:w15="http://schemas.microsoft.com/office/word/2012/wordml" mc:Ignorable="w14 w15">
+<w:fonts xmlns:mc="http://schemas.openxmlformats.org/markup-compatibility/2006" xmlns:r="http://schemas.openxmlformats.org/officeDocument/2006/relationships" xmlns:w="http://schemas.openxmlformats.org/wordprocessingml/2006/main" xmlns:w14="http://schemas.microsoft.com/office/word/2010/wordml" mc:Ignorable="w14">
   <w:font w:name="Symbol">
     <w:panose1 w:val="05050102010706020507"/>
     <w:charset w:val="02"/>
@@ -11765,7 +10620,7 @@
     <w:charset w:val="EE"/>
     <w:family w:val="roman"/>
     <w:pitch w:val="variable"/>
-    <w:sig w:usb0="E0002EFF" w:usb1="C0007843" w:usb2="00000009" w:usb3="00000000" w:csb0="000001FF" w:csb1="00000000"/>
+    <w:sig w:usb0="E0002AFF" w:usb1="C0007841" w:usb2="00000009" w:usb3="00000000" w:csb0="000001FF" w:csb1="00000000"/>
   </w:font>
   <w:font w:name="Wingdings">
     <w:panose1 w:val="05000000000000000000"/>
@@ -11800,7 +10655,7 @@
     <w:charset w:val="EE"/>
     <w:family w:val="swiss"/>
     <w:pitch w:val="variable"/>
-    <w:sig w:usb0="E00002FF" w:usb1="4000ACFF" w:usb2="00000001" w:usb3="00000000" w:csb0="0000019F" w:csb1="00000000"/>
+    <w:sig w:usb0="E10002FF" w:usb1="4000ACFF" w:usb2="00000009" w:usb3="00000000" w:csb0="0000019F" w:csb1="00000000"/>
   </w:font>
   <w:font w:name="Cambria">
     <w:panose1 w:val="02040503050406030204"/>
@@ -11809,18 +10664,11 @@
     <w:pitch w:val="variable"/>
     <w:sig w:usb0="E00002FF" w:usb1="400004FF" w:usb2="00000000" w:usb3="00000000" w:csb0="0000019F" w:csb1="00000000"/>
   </w:font>
-  <w:font w:name="Calibri Light">
-    <w:panose1 w:val="020F0302020204030204"/>
-    <w:charset w:val="EE"/>
-    <w:family w:val="swiss"/>
-    <w:pitch w:val="variable"/>
-    <w:sig w:usb0="A00002EF" w:usb1="4000207B" w:usb2="00000000" w:usb3="00000000" w:csb0="0000019F" w:csb1="00000000"/>
-  </w:font>
 </w:fonts>
 </file>
 
 <file path=word/glossary/settings.xml><?xml version="1.0" encoding="utf-8"?>
-<w:settings xmlns:mc="http://schemas.openxmlformats.org/markup-compatibility/2006" xmlns:o="urn:schemas-microsoft-com:office:office" xmlns:r="http://schemas.openxmlformats.org/officeDocument/2006/relationships" xmlns:m="http://schemas.openxmlformats.org/officeDocument/2006/math" xmlns:v="urn:schemas-microsoft-com:vml" xmlns:w10="urn:schemas-microsoft-com:office:word" xmlns:w="http://schemas.openxmlformats.org/wordprocessingml/2006/main" xmlns:w14="http://schemas.microsoft.com/office/word/2010/wordml" xmlns:w15="http://schemas.microsoft.com/office/word/2012/wordml" xmlns:sl="http://schemas.openxmlformats.org/schemaLibrary/2006/main" mc:Ignorable="w14 w15">
+<w:settings xmlns:mc="http://schemas.openxmlformats.org/markup-compatibility/2006" xmlns:o="urn:schemas-microsoft-com:office:office" xmlns:r="http://schemas.openxmlformats.org/officeDocument/2006/relationships" xmlns:m="http://schemas.openxmlformats.org/officeDocument/2006/math" xmlns:v="urn:schemas-microsoft-com:vml" xmlns:w10="urn:schemas-microsoft-com:office:word" xmlns:w="http://schemas.openxmlformats.org/wordprocessingml/2006/main" xmlns:w14="http://schemas.microsoft.com/office/word/2010/wordml" xmlns:sl="http://schemas.openxmlformats.org/schemaLibrary/2006/main" mc:Ignorable="w14">
   <w:view w:val="normal"/>
   <w:revisionView w:inkAnnotations="0"/>
   <w:defaultTabStop w:val="708"/>
@@ -11835,6 +10683,7 @@
     <w:rsid w:val="001C2CC7"/>
     <w:rsid w:val="00202936"/>
     <w:rsid w:val="002932A6"/>
+    <w:rsid w:val="003A4785"/>
     <w:rsid w:val="005E4BEF"/>
     <w:rsid w:val="00630A6A"/>
     <w:rsid w:val="00862888"/>
@@ -11864,7 +10713,7 @@
 </file>
 
 <file path=word/glossary/styles.xml><?xml version="1.0" encoding="utf-8"?>
-<w:styles xmlns:mc="http://schemas.openxmlformats.org/markup-compatibility/2006" xmlns:r="http://schemas.openxmlformats.org/officeDocument/2006/relationships" xmlns:w="http://schemas.openxmlformats.org/wordprocessingml/2006/main" xmlns:w14="http://schemas.microsoft.com/office/word/2010/wordml" xmlns:w15="http://schemas.microsoft.com/office/word/2012/wordml" mc:Ignorable="w14 w15">
+<w:styles xmlns:mc="http://schemas.openxmlformats.org/markup-compatibility/2006" xmlns:r="http://schemas.openxmlformats.org/officeDocument/2006/relationships" xmlns:w="http://schemas.openxmlformats.org/wordprocessingml/2006/main" xmlns:w14="http://schemas.microsoft.com/office/word/2010/wordml" mc:Ignorable="w14">
   <w:docDefaults>
     <w:rPrDefault>
       <w:rPr>
@@ -11880,378 +10729,144 @@
       </w:pPr>
     </w:pPrDefault>
   </w:docDefaults>
-  <w:latentStyles w:defLockedState="0" w:defUIPriority="99" w:defSemiHidden="0" w:defUnhideWhenUsed="0" w:defQFormat="0" w:count="371">
-    <w:lsdException w:name="Normal" w:uiPriority="0" w:qFormat="1"/>
-    <w:lsdException w:name="heading 1" w:uiPriority="9" w:qFormat="1"/>
-    <w:lsdException w:name="heading 2" w:semiHidden="1" w:uiPriority="9" w:unhideWhenUsed="1" w:qFormat="1"/>
-    <w:lsdException w:name="heading 3" w:semiHidden="1" w:uiPriority="9" w:unhideWhenUsed="1" w:qFormat="1"/>
-    <w:lsdException w:name="heading 4" w:semiHidden="1" w:uiPriority="9" w:unhideWhenUsed="1" w:qFormat="1"/>
-    <w:lsdException w:name="heading 5" w:semiHidden="1" w:uiPriority="9" w:unhideWhenUsed="1" w:qFormat="1"/>
-    <w:lsdException w:name="heading 6" w:semiHidden="1" w:uiPriority="9" w:unhideWhenUsed="1" w:qFormat="1"/>
-    <w:lsdException w:name="heading 7" w:semiHidden="1" w:uiPriority="9" w:unhideWhenUsed="1" w:qFormat="1"/>
-    <w:lsdException w:name="heading 8" w:semiHidden="1" w:uiPriority="9" w:unhideWhenUsed="1" w:qFormat="1"/>
-    <w:lsdException w:name="heading 9" w:semiHidden="1" w:uiPriority="9" w:unhideWhenUsed="1" w:qFormat="1"/>
-    <w:lsdException w:name="index 1" w:semiHidden="1" w:unhideWhenUsed="1"/>
-    <w:lsdException w:name="index 2" w:semiHidden="1" w:unhideWhenUsed="1"/>
-    <w:lsdException w:name="index 3" w:semiHidden="1" w:unhideWhenUsed="1"/>
-    <w:lsdException w:name="index 4" w:semiHidden="1" w:unhideWhenUsed="1"/>
-    <w:lsdException w:name="index 5" w:semiHidden="1" w:unhideWhenUsed="1"/>
-    <w:lsdException w:name="index 6" w:semiHidden="1" w:unhideWhenUsed="1"/>
-    <w:lsdException w:name="index 7" w:semiHidden="1" w:unhideWhenUsed="1"/>
-    <w:lsdException w:name="index 8" w:semiHidden="1" w:unhideWhenUsed="1"/>
-    <w:lsdException w:name="index 9" w:semiHidden="1" w:unhideWhenUsed="1"/>
-    <w:lsdException w:name="toc 1" w:semiHidden="1" w:uiPriority="39" w:unhideWhenUsed="1"/>
-    <w:lsdException w:name="toc 2" w:semiHidden="1" w:uiPriority="39" w:unhideWhenUsed="1"/>
-    <w:lsdException w:name="toc 3" w:semiHidden="1" w:uiPriority="39" w:unhideWhenUsed="1"/>
-    <w:lsdException w:name="toc 4" w:semiHidden="1" w:uiPriority="39" w:unhideWhenUsed="1"/>
-    <w:lsdException w:name="toc 5" w:semiHidden="1" w:uiPriority="39" w:unhideWhenUsed="1"/>
-    <w:lsdException w:name="toc 6" w:semiHidden="1" w:uiPriority="39" w:unhideWhenUsed="1"/>
-    <w:lsdException w:name="toc 7" w:semiHidden="1" w:uiPriority="39" w:unhideWhenUsed="1"/>
-    <w:lsdException w:name="toc 8" w:semiHidden="1" w:uiPriority="39" w:unhideWhenUsed="1"/>
-    <w:lsdException w:name="toc 9" w:semiHidden="1" w:uiPriority="39" w:unhideWhenUsed="1"/>
-    <w:lsdException w:name="Normal Indent" w:semiHidden="1" w:unhideWhenUsed="1"/>
-    <w:lsdException w:name="footnote text" w:semiHidden="1" w:unhideWhenUsed="1"/>
-    <w:lsdException w:name="annotation text" w:semiHidden="1" w:unhideWhenUsed="1"/>
-    <w:lsdException w:name="header" w:semiHidden="1" w:unhideWhenUsed="1"/>
-    <w:lsdException w:name="footer" w:semiHidden="1" w:unhideWhenUsed="1"/>
-    <w:lsdException w:name="index heading" w:semiHidden="1" w:unhideWhenUsed="1"/>
-    <w:lsdException w:name="caption" w:semiHidden="1" w:uiPriority="35" w:unhideWhenUsed="1" w:qFormat="1"/>
-    <w:lsdException w:name="table of figures" w:semiHidden="1" w:unhideWhenUsed="1"/>
-    <w:lsdException w:name="envelope address" w:semiHidden="1" w:unhideWhenUsed="1"/>
-    <w:lsdException w:name="envelope return" w:semiHidden="1" w:unhideWhenUsed="1"/>
-    <w:lsdException w:name="footnote reference" w:semiHidden="1" w:unhideWhenUsed="1"/>
-    <w:lsdException w:name="annotation reference" w:semiHidden="1" w:unhideWhenUsed="1"/>
-    <w:lsdException w:name="line number" w:semiHidden="1" w:unhideWhenUsed="1"/>
-    <w:lsdException w:name="page number" w:semiHidden="1" w:unhideWhenUsed="1"/>
-    <w:lsdException w:name="endnote reference" w:semiHidden="1" w:unhideWhenUsed="1"/>
-    <w:lsdException w:name="endnote text" w:semiHidden="1" w:unhideWhenUsed="1"/>
-    <w:lsdException w:name="table of authorities" w:semiHidden="1" w:unhideWhenUsed="1"/>
-    <w:lsdException w:name="macro" w:semiHidden="1" w:unhideWhenUsed="1"/>
-    <w:lsdException w:name="toa heading" w:semiHidden="1" w:unhideWhenUsed="1"/>
-    <w:lsdException w:name="List" w:semiHidden="1" w:unhideWhenUsed="1"/>
-    <w:lsdException w:name="List Bullet" w:semiHidden="1" w:unhideWhenUsed="1"/>
-    <w:lsdException w:name="List Number" w:semiHidden="1" w:unhideWhenUsed="1"/>
-    <w:lsdException w:name="List 2" w:semiHidden="1" w:unhideWhenUsed="1"/>
-    <w:lsdException w:name="List 3" w:semiHidden="1" w:unhideWhenUsed="1"/>
-    <w:lsdException w:name="List 4" w:semiHidden="1" w:unhideWhenUsed="1"/>
-    <w:lsdException w:name="List 5" w:semiHidden="1" w:unhideWhenUsed="1"/>
-    <w:lsdException w:name="List Bullet 2" w:semiHidden="1" w:unhideWhenUsed="1"/>
-    <w:lsdException w:name="List Bullet 3" w:semiHidden="1" w:unhideWhenUsed="1"/>
-    <w:lsdException w:name="List Bullet 4" w:semiHidden="1" w:unhideWhenUsed="1"/>
-    <w:lsdException w:name="List Bullet 5" w:semiHidden="1" w:unhideWhenUsed="1"/>
-    <w:lsdException w:name="List Number 2" w:semiHidden="1" w:unhideWhenUsed="1"/>
-    <w:lsdException w:name="List Number 3" w:semiHidden="1" w:unhideWhenUsed="1"/>
-    <w:lsdException w:name="List Number 4" w:semiHidden="1" w:unhideWhenUsed="1"/>
-    <w:lsdException w:name="List Number 5" w:semiHidden="1" w:unhideWhenUsed="1"/>
-    <w:lsdException w:name="Title" w:uiPriority="10" w:qFormat="1"/>
-    <w:lsdException w:name="Closing" w:semiHidden="1" w:unhideWhenUsed="1"/>
-    <w:lsdException w:name="Signature" w:semiHidden="1" w:unhideWhenUsed="1"/>
-    <w:lsdException w:name="Default Paragraph Font" w:semiHidden="1" w:uiPriority="1" w:unhideWhenUsed="1"/>
-    <w:lsdException w:name="Body Text" w:semiHidden="1" w:unhideWhenUsed="1"/>
-    <w:lsdException w:name="Body Text Indent" w:semiHidden="1" w:unhideWhenUsed="1"/>
-    <w:lsdException w:name="List Continue" w:semiHidden="1" w:unhideWhenUsed="1"/>
-    <w:lsdException w:name="List Continue 2" w:semiHidden="1" w:unhideWhenUsed="1"/>
-    <w:lsdException w:name="List Continue 3" w:semiHidden="1" w:unhideWhenUsed="1"/>
-    <w:lsdException w:name="List Continue 4" w:semiHidden="1" w:unhideWhenUsed="1"/>
-    <w:lsdException w:name="List Continue 5" w:semiHidden="1" w:unhideWhenUsed="1"/>
-    <w:lsdException w:name="Message Header" w:semiHidden="1" w:unhideWhenUsed="1"/>
-    <w:lsdException w:name="Subtitle" w:uiPriority="11" w:qFormat="1"/>
-    <w:lsdException w:name="Salutation" w:semiHidden="1" w:unhideWhenUsed="1"/>
-    <w:lsdException w:name="Date" w:semiHidden="1" w:unhideWhenUsed="1"/>
-    <w:lsdException w:name="Body Text First Indent" w:semiHidden="1" w:unhideWhenUsed="1"/>
-    <w:lsdException w:name="Body Text First Indent 2" w:semiHidden="1" w:unhideWhenUsed="1"/>
-    <w:lsdException w:name="Note Heading" w:semiHidden="1" w:unhideWhenUsed="1"/>
-    <w:lsdException w:name="Body Text 2" w:semiHidden="1" w:unhideWhenUsed="1"/>
-    <w:lsdException w:name="Body Text 3" w:semiHidden="1" w:unhideWhenUsed="1"/>
-    <w:lsdException w:name="Body Text Indent 2" w:semiHidden="1" w:unhideWhenUsed="1"/>
-    <w:lsdException w:name="Body Text Indent 3" w:semiHidden="1" w:unhideWhenUsed="1"/>
-    <w:lsdException w:name="Block Text" w:semiHidden="1" w:unhideWhenUsed="1"/>
-    <w:lsdException w:name="Hyperlink" w:semiHidden="1" w:unhideWhenUsed="1"/>
-    <w:lsdException w:name="FollowedHyperlink" w:semiHidden="1" w:unhideWhenUsed="1"/>
-    <w:lsdException w:name="Strong" w:uiPriority="22" w:qFormat="1"/>
-    <w:lsdException w:name="Emphasis" w:uiPriority="20" w:qFormat="1"/>
-    <w:lsdException w:name="Document Map" w:semiHidden="1" w:unhideWhenUsed="1"/>
-    <w:lsdException w:name="Plain Text" w:semiHidden="1" w:unhideWhenUsed="1"/>
-    <w:lsdException w:name="E-mail Signature" w:semiHidden="1" w:unhideWhenUsed="1"/>
-    <w:lsdException w:name="HTML Top of Form" w:semiHidden="1" w:unhideWhenUsed="1"/>
-    <w:lsdException w:name="HTML Bottom of Form" w:semiHidden="1" w:unhideWhenUsed="1"/>
-    <w:lsdException w:name="Normal (Web)" w:semiHidden="1" w:unhideWhenUsed="1"/>
-    <w:lsdException w:name="HTML Acronym" w:semiHidden="1" w:unhideWhenUsed="1"/>
-    <w:lsdException w:name="HTML Address" w:semiHidden="1" w:unhideWhenUsed="1"/>
-    <w:lsdException w:name="HTML Cite" w:semiHidden="1" w:unhideWhenUsed="1"/>
-    <w:lsdException w:name="HTML Code" w:semiHidden="1" w:unhideWhenUsed="1"/>
-    <w:lsdException w:name="HTML Definition" w:semiHidden="1" w:unhideWhenUsed="1"/>
-    <w:lsdException w:name="HTML Keyboard" w:semiHidden="1" w:unhideWhenUsed="1"/>
-    <w:lsdException w:name="HTML Preformatted" w:semiHidden="1" w:unhideWhenUsed="1"/>
-    <w:lsdException w:name="HTML Sample" w:semiHidden="1" w:unhideWhenUsed="1"/>
-    <w:lsdException w:name="HTML Typewriter" w:semiHidden="1" w:unhideWhenUsed="1"/>
-    <w:lsdException w:name="HTML Variable" w:semiHidden="1" w:unhideWhenUsed="1"/>
-    <w:lsdException w:name="Normal Table" w:semiHidden="1" w:unhideWhenUsed="1"/>
-    <w:lsdException w:name="annotation subject" w:semiHidden="1" w:unhideWhenUsed="1"/>
-    <w:lsdException w:name="No List" w:semiHidden="1" w:unhideWhenUsed="1"/>
-    <w:lsdException w:name="Outline List 1" w:semiHidden="1" w:unhideWhenUsed="1"/>
-    <w:lsdException w:name="Outline List 2" w:semiHidden="1" w:unhideWhenUsed="1"/>
-    <w:lsdException w:name="Outline List 3" w:semiHidden="1" w:unhideWhenUsed="1"/>
-    <w:lsdException w:name="Table Simple 1" w:semiHidden="1" w:unhideWhenUsed="1"/>
-    <w:lsdException w:name="Table Simple 2" w:semiHidden="1" w:unhideWhenUsed="1"/>
-    <w:lsdException w:name="Table Simple 3" w:semiHidden="1" w:unhideWhenUsed="1"/>
-    <w:lsdException w:name="Table Classic 1" w:semiHidden="1" w:unhideWhenUsed="1"/>
-    <w:lsdException w:name="Table Classic 2" w:semiHidden="1" w:unhideWhenUsed="1"/>
-    <w:lsdException w:name="Table Classic 3" w:semiHidden="1" w:unhideWhenUsed="1"/>
-    <w:lsdException w:name="Table Classic 4" w:semiHidden="1" w:unhideWhenUsed="1"/>
-    <w:lsdException w:name="Table Colorful 1" w:semiHidden="1" w:unhideWhenUsed="1"/>
-    <w:lsdException w:name="Table Colorful 2" w:semiHidden="1" w:unhideWhenUsed="1"/>
-    <w:lsdException w:name="Table Colorful 3" w:semiHidden="1" w:unhideWhenUsed="1"/>
-    <w:lsdException w:name="Table Columns 1" w:semiHidden="1" w:unhideWhenUsed="1"/>
-    <w:lsdException w:name="Table Columns 2" w:semiHidden="1" w:unhideWhenUsed="1"/>
-    <w:lsdException w:name="Table Columns 3" w:semiHidden="1" w:unhideWhenUsed="1"/>
-    <w:lsdException w:name="Table Columns 4" w:semiHidden="1" w:unhideWhenUsed="1"/>
-    <w:lsdException w:name="Table Columns 5" w:semiHidden="1" w:unhideWhenUsed="1"/>
-    <w:lsdException w:name="Table Grid 1" w:semiHidden="1" w:unhideWhenUsed="1"/>
-    <w:lsdException w:name="Table Grid 2" w:semiHidden="1" w:unhideWhenUsed="1"/>
-    <w:lsdException w:name="Table Grid 3" w:semiHidden="1" w:unhideWhenUsed="1"/>
-    <w:lsdException w:name="Table Grid 4" w:semiHidden="1" w:unhideWhenUsed="1"/>
-    <w:lsdException w:name="Table Grid 5" w:semiHidden="1" w:unhideWhenUsed="1"/>
-    <w:lsdException w:name="Table Grid 6" w:semiHidden="1" w:unhideWhenUsed="1"/>
-    <w:lsdException w:name="Table Grid 7" w:semiHidden="1" w:unhideWhenUsed="1"/>
-    <w:lsdException w:name="Table Grid 8" w:semiHidden="1" w:unhideWhenUsed="1"/>
-    <w:lsdException w:name="Table List 1" w:semiHidden="1" w:unhideWhenUsed="1"/>
-    <w:lsdException w:name="Table List 2" w:semiHidden="1" w:unhideWhenUsed="1"/>
-    <w:lsdException w:name="Table List 3" w:semiHidden="1" w:unhideWhenUsed="1"/>
-    <w:lsdException w:name="Table List 4" w:semiHidden="1" w:unhideWhenUsed="1"/>
-    <w:lsdException w:name="Table List 5" w:semiHidden="1" w:unhideWhenUsed="1"/>
-    <w:lsdException w:name="Table List 6" w:semiHidden="1" w:unhideWhenUsed="1"/>
-    <w:lsdException w:name="Table List 7" w:semiHidden="1" w:unhideWhenUsed="1"/>
-    <w:lsdException w:name="Table List 8" w:semiHidden="1" w:unhideWhenUsed="1"/>
-    <w:lsdException w:name="Table 3D effects 1" w:semiHidden="1" w:unhideWhenUsed="1"/>
-    <w:lsdException w:name="Table 3D effects 2" w:semiHidden="1" w:unhideWhenUsed="1"/>
-    <w:lsdException w:name="Table 3D effects 3" w:semiHidden="1" w:unhideWhenUsed="1"/>
-    <w:lsdException w:name="Table Contemporary" w:semiHidden="1" w:unhideWhenUsed="1"/>
-    <w:lsdException w:name="Table Elegant" w:semiHidden="1" w:unhideWhenUsed="1"/>
-    <w:lsdException w:name="Table Professional" w:semiHidden="1" w:unhideWhenUsed="1"/>
-    <w:lsdException w:name="Table Subtle 1" w:semiHidden="1" w:unhideWhenUsed="1"/>
-    <w:lsdException w:name="Table Subtle 2" w:semiHidden="1" w:unhideWhenUsed="1"/>
-    <w:lsdException w:name="Table Web 1" w:semiHidden="1" w:unhideWhenUsed="1"/>
-    <w:lsdException w:name="Table Web 2" w:semiHidden="1" w:unhideWhenUsed="1"/>
-    <w:lsdException w:name="Table Web 3" w:semiHidden="1" w:unhideWhenUsed="1"/>
-    <w:lsdException w:name="Balloon Text" w:semiHidden="1" w:unhideWhenUsed="1"/>
-    <w:lsdException w:name="Table Grid" w:uiPriority="39"/>
-    <w:lsdException w:name="Table Theme" w:semiHidden="1" w:unhideWhenUsed="1"/>
-    <w:lsdException w:name="Placeholder Text" w:semiHidden="1"/>
-    <w:lsdException w:name="No Spacing" w:uiPriority="1" w:qFormat="1"/>
-    <w:lsdException w:name="Light Shading" w:uiPriority="60"/>
-    <w:lsdException w:name="Light List" w:uiPriority="61"/>
-    <w:lsdException w:name="Light Grid" w:uiPriority="62"/>
-    <w:lsdException w:name="Medium Shading 1" w:uiPriority="63"/>
-    <w:lsdException w:name="Medium Shading 2" w:uiPriority="64"/>
-    <w:lsdException w:name="Medium List 1" w:uiPriority="65"/>
-    <w:lsdException w:name="Medium List 2" w:uiPriority="66"/>
-    <w:lsdException w:name="Medium Grid 1" w:uiPriority="67"/>
-    <w:lsdException w:name="Medium Grid 2" w:uiPriority="68"/>
-    <w:lsdException w:name="Medium Grid 3" w:uiPriority="69"/>
-    <w:lsdException w:name="Dark List" w:uiPriority="70"/>
-    <w:lsdException w:name="Colorful Shading" w:uiPriority="71"/>
-    <w:lsdException w:name="Colorful List" w:uiPriority="72"/>
-    <w:lsdException w:name="Colorful Grid" w:uiPriority="73"/>
-    <w:lsdException w:name="Light Shading Accent 1" w:uiPriority="60"/>
-    <w:lsdException w:name="Light List Accent 1" w:uiPriority="61"/>
-    <w:lsdException w:name="Light Grid Accent 1" w:uiPriority="62"/>
-    <w:lsdException w:name="Medium Shading 1 Accent 1" w:uiPriority="63"/>
-    <w:lsdException w:name="Medium Shading 2 Accent 1" w:uiPriority="64"/>
-    <w:lsdException w:name="Medium List 1 Accent 1" w:uiPriority="65"/>
-    <w:lsdException w:name="Revision" w:semiHidden="1"/>
-    <w:lsdException w:name="List Paragraph" w:uiPriority="34" w:qFormat="1"/>
-    <w:lsdException w:name="Quote" w:uiPriority="29" w:qFormat="1"/>
-    <w:lsdException w:name="Intense Quote" w:uiPriority="30" w:qFormat="1"/>
-    <w:lsdException w:name="Medium List 2 Accent 1" w:uiPriority="66"/>
-    <w:lsdException w:name="Medium Grid 1 Accent 1" w:uiPriority="67"/>
-    <w:lsdException w:name="Medium Grid 2 Accent 1" w:uiPriority="68"/>
-    <w:lsdException w:name="Medium Grid 3 Accent 1" w:uiPriority="69"/>
-    <w:lsdException w:name="Dark List Accent 1" w:uiPriority="70"/>
-    <w:lsdException w:name="Colorful Shading Accent 1" w:uiPriority="71"/>
-    <w:lsdException w:name="Colorful List Accent 1" w:uiPriority="72"/>
-    <w:lsdException w:name="Colorful Grid Accent 1" w:uiPriority="73"/>
-    <w:lsdException w:name="Light Shading Accent 2" w:uiPriority="60"/>
-    <w:lsdException w:name="Light List Accent 2" w:uiPriority="61"/>
-    <w:lsdException w:name="Light Grid Accent 2" w:uiPriority="62"/>
-    <w:lsdException w:name="Medium Shading 1 Accent 2" w:uiPriority="63"/>
-    <w:lsdException w:name="Medium Shading 2 Accent 2" w:uiPriority="64"/>
-    <w:lsdException w:name="Medium List 1 Accent 2" w:uiPriority="65"/>
-    <w:lsdException w:name="Medium List 2 Accent 2" w:uiPriority="66"/>
-    <w:lsdException w:name="Medium Grid 1 Accent 2" w:uiPriority="67"/>
-    <w:lsdException w:name="Medium Grid 2 Accent 2" w:uiPriority="68"/>
-    <w:lsdException w:name="Medium Grid 3 Accent 2" w:uiPriority="69"/>
-    <w:lsdException w:name="Dark List Accent 2" w:uiPriority="70"/>
-    <w:lsdException w:name="Colorful Shading Accent 2" w:uiPriority="71"/>
-    <w:lsdException w:name="Colorful List Accent 2" w:uiPriority="72"/>
-    <w:lsdException w:name="Colorful Grid Accent 2" w:uiPriority="73"/>
-    <w:lsdException w:name="Light Shading Accent 3" w:uiPriority="60"/>
-    <w:lsdException w:name="Light List Accent 3" w:uiPriority="61"/>
-    <w:lsdException w:name="Light Grid Accent 3" w:uiPriority="62"/>
-    <w:lsdException w:name="Medium Shading 1 Accent 3" w:uiPriority="63"/>
-    <w:lsdException w:name="Medium Shading 2 Accent 3" w:uiPriority="64"/>
-    <w:lsdException w:name="Medium List 1 Accent 3" w:uiPriority="65"/>
-    <w:lsdException w:name="Medium List 2 Accent 3" w:uiPriority="66"/>
-    <w:lsdException w:name="Medium Grid 1 Accent 3" w:uiPriority="67"/>
-    <w:lsdException w:name="Medium Grid 2 Accent 3" w:uiPriority="68"/>
-    <w:lsdException w:name="Medium Grid 3 Accent 3" w:uiPriority="69"/>
-    <w:lsdException w:name="Dark List Accent 3" w:uiPriority="70"/>
-    <w:lsdException w:name="Colorful Shading Accent 3" w:uiPriority="71"/>
-    <w:lsdException w:name="Colorful List Accent 3" w:uiPriority="72"/>
-    <w:lsdException w:name="Colorful Grid Accent 3" w:uiPriority="73"/>
-    <w:lsdException w:name="Light Shading Accent 4" w:uiPriority="60"/>
-    <w:lsdException w:name="Light List Accent 4" w:uiPriority="61"/>
-    <w:lsdException w:name="Light Grid Accent 4" w:uiPriority="62"/>
-    <w:lsdException w:name="Medium Shading 1 Accent 4" w:uiPriority="63"/>
-    <w:lsdException w:name="Medium Shading 2 Accent 4" w:uiPriority="64"/>
-    <w:lsdException w:name="Medium List 1 Accent 4" w:uiPriority="65"/>
-    <w:lsdException w:name="Medium List 2 Accent 4" w:uiPriority="66"/>
-    <w:lsdException w:name="Medium Grid 1 Accent 4" w:uiPriority="67"/>
-    <w:lsdException w:name="Medium Grid 2 Accent 4" w:uiPriority="68"/>
-    <w:lsdException w:name="Medium Grid 3 Accent 4" w:uiPriority="69"/>
-    <w:lsdException w:name="Dark List Accent 4" w:uiPriority="70"/>
-    <w:lsdException w:name="Colorful Shading Accent 4" w:uiPriority="71"/>
-    <w:lsdException w:name="Colorful List Accent 4" w:uiPriority="72"/>
-    <w:lsdException w:name="Colorful Grid Accent 4" w:uiPriority="73"/>
-    <w:lsdException w:name="Light Shading Accent 5" w:uiPriority="60"/>
-    <w:lsdException w:name="Light List Accent 5" w:uiPriority="61"/>
-    <w:lsdException w:name="Light Grid Accent 5" w:uiPriority="62"/>
-    <w:lsdException w:name="Medium Shading 1 Accent 5" w:uiPriority="63"/>
-    <w:lsdException w:name="Medium Shading 2 Accent 5" w:uiPriority="64"/>
-    <w:lsdException w:name="Medium List 1 Accent 5" w:uiPriority="65"/>
-    <w:lsdException w:name="Medium List 2 Accent 5" w:uiPriority="66"/>
-    <w:lsdException w:name="Medium Grid 1 Accent 5" w:uiPriority="67"/>
-    <w:lsdException w:name="Medium Grid 2 Accent 5" w:uiPriority="68"/>
-    <w:lsdException w:name="Medium Grid 3 Accent 5" w:uiPriority="69"/>
-    <w:lsdException w:name="Dark List Accent 5" w:uiPriority="70"/>
-    <w:lsdException w:name="Colorful Shading Accent 5" w:uiPriority="71"/>
-    <w:lsdException w:name="Colorful List Accent 5" w:uiPriority="72"/>
-    <w:lsdException w:name="Colorful Grid Accent 5" w:uiPriority="73"/>
-    <w:lsdException w:name="Light Shading Accent 6" w:uiPriority="60"/>
-    <w:lsdException w:name="Light List Accent 6" w:uiPriority="61"/>
-    <w:lsdException w:name="Light Grid Accent 6" w:uiPriority="62"/>
-    <w:lsdException w:name="Medium Shading 1 Accent 6" w:uiPriority="63"/>
-    <w:lsdException w:name="Medium Shading 2 Accent 6" w:uiPriority="64"/>
-    <w:lsdException w:name="Medium List 1 Accent 6" w:uiPriority="65"/>
-    <w:lsdException w:name="Medium List 2 Accent 6" w:uiPriority="66"/>
-    <w:lsdException w:name="Medium Grid 1 Accent 6" w:uiPriority="67"/>
-    <w:lsdException w:name="Medium Grid 2 Accent 6" w:uiPriority="68"/>
-    <w:lsdException w:name="Medium Grid 3 Accent 6" w:uiPriority="69"/>
-    <w:lsdException w:name="Dark List Accent 6" w:uiPriority="70"/>
-    <w:lsdException w:name="Colorful Shading Accent 6" w:uiPriority="71"/>
-    <w:lsdException w:name="Colorful List Accent 6" w:uiPriority="72"/>
-    <w:lsdException w:name="Colorful Grid Accent 6" w:uiPriority="73"/>
-    <w:lsdException w:name="Subtle Emphasis" w:uiPriority="19" w:qFormat="1"/>
-    <w:lsdException w:name="Intense Emphasis" w:uiPriority="21" w:qFormat="1"/>
-    <w:lsdException w:name="Subtle Reference" w:uiPriority="31" w:qFormat="1"/>
-    <w:lsdException w:name="Intense Reference" w:uiPriority="32" w:qFormat="1"/>
-    <w:lsdException w:name="Book Title" w:uiPriority="33" w:qFormat="1"/>
-    <w:lsdException w:name="Bibliography" w:semiHidden="1" w:uiPriority="37" w:unhideWhenUsed="1"/>
-    <w:lsdException w:name="TOC Heading" w:semiHidden="1" w:uiPriority="39" w:unhideWhenUsed="1" w:qFormat="1"/>
-    <w:lsdException w:name="Plain Table 1" w:uiPriority="41"/>
-    <w:lsdException w:name="Plain Table 2" w:uiPriority="42"/>
-    <w:lsdException w:name="Plain Table 3" w:uiPriority="43"/>
-    <w:lsdException w:name="Plain Table 4" w:uiPriority="44"/>
-    <w:lsdException w:name="Plain Table 5" w:uiPriority="45"/>
-    <w:lsdException w:name="Grid Table Light" w:uiPriority="40"/>
-    <w:lsdException w:name="Grid Table 1 Light" w:uiPriority="46"/>
-    <w:lsdException w:name="Grid Table 2" w:uiPriority="47"/>
-    <w:lsdException w:name="Grid Table 3" w:uiPriority="48"/>
-    <w:lsdException w:name="Grid Table 4" w:uiPriority="49"/>
-    <w:lsdException w:name="Grid Table 5 Dark" w:uiPriority="50"/>
-    <w:lsdException w:name="Grid Table 6 Colorful" w:uiPriority="51"/>
-    <w:lsdException w:name="Grid Table 7 Colorful" w:uiPriority="52"/>
-    <w:lsdException w:name="Grid Table 1 Light Accent 1" w:uiPriority="46"/>
-    <w:lsdException w:name="Grid Table 2 Accent 1" w:uiPriority="47"/>
-    <w:lsdException w:name="Grid Table 3 Accent 1" w:uiPriority="48"/>
-    <w:lsdException w:name="Grid Table 4 Accent 1" w:uiPriority="49"/>
-    <w:lsdException w:name="Grid Table 5 Dark Accent 1" w:uiPriority="50"/>
-    <w:lsdException w:name="Grid Table 6 Colorful Accent 1" w:uiPriority="51"/>
-    <w:lsdException w:name="Grid Table 7 Colorful Accent 1" w:uiPriority="52"/>
-    <w:lsdException w:name="Grid Table 1 Light Accent 2" w:uiPriority="46"/>
-    <w:lsdException w:name="Grid Table 2 Accent 2" w:uiPriority="47"/>
-    <w:lsdException w:name="Grid Table 3 Accent 2" w:uiPriority="48"/>
-    <w:lsdException w:name="Grid Table 4 Accent 2" w:uiPriority="49"/>
-    <w:lsdException w:name="Grid Table 5 Dark Accent 2" w:uiPriority="50"/>
-    <w:lsdException w:name="Grid Table 6 Colorful Accent 2" w:uiPriority="51"/>
-    <w:lsdException w:name="Grid Table 7 Colorful Accent 2" w:uiPriority="52"/>
-    <w:lsdException w:name="Grid Table 1 Light Accent 3" w:uiPriority="46"/>
-    <w:lsdException w:name="Grid Table 2 Accent 3" w:uiPriority="47"/>
-    <w:lsdException w:name="Grid Table 3 Accent 3" w:uiPriority="48"/>
-    <w:lsdException w:name="Grid Table 4 Accent 3" w:uiPriority="49"/>
-    <w:lsdException w:name="Grid Table 5 Dark Accent 3" w:uiPriority="50"/>
-    <w:lsdException w:name="Grid Table 6 Colorful Accent 3" w:uiPriority="51"/>
-    <w:lsdException w:name="Grid Table 7 Colorful Accent 3" w:uiPriority="52"/>
-    <w:lsdException w:name="Grid Table 1 Light Accent 4" w:uiPriority="46"/>
-    <w:lsdException w:name="Grid Table 2 Accent 4" w:uiPriority="47"/>
-    <w:lsdException w:name="Grid Table 3 Accent 4" w:uiPriority="48"/>
-    <w:lsdException w:name="Grid Table 4 Accent 4" w:uiPriority="49"/>
-    <w:lsdException w:name="Grid Table 5 Dark Accent 4" w:uiPriority="50"/>
-    <w:lsdException w:name="Grid Table 6 Colorful Accent 4" w:uiPriority="51"/>
-    <w:lsdException w:name="Grid Table 7 Colorful Accent 4" w:uiPriority="52"/>
-    <w:lsdException w:name="Grid Table 1 Light Accent 5" w:uiPriority="46"/>
-    <w:lsdException w:name="Grid Table 2 Accent 5" w:uiPriority="47"/>
-    <w:lsdException w:name="Grid Table 3 Accent 5" w:uiPriority="48"/>
-    <w:lsdException w:name="Grid Table 4 Accent 5" w:uiPriority="49"/>
-    <w:lsdException w:name="Grid Table 5 Dark Accent 5" w:uiPriority="50"/>
-    <w:lsdException w:name="Grid Table 6 Colorful Accent 5" w:uiPriority="51"/>
-    <w:lsdException w:name="Grid Table 7 Colorful Accent 5" w:uiPriority="52"/>
-    <w:lsdException w:name="Grid Table 1 Light Accent 6" w:uiPriority="46"/>
-    <w:lsdException w:name="Grid Table 2 Accent 6" w:uiPriority="47"/>
-    <w:lsdException w:name="Grid Table 3 Accent 6" w:uiPriority="48"/>
-    <w:lsdException w:name="Grid Table 4 Accent 6" w:uiPriority="49"/>
-    <w:lsdException w:name="Grid Table 5 Dark Accent 6" w:uiPriority="50"/>
-    <w:lsdException w:name="Grid Table 6 Colorful Accent 6" w:uiPriority="51"/>
-    <w:lsdException w:name="Grid Table 7 Colorful Accent 6" w:uiPriority="52"/>
-    <w:lsdException w:name="List Table 1 Light" w:uiPriority="46"/>
-    <w:lsdException w:name="List Table 2" w:uiPriority="47"/>
-    <w:lsdException w:name="List Table 3" w:uiPriority="48"/>
-    <w:lsdException w:name="List Table 4" w:uiPriority="49"/>
-    <w:lsdException w:name="List Table 5 Dark" w:uiPriority="50"/>
-    <w:lsdException w:name="List Table 6 Colorful" w:uiPriority="51"/>
-    <w:lsdException w:name="List Table 7 Colorful" w:uiPriority="52"/>
-    <w:lsdException w:name="List Table 1 Light Accent 1" w:uiPriority="46"/>
-    <w:lsdException w:name="List Table 2 Accent 1" w:uiPriority="47"/>
-    <w:lsdException w:name="List Table 3 Accent 1" w:uiPriority="48"/>
-    <w:lsdException w:name="List Table 4 Accent 1" w:uiPriority="49"/>
-    <w:lsdException w:name="List Table 5 Dark Accent 1" w:uiPriority="50"/>
-    <w:lsdException w:name="List Table 6 Colorful Accent 1" w:uiPriority="51"/>
-    <w:lsdException w:name="List Table 7 Colorful Accent 1" w:uiPriority="52"/>
-    <w:lsdException w:name="List Table 1 Light Accent 2" w:uiPriority="46"/>
-    <w:lsdException w:name="List Table 2 Accent 2" w:uiPriority="47"/>
-    <w:lsdException w:name="List Table 3 Accent 2" w:uiPriority="48"/>
-    <w:lsdException w:name="List Table 4 Accent 2" w:uiPriority="49"/>
-    <w:lsdException w:name="List Table 5 Dark Accent 2" w:uiPriority="50"/>
-    <w:lsdException w:name="List Table 6 Colorful Accent 2" w:uiPriority="51"/>
-    <w:lsdException w:name="List Table 7 Colorful Accent 2" w:uiPriority="52"/>
-    <w:lsdException w:name="List Table 1 Light Accent 3" w:uiPriority="46"/>
-    <w:lsdException w:name="List Table 2 Accent 3" w:uiPriority="47"/>
-    <w:lsdException w:name="List Table 3 Accent 3" w:uiPriority="48"/>
-    <w:lsdException w:name="List Table 4 Accent 3" w:uiPriority="49"/>
-    <w:lsdException w:name="List Table 5 Dark Accent 3" w:uiPriority="50"/>
-    <w:lsdException w:name="List Table 6 Colorful Accent 3" w:uiPriority="51"/>
-    <w:lsdException w:name="List Table 7 Colorful Accent 3" w:uiPriority="52"/>
-    <w:lsdException w:name="List Table 1 Light Accent 4" w:uiPriority="46"/>
-    <w:lsdException w:name="List Table 2 Accent 4" w:uiPriority="47"/>
-    <w:lsdException w:name="List Table 3 Accent 4" w:uiPriority="48"/>
-    <w:lsdException w:name="List Table 4 Accent 4" w:uiPriority="49"/>
-    <w:lsdException w:name="List Table 5 Dark Accent 4" w:uiPriority="50"/>
-    <w:lsdException w:name="List Table 6 Colorful Accent 4" w:uiPriority="51"/>
-    <w:lsdException w:name="List Table 7 Colorful Accent 4" w:uiPriority="52"/>
-    <w:lsdException w:name="List Table 1 Light Accent 5" w:uiPriority="46"/>
-    <w:lsdException w:name="List Table 2 Accent 5" w:uiPriority="47"/>
-    <w:lsdException w:name="List Table 3 Accent 5" w:uiPriority="48"/>
-    <w:lsdException w:name="List Table 4 Accent 5" w:uiPriority="49"/>
-    <w:lsdException w:name="List Table 5 Dark Accent 5" w:uiPriority="50"/>
-    <w:lsdException w:name="List Table 6 Colorful Accent 5" w:uiPriority="51"/>
-    <w:lsdException w:name="List Table 7 Colorful Accent 5" w:uiPriority="52"/>
-    <w:lsdException w:name="List Table 1 Light Accent 6" w:uiPriority="46"/>
-    <w:lsdException w:name="List Table 2 Accent 6" w:uiPriority="47"/>
-    <w:lsdException w:name="List Table 3 Accent 6" w:uiPriority="48"/>
-    <w:lsdException w:name="List Table 4 Accent 6" w:uiPriority="49"/>
-    <w:lsdException w:name="List Table 5 Dark Accent 6" w:uiPriority="50"/>
-    <w:lsdException w:name="List Table 6 Colorful Accent 6" w:uiPriority="51"/>
-    <w:lsdException w:name="List Table 7 Colorful Accent 6" w:uiPriority="52"/>
+  <w:latentStyles w:defLockedState="0" w:defUIPriority="99" w:defSemiHidden="1" w:defUnhideWhenUsed="1" w:defQFormat="0" w:count="267">
+    <w:lsdException w:name="Normal" w:semiHidden="0" w:uiPriority="0" w:unhideWhenUsed="0" w:qFormat="1"/>
+    <w:lsdException w:name="heading 1" w:semiHidden="0" w:uiPriority="9" w:unhideWhenUsed="0" w:qFormat="1"/>
+    <w:lsdException w:name="heading 2" w:uiPriority="9" w:qFormat="1"/>
+    <w:lsdException w:name="heading 3" w:uiPriority="9" w:qFormat="1"/>
+    <w:lsdException w:name="heading 4" w:uiPriority="9" w:qFormat="1"/>
+    <w:lsdException w:name="heading 5" w:uiPriority="9" w:qFormat="1"/>
+    <w:lsdException w:name="heading 6" w:uiPriority="9" w:qFormat="1"/>
+    <w:lsdException w:name="heading 7" w:uiPriority="9" w:qFormat="1"/>
+    <w:lsdException w:name="heading 8" w:uiPriority="9" w:qFormat="1"/>
+    <w:lsdException w:name="heading 9" w:uiPriority="9" w:qFormat="1"/>
+    <w:lsdException w:name="toc 1" w:uiPriority="39"/>
+    <w:lsdException w:name="toc 2" w:uiPriority="39"/>
+    <w:lsdException w:name="toc 3" w:uiPriority="39"/>
+    <w:lsdException w:name="toc 4" w:uiPriority="39"/>
+    <w:lsdException w:name="toc 5" w:uiPriority="39"/>
+    <w:lsdException w:name="toc 6" w:uiPriority="39"/>
+    <w:lsdException w:name="toc 7" w:uiPriority="39"/>
+    <w:lsdException w:name="toc 8" w:uiPriority="39"/>
+    <w:lsdException w:name="toc 9" w:uiPriority="39"/>
+    <w:lsdException w:name="caption" w:uiPriority="35" w:qFormat="1"/>
+    <w:lsdException w:name="Title" w:semiHidden="0" w:uiPriority="10" w:unhideWhenUsed="0" w:qFormat="1"/>
+    <w:lsdException w:name="Default Paragraph Font" w:uiPriority="1"/>
+    <w:lsdException w:name="Subtitle" w:semiHidden="0" w:uiPriority="11" w:unhideWhenUsed="0" w:qFormat="1"/>
+    <w:lsdException w:name="Strong" w:semiHidden="0" w:uiPriority="22" w:unhideWhenUsed="0" w:qFormat="1"/>
+    <w:lsdException w:name="Emphasis" w:semiHidden="0" w:uiPriority="20" w:unhideWhenUsed="0" w:qFormat="1"/>
+    <w:lsdException w:name="Table Grid" w:semiHidden="0" w:uiPriority="39" w:unhideWhenUsed="0"/>
+    <w:lsdException w:name="Placeholder Text" w:unhideWhenUsed="0"/>
+    <w:lsdException w:name="No Spacing" w:semiHidden="0" w:uiPriority="1" w:unhideWhenUsed="0" w:qFormat="1"/>
+    <w:lsdException w:name="Light Shading" w:semiHidden="0" w:uiPriority="60" w:unhideWhenUsed="0"/>
+    <w:lsdException w:name="Light List" w:semiHidden="0" w:uiPriority="61" w:unhideWhenUsed="0"/>
+    <w:lsdException w:name="Light Grid" w:semiHidden="0" w:uiPriority="62" w:unhideWhenUsed="0"/>
+    <w:lsdException w:name="Medium Shading 1" w:semiHidden="0" w:uiPriority="63" w:unhideWhenUsed="0"/>
+    <w:lsdException w:name="Medium Shading 2" w:semiHidden="0" w:uiPriority="64" w:unhideWhenUsed="0"/>
+    <w:lsdException w:name="Medium List 1" w:semiHidden="0" w:uiPriority="65" w:unhideWhenUsed="0"/>
+    <w:lsdException w:name="Medium List 2" w:semiHidden="0" w:uiPriority="66" w:unhideWhenUsed="0"/>
+    <w:lsdException w:name="Medium Grid 1" w:semiHidden="0" w:uiPriority="67" w:unhideWhenUsed="0"/>
+    <w:lsdException w:name="Medium Grid 2" w:semiHidden="0" w:uiPriority="68" w:unhideWhenUsed="0"/>
+    <w:lsdException w:name="Medium Grid 3" w:semiHidden="0" w:uiPriority="69" w:unhideWhenUsed="0"/>
+    <w:lsdException w:name="Dark List" w:semiHidden="0" w:uiPriority="70" w:unhideWhenUsed="0"/>
+    <w:lsdException w:name="Colorful Shading" w:semiHidden="0" w:uiPriority="71" w:unhideWhenUsed="0"/>
+    <w:lsdException w:name="Colorful List" w:semiHidden="0" w:uiPriority="72" w:unhideWhenUsed="0"/>
+    <w:lsdException w:name="Colorful Grid" w:semiHidden="0" w:uiPriority="73" w:unhideWhenUsed="0"/>
+    <w:lsdException w:name="Light Shading Accent 1" w:semiHidden="0" w:uiPriority="60" w:unhideWhenUsed="0"/>
+    <w:lsdException w:name="Light List Accent 1" w:semiHidden="0" w:uiPriority="61" w:unhideWhenUsed="0"/>
+    <w:lsdException w:name="Light Grid Accent 1" w:semiHidden="0" w:uiPriority="62" w:unhideWhenUsed="0"/>
+    <w:lsdException w:name="Medium Shading 1 Accent 1" w:semiHidden="0" w:uiPriority="63" w:unhideWhenUsed="0"/>
+    <w:lsdException w:name="Medium Shading 2 Accent 1" w:semiHidden="0" w:uiPriority="64" w:unhideWhenUsed="0"/>
+    <w:lsdException w:name="Medium List 1 Accent 1" w:semiHidden="0" w:uiPriority="65" w:unhideWhenUsed="0"/>
+    <w:lsdException w:name="Revision" w:unhideWhenUsed="0"/>
+    <w:lsdException w:name="List Paragraph" w:semiHidden="0" w:uiPriority="34" w:unhideWhenUsed="0" w:qFormat="1"/>
+    <w:lsdException w:name="Quote" w:semiHidden="0" w:uiPriority="29" w:unhideWhenUsed="0" w:qFormat="1"/>
+    <w:lsdException w:name="Intense Quote" w:semiHidden="0" w:uiPriority="30" w:unhideWhenUsed="0" w:qFormat="1"/>
+    <w:lsdException w:name="Medium List 2 Accent 1" w:semiHidden="0" w:uiPriority="66" w:unhideWhenUsed="0"/>
+    <w:lsdException w:name="Medium Grid 1 Accent 1" w:semiHidden="0" w:uiPriority="67" w:unhideWhenUsed="0"/>
+    <w:lsdException w:name="Medium Grid 2 Accent 1" w:semiHidden="0" w:uiPriority="68" w:unhideWhenUsed="0"/>
+    <w:lsdException w:name="Medium Grid 3 Accent 1" w:semiHidden="0" w:uiPriority="69" w:unhideWhenUsed="0"/>
+    <w:lsdException w:name="Dark List Accent 1" w:semiHidden="0" w:uiPriority="70" w:unhideWhenUsed="0"/>
+    <w:lsdException w:name="Colorful Shading Accent 1" w:semiHidden="0" w:uiPriority="71" w:unhideWhenUsed="0"/>
+    <w:lsdException w:name="Colorful List Accent 1" w:semiHidden="0" w:uiPriority="72" w:unhideWhenUsed="0"/>
+    <w:lsdException w:name="Colorful Grid Accent 1" w:semiHidden="0" w:uiPriority="73" w:unhideWhenUsed="0"/>
+    <w:lsdException w:name="Light Shading Accent 2" w:semiHidden="0" w:uiPriority="60" w:unhideWhenUsed="0"/>
+    <w:lsdException w:name="Light List Accent 2" w:semiHidden="0" w:uiPriority="61" w:unhideWhenUsed="0"/>
+    <w:lsdException w:name="Light Grid Accent 2" w:semiHidden="0" w:uiPriority="62" w:unhideWhenUsed="0"/>
+    <w:lsdException w:name="Medium Shading 1 Accent 2" w:semiHidden="0" w:uiPriority="63" w:unhideWhenUsed="0"/>
+    <w:lsdException w:name="Medium Shading 2 Accent 2" w:semiHidden="0" w:uiPriority="64" w:unhideWhenUsed="0"/>
+    <w:lsdException w:name="Medium List 1 Accent 2" w:semiHidden="0" w:uiPriority="65" w:unhideWhenUsed="0"/>
+    <w:lsdException w:name="Medium List 2 Accent 2" w:semiHidden="0" w:uiPriority="66" w:unhideWhenUsed="0"/>
+    <w:lsdException w:name="Medium Grid 1 Accent 2" w:semiHidden="0" w:uiPriority="67" w:unhideWhenUsed="0"/>
+    <w:lsdException w:name="Medium Grid 2 Accent 2" w:semiHidden="0" w:uiPriority="68" w:unhideWhenUsed="0"/>
+    <w:lsdException w:name="Medium Grid 3 Accent 2" w:semiHidden="0" w:uiPriority="69" w:unhideWhenUsed="0"/>
+    <w:lsdException w:name="Dark List Accent 2" w:semiHidden="0" w:uiPriority="70" w:unhideWhenUsed="0"/>
+    <w:lsdException w:name="Colorful Shading Accent 2" w:semiHidden="0" w:uiPriority="71" w:unhideWhenUsed="0"/>
+    <w:lsdException w:name="Colorful List Accent 2" w:semiHidden="0" w:uiPriority="72" w:unhideWhenUsed="0"/>
+    <w:lsdException w:name="Colorful Grid Accent 2" w:semiHidden="0" w:uiPriority="73" w:unhideWhenUsed="0"/>
+    <w:lsdException w:name="Light Shading Accent 3" w:semiHidden="0" w:uiPriority="60" w:unhideWhenUsed="0"/>
+    <w:lsdException w:name="Light List Accent 3" w:semiHidden="0" w:uiPriority="61" w:unhideWhenUsed="0"/>
+    <w:lsdException w:name="Light Grid Accent 3" w:semiHidden="0" w:uiPriority="62" w:unhideWhenUsed="0"/>
+    <w:lsdException w:name="Medium Shading 1 Accent 3" w:semiHidden="0" w:uiPriority="63" w:unhideWhenUsed="0"/>
+    <w:lsdException w:name="Medium Shading 2 Accent 3" w:semiHidden="0" w:uiPriority="64" w:unhideWhenUsed="0"/>
+    <w:lsdException w:name="Medium List 1 Accent 3" w:semiHidden="0" w:uiPriority="65" w:unhideWhenUsed="0"/>
+    <w:lsdException w:name="Medium List 2 Accent 3" w:semiHidden="0" w:uiPriority="66" w:unhideWhenUsed="0"/>
+    <w:lsdException w:name="Medium Grid 1 Accent 3" w:semiHidden="0" w:uiPriority="67" w:unhideWhenUsed="0"/>
+    <w:lsdException w:name="Medium Grid 2 Accent 3" w:semiHidden="0" w:uiPriority="68" w:unhideWhenUsed="0"/>
+    <w:lsdException w:name="Medium Grid 3 Accent 3" w:semiHidden="0" w:uiPriority="69" w:unhideWhenUsed="0"/>
+    <w:lsdException w:name="Dark List Accent 3" w:semiHidden="0" w:uiPriority="70" w:unhideWhenUsed="0"/>
+    <w:lsdException w:name="Colorful Shading Accent 3" w:semiHidden="0" w:uiPriority="71" w:unhideWhenUsed="0"/>
+    <w:lsdException w:name="Colorful List Accent 3" w:semiHidden="0" w:uiPriority="72" w:unhideWhenUsed="0"/>
+    <w:lsdException w:name="Colorful Grid Accent 3" w:semiHidden="0" w:uiPriority="73" w:unhideWhenUsed="0"/>
+    <w:lsdException w:name="Light Shading Accent 4" w:semiHidden="0" w:uiPriority="60" w:unhideWhenUsed="0"/>
+    <w:lsdException w:name="Light List Accent 4" w:semiHidden="0" w:uiPriority="61" w:unhideWhenUsed="0"/>
+    <w:lsdException w:name="Light Grid Accent 4" w:semiHidden="0" w:uiPriority="62" w:unhideWhenUsed="0"/>
+    <w:lsdException w:name="Medium Shading 1 Accent 4" w:semiHidden="0" w:uiPriority="63" w:unhideWhenUsed="0"/>
+    <w:lsdException w:name="Medium Shading 2 Accent 4" w:semiHidden="0" w:uiPriority="64" w:unhideWhenUsed="0"/>
+    <w:lsdException w:name="Medium List 1 Accent 4" w:semiHidden="0" w:uiPriority="65" w:unhideWhenUsed="0"/>
+    <w:lsdException w:name="Medium List 2 Accent 4" w:semiHidden="0" w:uiPriority="66" w:unhideWhenUsed="0"/>
+    <w:lsdException w:name="Medium Grid 1 Accent 4" w:semiHidden="0" w:uiPriority="67" w:unhideWhenUsed="0"/>
+    <w:lsdException w:name="Medium Grid 2 Accent 4" w:semiHidden="0" w:uiPriority="68" w:unhideWhenUsed="0"/>
+    <w:lsdException w:name="Medium Grid 3 Accent 4" w:semiHidden="0" w:uiPriority="69" w:unhideWhenUsed="0"/>
+    <w:lsdException w:name="Dark List Accent 4" w:semiHidden="0" w:uiPriority="70" w:unhideWhenUsed="0"/>
+    <w:lsdException w:name="Colorful Shading Accent 4" w:semiHidden="0" w:uiPriority="71" w:unhideWhenUsed="0"/>
+    <w:lsdException w:name="Colorful List Accent 4" w:semiHidden="0" w:uiPriority="72" w:unhideWhenUsed="0"/>
+    <w:lsdException w:name="Colorful Grid Accent 4" w:semiHidden="0" w:uiPriority="73" w:unhideWhenUsed="0"/>
+    <w:lsdException w:name="Light Shading Accent 5" w:semiHidden="0" w:uiPriority="60" w:unhideWhenUsed="0"/>
+    <w:lsdException w:name="Light List Accent 5" w:semiHidden="0" w:uiPriority="61" w:unhideWhenUsed="0"/>
+    <w:lsdException w:name="Light Grid Accent 5" w:semiHidden="0" w:uiPriority="62" w:unhideWhenUsed="0"/>
+    <w:lsdException w:name="Medium Shading 1 Accent 5" w:semiHidden="0" w:uiPriority="63" w:unhideWhenUsed="0"/>
+    <w:lsdException w:name="Medium Shading 2 Accent 5" w:semiHidden="0" w:uiPriority="64" w:unhideWhenUsed="0"/>
+    <w:lsdException w:name="Medium List 1 Accent 5" w:semiHidden="0" w:uiPriority="65" w:unhideWhenUsed="0"/>
+    <w:lsdException w:name="Medium List 2 Accent 5" w:semiHidden="0" w:uiPriority="66" w:unhideWhenUsed="0"/>
+    <w:lsdException w:name="Medium Grid 1 Accent 5" w:semiHidden="0" w:uiPriority="67" w:unhideWhenUsed="0"/>
+    <w:lsdException w:name="Medium Grid 2 Accent 5" w:semiHidden="0" w:uiPriority="68" w:unhideWhenUsed="0"/>
+    <w:lsdException w:name="Medium Grid 3 Accent 5" w:semiHidden="0" w:uiPriority="69" w:unhideWhenUsed="0"/>
+    <w:lsdException w:name="Dark List Accent 5" w:semiHidden="0" w:uiPriority="70" w:unhideWhenUsed="0"/>
+    <w:lsdException w:name="Colorful Shading Accent 5" w:semiHidden="0" w:uiPriority="71" w:unhideWhenUsed="0"/>
+    <w:lsdException w:name="Colorful List Accent 5" w:semiHidden="0" w:uiPriority="72" w:unhideWhenUsed="0"/>
+    <w:lsdException w:name="Colorful Grid Accent 5" w:semiHidden="0" w:uiPriority="73" w:unhideWhenUsed="0"/>
+    <w:lsdException w:name="Light Shading Accent 6" w:semiHidden="0" w:uiPriority="60" w:unhideWhenUsed="0"/>
+    <w:lsdException w:name="Light List Accent 6" w:semiHidden="0" w:uiPriority="61" w:unhideWhenUsed="0"/>
+    <w:lsdException w:name="Light Grid Accent 6" w:semiHidden="0" w:uiPriority="62" w:unhideWhenUsed="0"/>
+    <w:lsdException w:name="Medium Shading 1 Accent 6" w:semiHidden="0" w:uiPriority="63" w:unhideWhenUsed="0"/>
+    <w:lsdException w:name="Medium Shading 2 Accent 6" w:semiHidden="0" w:uiPriority="64" w:unhideWhenUsed="0"/>
+    <w:lsdException w:name="Medium List 1 Accent 6" w:semiHidden="0" w:uiPriority="65" w:unhideWhenUsed="0"/>
+    <w:lsdException w:name="Medium List 2 Accent 6" w:semiHidden="0" w:uiPriority="66" w:unhideWhenUsed="0"/>
+    <w:lsdException w:name="Medium Grid 1 Accent 6" w:semiHidden="0" w:uiPriority="67" w:unhideWhenUsed="0"/>
+    <w:lsdException w:name="Medium Grid 2 Accent 6" w:semiHidden="0" w:uiPriority="68" w:unhideWhenUsed="0"/>
+    <w:lsdException w:name="Medium Grid 3 Accent 6" w:semiHidden="0" w:uiPriority="69" w:unhideWhenUsed="0"/>
+    <w:lsdException w:name="Dark List Accent 6" w:semiHidden="0" w:uiPriority="70" w:unhideWhenUsed="0"/>
+    <w:lsdException w:name="Colorful Shading Accent 6" w:semiHidden="0" w:uiPriority="71" w:unhideWhenUsed="0"/>
+    <w:lsdException w:name="Colorful List Accent 6" w:semiHidden="0" w:uiPriority="72" w:unhideWhenUsed="0"/>
+    <w:lsdException w:name="Colorful Grid Accent 6" w:semiHidden="0" w:uiPriority="73" w:unhideWhenUsed="0"/>
+    <w:lsdException w:name="Subtle Emphasis" w:semiHidden="0" w:uiPriority="19" w:unhideWhenUsed="0" w:qFormat="1"/>
+    <w:lsdException w:name="Intense Emphasis" w:semiHidden="0" w:uiPriority="21" w:unhideWhenUsed="0" w:qFormat="1"/>
+    <w:lsdException w:name="Subtle Reference" w:semiHidden="0" w:uiPriority="31" w:unhideWhenUsed="0" w:qFormat="1"/>
+    <w:lsdException w:name="Intense Reference" w:semiHidden="0" w:uiPriority="32" w:unhideWhenUsed="0" w:qFormat="1"/>
+    <w:lsdException w:name="Book Title" w:semiHidden="0" w:uiPriority="33" w:unhideWhenUsed="0" w:qFormat="1"/>
+    <w:lsdException w:name="Bibliography" w:uiPriority="37"/>
+    <w:lsdException w:name="TOC Heading" w:uiPriority="39" w:qFormat="1"/>
   </w:latentStyles>
   <w:style w:type="paragraph" w:default="1" w:styleId="Norml">
     <w:name w:val="Normal"/>
@@ -12316,8 +10931,198 @@
 </w:styles>
 </file>
 
+<file path=word/glossary/stylesWithEffects.xml><?xml version="1.0" encoding="utf-8"?>
+<w:styles xmlns:wpc="http://schemas.microsoft.com/office/word/2010/wordprocessingCanvas" xmlns:mc="http://schemas.openxmlformats.org/markup-compatibility/2006" xmlns:o="urn:schemas-microsoft-com:office:office" xmlns:r="http://schemas.openxmlformats.org/officeDocument/2006/relationships" xmlns:m="http://schemas.openxmlformats.org/officeDocument/2006/math" xmlns:v="urn:schemas-microsoft-com:vml" xmlns:wp14="http://schemas.microsoft.com/office/word/2010/wordprocessingDrawing" xmlns:wp="http://schemas.openxmlformats.org/drawingml/2006/wordprocessingDrawing" xmlns:w10="urn:schemas-microsoft-com:office:word" xmlns:w="http://schemas.openxmlformats.org/wordprocessingml/2006/main" xmlns:w14="http://schemas.microsoft.com/office/word/2010/wordml" xmlns:wpg="http://schemas.microsoft.com/office/word/2010/wordprocessingGroup" xmlns:wpi="http://schemas.microsoft.com/office/word/2010/wordprocessingInk" xmlns:wne="http://schemas.microsoft.com/office/word/2006/wordml" xmlns:wps="http://schemas.microsoft.com/office/word/2010/wordprocessingShape" mc:Ignorable="w14 wp14">
+  <w:docDefaults>
+    <w:rPrDefault>
+      <w:rPr>
+        <w:rFonts w:asciiTheme="minorHAnsi" w:eastAsiaTheme="minorEastAsia" w:hAnsiTheme="minorHAnsi" w:cstheme="minorBidi"/>
+        <w:sz w:val="22"/>
+        <w:szCs w:val="22"/>
+        <w:lang w:val="hu-HU" w:eastAsia="hu-HU" w:bidi="ar-SA"/>
+      </w:rPr>
+    </w:rPrDefault>
+    <w:pPrDefault>
+      <w:pPr>
+        <w:spacing w:after="200" w:line="276" w:lineRule="auto"/>
+      </w:pPr>
+    </w:pPrDefault>
+  </w:docDefaults>
+  <w:latentStyles w:defLockedState="0" w:defUIPriority="99" w:defSemiHidden="1" w:defUnhideWhenUsed="1" w:defQFormat="0" w:count="267">
+    <w:lsdException w:name="Normal" w:semiHidden="0" w:uiPriority="0" w:unhideWhenUsed="0" w:qFormat="1"/>
+    <w:lsdException w:name="heading 1" w:semiHidden="0" w:uiPriority="9" w:unhideWhenUsed="0" w:qFormat="1"/>
+    <w:lsdException w:name="heading 2" w:uiPriority="9" w:qFormat="1"/>
+    <w:lsdException w:name="heading 3" w:uiPriority="9" w:qFormat="1"/>
+    <w:lsdException w:name="heading 4" w:uiPriority="9" w:qFormat="1"/>
+    <w:lsdException w:name="heading 5" w:uiPriority="9" w:qFormat="1"/>
+    <w:lsdException w:name="heading 6" w:uiPriority="9" w:qFormat="1"/>
+    <w:lsdException w:name="heading 7" w:uiPriority="9" w:qFormat="1"/>
+    <w:lsdException w:name="heading 8" w:uiPriority="9" w:qFormat="1"/>
+    <w:lsdException w:name="heading 9" w:uiPriority="9" w:qFormat="1"/>
+    <w:lsdException w:name="toc 1" w:uiPriority="39"/>
+    <w:lsdException w:name="toc 2" w:uiPriority="39"/>
+    <w:lsdException w:name="toc 3" w:uiPriority="39"/>
+    <w:lsdException w:name="toc 4" w:uiPriority="39"/>
+    <w:lsdException w:name="toc 5" w:uiPriority="39"/>
+    <w:lsdException w:name="toc 6" w:uiPriority="39"/>
+    <w:lsdException w:name="toc 7" w:uiPriority="39"/>
+    <w:lsdException w:name="toc 8" w:uiPriority="39"/>
+    <w:lsdException w:name="toc 9" w:uiPriority="39"/>
+    <w:lsdException w:name="caption" w:uiPriority="35" w:qFormat="1"/>
+    <w:lsdException w:name="Title" w:semiHidden="0" w:uiPriority="10" w:unhideWhenUsed="0" w:qFormat="1"/>
+    <w:lsdException w:name="Default Paragraph Font" w:uiPriority="1"/>
+    <w:lsdException w:name="Subtitle" w:semiHidden="0" w:uiPriority="11" w:unhideWhenUsed="0" w:qFormat="1"/>
+    <w:lsdException w:name="Strong" w:semiHidden="0" w:uiPriority="22" w:unhideWhenUsed="0" w:qFormat="1"/>
+    <w:lsdException w:name="Emphasis" w:semiHidden="0" w:uiPriority="20" w:unhideWhenUsed="0" w:qFormat="1"/>
+    <w:lsdException w:name="Table Grid" w:semiHidden="0" w:uiPriority="59" w:unhideWhenUsed="0"/>
+    <w:lsdException w:name="Placeholder Text" w:unhideWhenUsed="0"/>
+    <w:lsdException w:name="No Spacing" w:semiHidden="0" w:uiPriority="1" w:unhideWhenUsed="0" w:qFormat="1"/>
+    <w:lsdException w:name="Light Shading" w:semiHidden="0" w:uiPriority="60" w:unhideWhenUsed="0"/>
+    <w:lsdException w:name="Light List" w:semiHidden="0" w:uiPriority="61" w:unhideWhenUsed="0"/>
+    <w:lsdException w:name="Light Grid" w:semiHidden="0" w:uiPriority="62" w:unhideWhenUsed="0"/>
+    <w:lsdException w:name="Medium Shading 1" w:semiHidden="0" w:uiPriority="63" w:unhideWhenUsed="0"/>
+    <w:lsdException w:name="Medium Shading 2" w:semiHidden="0" w:uiPriority="64" w:unhideWhenUsed="0"/>
+    <w:lsdException w:name="Medium List 1" w:semiHidden="0" w:uiPriority="65" w:unhideWhenUsed="0"/>
+    <w:lsdException w:name="Medium List 2" w:semiHidden="0" w:uiPriority="66" w:unhideWhenUsed="0"/>
+    <w:lsdException w:name="Medium Grid 1" w:semiHidden="0" w:uiPriority="67" w:unhideWhenUsed="0"/>
+    <w:lsdException w:name="Medium Grid 2" w:semiHidden="0" w:uiPriority="68" w:unhideWhenUsed="0"/>
+    <w:lsdException w:name="Medium Grid 3" w:semiHidden="0" w:uiPriority="69" w:unhideWhenUsed="0"/>
+    <w:lsdException w:name="Dark List" w:semiHidden="0" w:uiPriority="70" w:unhideWhenUsed="0"/>
+    <w:lsdException w:name="Colorful Shading" w:semiHidden="0" w:uiPriority="71" w:unhideWhenUsed="0"/>
+    <w:lsdException w:name="Colorful List" w:semiHidden="0" w:uiPriority="72" w:unhideWhenUsed="0"/>
+    <w:lsdException w:name="Colorful Grid" w:semiHidden="0" w:uiPriority="73" w:unhideWhenUsed="0"/>
+    <w:lsdException w:name="Light Shading Accent 1" w:semiHidden="0" w:uiPriority="60" w:unhideWhenUsed="0"/>
+    <w:lsdException w:name="Light List Accent 1" w:semiHidden="0" w:uiPriority="61" w:unhideWhenUsed="0"/>
+    <w:lsdException w:name="Light Grid Accent 1" w:semiHidden="0" w:uiPriority="62" w:unhideWhenUsed="0"/>
+    <w:lsdException w:name="Medium Shading 1 Accent 1" w:semiHidden="0" w:uiPriority="63" w:unhideWhenUsed="0"/>
+    <w:lsdException w:name="Medium Shading 2 Accent 1" w:semiHidden="0" w:uiPriority="64" w:unhideWhenUsed="0"/>
+    <w:lsdException w:name="Medium List 1 Accent 1" w:semiHidden="0" w:uiPriority="65" w:unhideWhenUsed="0"/>
+    <w:lsdException w:name="Revision" w:unhideWhenUsed="0"/>
+    <w:lsdException w:name="List Paragraph" w:semiHidden="0" w:uiPriority="34" w:unhideWhenUsed="0" w:qFormat="1"/>
+    <w:lsdException w:name="Quote" w:semiHidden="0" w:uiPriority="29" w:unhideWhenUsed="0" w:qFormat="1"/>
+    <w:lsdException w:name="Intense Quote" w:semiHidden="0" w:uiPriority="30" w:unhideWhenUsed="0" w:qFormat="1"/>
+    <w:lsdException w:name="Medium List 2 Accent 1" w:semiHidden="0" w:uiPriority="66" w:unhideWhenUsed="0"/>
+    <w:lsdException w:name="Medium Grid 1 Accent 1" w:semiHidden="0" w:uiPriority="67" w:unhideWhenUsed="0"/>
+    <w:lsdException w:name="Medium Grid 2 Accent 1" w:semiHidden="0" w:uiPriority="68" w:unhideWhenUsed="0"/>
+    <w:lsdException w:name="Medium Grid 3 Accent 1" w:semiHidden="0" w:uiPriority="69" w:unhideWhenUsed="0"/>
+    <w:lsdException w:name="Dark List Accent 1" w:semiHidden="0" w:uiPriority="70" w:unhideWhenUsed="0"/>
+    <w:lsdException w:name="Colorful Shading Accent 1" w:semiHidden="0" w:uiPriority="71" w:unhideWhenUsed="0"/>
+    <w:lsdException w:name="Colorful List Accent 1" w:semiHidden="0" w:uiPriority="72" w:unhideWhenUsed="0"/>
+    <w:lsdException w:name="Colorful Grid Accent 1" w:semiHidden="0" w:uiPriority="73" w:unhideWhenUsed="0"/>
+    <w:lsdException w:name="Light Shading Accent 2" w:semiHidden="0" w:uiPriority="60" w:unhideWhenUsed="0"/>
+    <w:lsdException w:name="Light List Accent 2" w:semiHidden="0" w:uiPriority="61" w:unhideWhenUsed="0"/>
+    <w:lsdException w:name="Light Grid Accent 2" w:semiHidden="0" w:uiPriority="62" w:unhideWhenUsed="0"/>
+    <w:lsdException w:name="Medium Shading 1 Accent 2" w:semiHidden="0" w:uiPriority="63" w:unhideWhenUsed="0"/>
+    <w:lsdException w:name="Medium Shading 2 Accent 2" w:semiHidden="0" w:uiPriority="64" w:unhideWhenUsed="0"/>
+    <w:lsdException w:name="Medium List 1 Accent 2" w:semiHidden="0" w:uiPriority="65" w:unhideWhenUsed="0"/>
+    <w:lsdException w:name="Medium List 2 Accent 2" w:semiHidden="0" w:uiPriority="66" w:unhideWhenUsed="0"/>
+    <w:lsdException w:name="Medium Grid 1 Accent 2" w:semiHidden="0" w:uiPriority="67" w:unhideWhenUsed="0"/>
+    <w:lsdException w:name="Medium Grid 2 Accent 2" w:semiHidden="0" w:uiPriority="68" w:unhideWhenUsed="0"/>
+    <w:lsdException w:name="Medium Grid 3 Accent 2" w:semiHidden="0" w:uiPriority="69" w:unhideWhenUsed="0"/>
+    <w:lsdException w:name="Dark List Accent 2" w:semiHidden="0" w:uiPriority="70" w:unhideWhenUsed="0"/>
+    <w:lsdException w:name="Colorful Shading Accent 2" w:semiHidden="0" w:uiPriority="71" w:unhideWhenUsed="0"/>
+    <w:lsdException w:name="Colorful List Accent 2" w:semiHidden="0" w:uiPriority="72" w:unhideWhenUsed="0"/>
+    <w:lsdException w:name="Colorful Grid Accent 2" w:semiHidden="0" w:uiPriority="73" w:unhideWhenUsed="0"/>
+    <w:lsdException w:name="Light Shading Accent 3" w:semiHidden="0" w:uiPriority="60" w:unhideWhenUsed="0"/>
+    <w:lsdException w:name="Light List Accent 3" w:semiHidden="0" w:uiPriority="61" w:unhideWhenUsed="0"/>
+    <w:lsdException w:name="Light Grid Accent 3" w:semiHidden="0" w:uiPriority="62" w:unhideWhenUsed="0"/>
+    <w:lsdException w:name="Medium Shading 1 Accent 3" w:semiHidden="0" w:uiPriority="63" w:unhideWhenUsed="0"/>
+    <w:lsdException w:name="Medium Shading 2 Accent 3" w:semiHidden="0" w:uiPriority="64" w:unhideWhenUsed="0"/>
+    <w:lsdException w:name="Medium List 1 Accent 3" w:semiHidden="0" w:uiPriority="65" w:unhideWhenUsed="0"/>
+    <w:lsdException w:name="Medium List 2 Accent 3" w:semiHidden="0" w:uiPriority="66" w:unhideWhenUsed="0"/>
+    <w:lsdException w:name="Medium Grid 1 Accent 3" w:semiHidden="0" w:uiPriority="67" w:unhideWhenUsed="0"/>
+    <w:lsdException w:name="Medium Grid 2 Accent 3" w:semiHidden="0" w:uiPriority="68" w:unhideWhenUsed="0"/>
+    <w:lsdException w:name="Medium Grid 3 Accent 3" w:semiHidden="0" w:uiPriority="69" w:unhideWhenUsed="0"/>
+    <w:lsdException w:name="Dark List Accent 3" w:semiHidden="0" w:uiPriority="70" w:unhideWhenUsed="0"/>
+    <w:lsdException w:name="Colorful Shading Accent 3" w:semiHidden="0" w:uiPriority="71" w:unhideWhenUsed="0"/>
+    <w:lsdException w:name="Colorful List Accent 3" w:semiHidden="0" w:uiPriority="72" w:unhideWhenUsed="0"/>
+    <w:lsdException w:name="Colorful Grid Accent 3" w:semiHidden="0" w:uiPriority="73" w:unhideWhenUsed="0"/>
+    <w:lsdException w:name="Light Shading Accent 4" w:semiHidden="0" w:uiPriority="60" w:unhideWhenUsed="0"/>
+    <w:lsdException w:name="Light List Accent 4" w:semiHidden="0" w:uiPriority="61" w:unhideWhenUsed="0"/>
+    <w:lsdException w:name="Light Grid Accent 4" w:semiHidden="0" w:uiPriority="62" w:unhideWhenUsed="0"/>
+    <w:lsdException w:name="Medium Shading 1 Accent 4" w:semiHidden="0" w:uiPriority="63" w:unhideWhenUsed="0"/>
+    <w:lsdException w:name="Medium Shading 2 Accent 4" w:semiHidden="0" w:uiPriority="64" w:unhideWhenUsed="0"/>
+    <w:lsdException w:name="Medium List 1 Accent 4" w:semiHidden="0" w:uiPriority="65" w:unhideWhenUsed="0"/>
+    <w:lsdException w:name="Medium List 2 Accent 4" w:semiHidden="0" w:uiPriority="66" w:unhideWhenUsed="0"/>
+    <w:lsdException w:name="Medium Grid 1 Accent 4" w:semiHidden="0" w:uiPriority="67" w:unhideWhenUsed="0"/>
+    <w:lsdException w:name="Medium Grid 2 Accent 4" w:semiHidden="0" w:uiPriority="68" w:unhideWhenUsed="0"/>
+    <w:lsdException w:name="Medium Grid 3 Accent 4" w:semiHidden="0" w:uiPriority="69" w:unhideWhenUsed="0"/>
+    <w:lsdException w:name="Dark List Accent 4" w:semiHidden="0" w:uiPriority="70" w:unhideWhenUsed="0"/>
+    <w:lsdException w:name="Colorful Shading Accent 4" w:semiHidden="0" w:uiPriority="71" w:unhideWhenUsed="0"/>
+    <w:lsdException w:name="Colorful List Accent 4" w:semiHidden="0" w:uiPriority="72" w:unhideWhenUsed="0"/>
+    <w:lsdException w:name="Colorful Grid Accent 4" w:semiHidden="0" w:uiPriority="73" w:unhideWhenUsed="0"/>
+    <w:lsdException w:name="Light Shading Accent 5" w:semiHidden="0" w:uiPriority="60" w:unhideWhenUsed="0"/>
+    <w:lsdException w:name="Light List Accent 5" w:semiHidden="0" w:uiPriority="61" w:unhideWhenUsed="0"/>
+    <w:lsdException w:name="Light Grid Accent 5" w:semiHidden="0" w:uiPriority="62" w:unhideWhenUsed="0"/>
+    <w:lsdException w:name="Medium Shading 1 Accent 5" w:semiHidden="0" w:uiPriority="63" w:unhideWhenUsed="0"/>
+    <w:lsdException w:name="Medium Shading 2 Accent 5" w:semiHidden="0" w:uiPriority="64" w:unhideWhenUsed="0"/>
+    <w:lsdException w:name="Medium List 1 Accent 5" w:semiHidden="0" w:uiPriority="65" w:unhideWhenUsed="0"/>
+    <w:lsdException w:name="Medium List 2 Accent 5" w:semiHidden="0" w:uiPriority="66" w:unhideWhenUsed="0"/>
+    <w:lsdException w:name="Medium Grid 1 Accent 5" w:semiHidden="0" w:uiPriority="67" w:unhideWhenUsed="0"/>
+    <w:lsdException w:name="Medium Grid 2 Accent 5" w:semiHidden="0" w:uiPriority="68" w:unhideWhenUsed="0"/>
+    <w:lsdException w:name="Medium Grid 3 Accent 5" w:semiHidden="0" w:uiPriority="69" w:unhideWhenUsed="0"/>
+    <w:lsdException w:name="Dark List Accent 5" w:semiHidden="0" w:uiPriority="70" w:unhideWhenUsed="0"/>
+    <w:lsdException w:name="Colorful Shading Accent 5" w:semiHidden="0" w:uiPriority="71" w:unhideWhenUsed="0"/>
+    <w:lsdException w:name="Colorful List Accent 5" w:semiHidden="0" w:uiPriority="72" w:unhideWhenUsed="0"/>
+    <w:lsdException w:name="Colorful Grid Accent 5" w:semiHidden="0" w:uiPriority="73" w:unhideWhenUsed="0"/>
+    <w:lsdException w:name="Light Shading Accent 6" w:semiHidden="0" w:uiPriority="60" w:unhideWhenUsed="0"/>
+    <w:lsdException w:name="Light List Accent 6" w:semiHidden="0" w:uiPriority="61" w:unhideWhenUsed="0"/>
+    <w:lsdException w:name="Light Grid Accent 6" w:semiHidden="0" w:uiPriority="62" w:unhideWhenUsed="0"/>
+    <w:lsdException w:name="Medium Shading 1 Accent 6" w:semiHidden="0" w:uiPriority="63" w:unhideWhenUsed="0"/>
+    <w:lsdException w:name="Medium Shading 2 Accent 6" w:semiHidden="0" w:uiPriority="64" w:unhideWhenUsed="0"/>
+    <w:lsdException w:name="Medium List 1 Accent 6" w:semiHidden="0" w:uiPriority="65" w:unhideWhenUsed="0"/>
+    <w:lsdException w:name="Medium List 2 Accent 6" w:semiHidden="0" w:uiPriority="66" w:unhideWhenUsed="0"/>
+    <w:lsdException w:name="Medium Grid 1 Accent 6" w:semiHidden="0" w:uiPriority="67" w:unhideWhenUsed="0"/>
+    <w:lsdException w:name="Medium Grid 2 Accent 6" w:semiHidden="0" w:uiPriority="68" w:unhideWhenUsed="0"/>
+    <w:lsdException w:name="Medium Grid 3 Accent 6" w:semiHidden="0" w:uiPriority="69" w:unhideWhenUsed="0"/>
+    <w:lsdException w:name="Dark List Accent 6" w:semiHidden="0" w:uiPriority="70" w:unhideWhenUsed="0"/>
+    <w:lsdException w:name="Colorful Shading Accent 6" w:semiHidden="0" w:uiPriority="71" w:unhideWhenUsed="0"/>
+    <w:lsdException w:name="Colorful List Accent 6" w:semiHidden="0" w:uiPriority="72" w:unhideWhenUsed="0"/>
+    <w:lsdException w:name="Colorful Grid Accent 6" w:semiHidden="0" w:uiPriority="73" w:unhideWhenUsed="0"/>
+    <w:lsdException w:name="Subtle Emphasis" w:semiHidden="0" w:uiPriority="19" w:unhideWhenUsed="0" w:qFormat="1"/>
+    <w:lsdException w:name="Intense Emphasis" w:semiHidden="0" w:uiPriority="21" w:unhideWhenUsed="0" w:qFormat="1"/>
+    <w:lsdException w:name="Subtle Reference" w:semiHidden="0" w:uiPriority="31" w:unhideWhenUsed="0" w:qFormat="1"/>
+    <w:lsdException w:name="Intense Reference" w:semiHidden="0" w:uiPriority="32" w:unhideWhenUsed="0" w:qFormat="1"/>
+    <w:lsdException w:name="Book Title" w:semiHidden="0" w:uiPriority="33" w:unhideWhenUsed="0" w:qFormat="1"/>
+    <w:lsdException w:name="Bibliography" w:uiPriority="37"/>
+    <w:lsdException w:name="TOC Heading" w:uiPriority="39" w:qFormat="1"/>
+  </w:latentStyles>
+  <w:style w:type="paragraph" w:default="1" w:styleId="Norml">
+    <w:name w:val="Normal"/>
+    <w:qFormat/>
+  </w:style>
+  <w:style w:type="character" w:default="1" w:styleId="Bekezdsalapbettpusa">
+    <w:name w:val="Default Paragraph Font"/>
+    <w:uiPriority w:val="1"/>
+    <w:semiHidden/>
+    <w:unhideWhenUsed/>
+  </w:style>
+  <w:style w:type="table" w:default="1" w:styleId="Normltblzat">
+    <w:name w:val="Normal Table"/>
+    <w:uiPriority w:val="99"/>
+    <w:semiHidden/>
+    <w:unhideWhenUsed/>
+    <w:tblPr>
+      <w:tblInd w:w="0" w:type="dxa"/>
+      <w:tblCellMar>
+        <w:top w:w="0" w:type="dxa"/>
+        <w:left w:w="108" w:type="dxa"/>
+        <w:bottom w:w="0" w:type="dxa"/>
+        <w:right w:w="108" w:type="dxa"/>
+      </w:tblCellMar>
+    </w:tblPr>
+  </w:style>
+  <w:style w:type="numbering" w:default="1" w:styleId="Nemlista">
+    <w:name w:val="No List"/>
+    <w:uiPriority w:val="99"/>
+    <w:semiHidden/>
+    <w:unhideWhenUsed/>
+  </w:style>
+</w:styles>
+</file>
+
 <file path=word/glossary/webSettings.xml><?xml version="1.0" encoding="utf-8"?>
-<w:webSettings xmlns:mc="http://schemas.openxmlformats.org/markup-compatibility/2006" xmlns:r="http://schemas.openxmlformats.org/officeDocument/2006/relationships" xmlns:w="http://schemas.openxmlformats.org/wordprocessingml/2006/main" xmlns:w14="http://schemas.microsoft.com/office/word/2010/wordml" xmlns:w15="http://schemas.microsoft.com/office/word/2012/wordml" mc:Ignorable="w14 w15">
+<w:webSettings xmlns:mc="http://schemas.openxmlformats.org/markup-compatibility/2006" xmlns:r="http://schemas.openxmlformats.org/officeDocument/2006/relationships" xmlns:w="http://schemas.openxmlformats.org/wordprocessingml/2006/main" xmlns:w14="http://schemas.microsoft.com/office/word/2010/wordml" mc:Ignorable="w14">
   <w:optimizeForBrowser/>
   <w:allowPNG/>
 </w:webSettings>
@@ -12607,12 +11412,9 @@
 </file>
 
 <file path=customXml/item1.xml><?xml version="1.0" encoding="utf-8"?>
-<?mso-contentType ?>
-<FormTemplates xmlns="http://schemas.microsoft.com/sharepoint/v3/contenttype/forms">
-  <Display>DocumentLibraryForm</Display>
-  <Edit>DocumentLibraryForm</Edit>
-  <New>DocumentLibraryForm</New>
-</FormTemplates>
+<p:properties xmlns:p="http://schemas.microsoft.com/office/2006/metadata/properties" xmlns:xsi="http://www.w3.org/2001/XMLSchema-instance">
+  <documentManagement/>
+</p:properties>
 </file>
 
 <file path=customXml/item2.xml><?xml version="1.0" encoding="utf-8"?>
@@ -12730,9 +11532,12 @@
 </file>
 
 <file path=customXml/item3.xml><?xml version="1.0" encoding="utf-8"?>
-<p:properties xmlns:p="http://schemas.microsoft.com/office/2006/metadata/properties" xmlns:xsi="http://www.w3.org/2001/XMLSchema-instance">
-  <documentManagement/>
-</p:properties>
+<?mso-contentType ?>
+<FormTemplates xmlns="http://schemas.microsoft.com/sharepoint/v3/contenttype/forms">
+  <Display>DocumentLibraryForm</Display>
+  <Edit>DocumentLibraryForm</Edit>
+  <New>DocumentLibraryForm</New>
+</FormTemplates>
 </file>
 
 <file path=customXml/item4.xml><?xml version="1.0" encoding="utf-8"?>
@@ -12740,9 +11545,9 @@
 </file>
 
 <file path=customXml/itemProps1.xml><?xml version="1.0" encoding="utf-8"?>
-<ds:datastoreItem xmlns:ds="http://schemas.openxmlformats.org/officeDocument/2006/customXml" ds:itemID="{904A859C-80FA-410F-9A12-CEE6094B5533}">
+<ds:datastoreItem xmlns:ds="http://schemas.openxmlformats.org/officeDocument/2006/customXml" ds:itemID="{C434D867-8A2C-4E81-B4C3-9782F80E383E}">
   <ds:schemaRefs>
-    <ds:schemaRef ds:uri="http://schemas.microsoft.com/sharepoint/v3/contenttype/forms"/>
+    <ds:schemaRef ds:uri="http://schemas.microsoft.com/office/2006/metadata/properties"/>
   </ds:schemaRefs>
 </ds:datastoreItem>
 </file>
@@ -12764,15 +11569,15 @@
 </file>
 
 <file path=customXml/itemProps3.xml><?xml version="1.0" encoding="utf-8"?>
-<ds:datastoreItem xmlns:ds="http://schemas.openxmlformats.org/officeDocument/2006/customXml" ds:itemID="{C434D867-8A2C-4E81-B4C3-9782F80E383E}">
+<ds:datastoreItem xmlns:ds="http://schemas.openxmlformats.org/officeDocument/2006/customXml" ds:itemID="{904A859C-80FA-410F-9A12-CEE6094B5533}">
   <ds:schemaRefs>
-    <ds:schemaRef ds:uri="http://schemas.microsoft.com/office/2006/metadata/properties"/>
+    <ds:schemaRef ds:uri="http://schemas.microsoft.com/sharepoint/v3/contenttype/forms"/>
   </ds:schemaRefs>
 </ds:datastoreItem>
 </file>
 
 <file path=customXml/itemProps4.xml><?xml version="1.0" encoding="utf-8"?>
-<ds:datastoreItem xmlns:ds="http://schemas.openxmlformats.org/officeDocument/2006/customXml" ds:itemID="{7BE51B95-39F7-4761-88B7-5EF56539BBD9}">
+<ds:datastoreItem xmlns:ds="http://schemas.openxmlformats.org/officeDocument/2006/customXml" ds:itemID="{C3628F1F-8425-479F-AB40-DBCC3B9AED57}">
   <ds:schemaRefs>
     <ds:schemaRef ds:uri="http://schemas.openxmlformats.org/officeDocument/2006/bibliography"/>
   </ds:schemaRefs>

</xml_diff>